<commit_message>
Renaming variables in scripts, continued work on documentation.
</commit_message>
<xml_diff>
--- a/UniCAVEPluginDocumentation.docx
+++ b/UniCAVEPluginDocumentation.docx
@@ -4,7 +4,21 @@
   <w:body>
     <w:p>
       <w:r>
-        <w:t>Uni-CAVE Plugin</w:t>
+        <w:t>TODO – test out removal of UpdateProjectionPosition script…</w:t>
+      </w:r>
+    </w:p>
+    <w:p>
+      <w:r>
+        <w:t>Elaborate on the Multiple Displays flag.</w:t>
+      </w:r>
+    </w:p>
+    <w:p/>
+    <w:p>
+      <w:r>
+        <w:t>Uni</w:t>
+      </w:r>
+      <w:r>
+        <w:t>CAVE Plugin</w:t>
       </w:r>
       <w:r>
         <w:t xml:space="preserve"> version 1.0</w:t>
@@ -30,34 +44,6 @@
       </w:r>
     </w:p>
     <w:p>
-      <w:r>
-        <w:t>Change Log</w:t>
-      </w:r>
-    </w:p>
-    <w:p>
-      <w:r>
-        <w:t>3/4/2017 – version 1.0: Updated for IEEE VR 2017</w:t>
-      </w:r>
-    </w:p>
-    <w:p>
-      <w:r>
-        <w:t>12/15/2016 – version 0.3: Added functionality to support Unity’s native Stereoscopic (non-head mounted) VR flag.  Got rid of the need for the UpdateProjectionPosition script on all cameras.  Corrections to MasterTrackingData script.</w:t>
-      </w:r>
-      <w:r>
-        <w:t xml:space="preserve">  Testing and verification on Untiy 5.5.</w:t>
-      </w:r>
-    </w:p>
-    <w:p>
-      <w:r>
-        <w:t>11/2/2016 – version 0.2: Attempt at correcting some bugs with multiple viewports on a single display source, as well as VRPN sources on non-head node machines.</w:t>
-      </w:r>
-    </w:p>
-    <w:p>
-      <w:r>
-        <w:t xml:space="preserve">10/15/2016 – version 0.1:  Initial release </w:t>
-      </w:r>
-    </w:p>
-    <w:p>
       <w:pPr>
         <w:rPr>
           <w:b/>
@@ -73,39 +59,329 @@
       </w:r>
     </w:p>
     <w:p>
+      <w:pPr>
+        <w:pStyle w:val="ListParagraph"/>
+        <w:numPr>
+          <w:ilvl w:val="0"/>
+          <w:numId w:val="1"/>
+        </w:numPr>
+      </w:pPr>
+      <w:r>
+        <w:t>Introduction</w:t>
+      </w:r>
+    </w:p>
+    <w:p>
+      <w:pPr>
+        <w:pStyle w:val="ListParagraph"/>
+        <w:numPr>
+          <w:ilvl w:val="0"/>
+          <w:numId w:val="1"/>
+        </w:numPr>
+      </w:pPr>
+      <w:r>
+        <w:t>Installation</w:t>
+      </w:r>
+    </w:p>
+    <w:p>
+      <w:pPr>
+        <w:pStyle w:val="ListParagraph"/>
+        <w:numPr>
+          <w:ilvl w:val="0"/>
+          <w:numId w:val="1"/>
+        </w:numPr>
+      </w:pPr>
+      <w:r>
+        <w:t>Adapting to an existing Unity Scene</w:t>
+      </w:r>
+    </w:p>
+    <w:p>
+      <w:pPr>
+        <w:pStyle w:val="ListParagraph"/>
+        <w:numPr>
+          <w:ilvl w:val="0"/>
+          <w:numId w:val="1"/>
+        </w:numPr>
+      </w:pPr>
+      <w:r>
+        <w:t>Creating a new Immersive Projection Setup</w:t>
+      </w:r>
+    </w:p>
+    <w:p>
+      <w:pPr>
+        <w:pStyle w:val="ListParagraph"/>
+        <w:numPr>
+          <w:ilvl w:val="0"/>
+          <w:numId w:val="1"/>
+        </w:numPr>
+      </w:pPr>
+      <w:r>
+        <w:t>Examples</w:t>
+      </w:r>
+    </w:p>
+    <w:p>
+      <w:pPr>
+        <w:pStyle w:val="ListParagraph"/>
+        <w:numPr>
+          <w:ilvl w:val="0"/>
+          <w:numId w:val="1"/>
+        </w:numPr>
+      </w:pPr>
+      <w:r>
+        <w:t>Best Practices</w:t>
+      </w:r>
+    </w:p>
+    <w:p>
+      <w:pPr>
+        <w:pStyle w:val="ListParagraph"/>
+      </w:pPr>
+    </w:p>
+    <w:p>
+      <w:pPr>
+        <w:pStyle w:val="ListParagraph"/>
+      </w:pPr>
+    </w:p>
+    <w:p>
+      <w:pPr>
+        <w:pStyle w:val="ListParagraph"/>
+        <w:numPr>
+          <w:ilvl w:val="0"/>
+          <w:numId w:val="2"/>
+        </w:numPr>
+        <w:rPr>
+          <w:b/>
+        </w:rPr>
+      </w:pPr>
+      <w:r>
+        <w:rPr>
+          <w:b/>
+        </w:rPr>
+        <w:t>Introduction</w:t>
+      </w:r>
+    </w:p>
+    <w:p>
+      <w:r>
+        <w:t xml:space="preserve">The </w:t>
+      </w:r>
+      <w:r>
+        <w:t>Uni</w:t>
+      </w:r>
+      <w:r>
+        <w:t>CAVE</w:t>
+      </w:r>
+      <w:r>
+        <w:t xml:space="preserve"> Plugin is a solution for running Unity within immersive projection VR display systems.  </w:t>
+      </w:r>
+      <w:r>
+        <w:t>The following document will guide on setup of the Plugin within Unity.  The plugin has been te</w:t>
+      </w:r>
+      <w:r>
+        <w:t>sted on Unity version 5.4.03f and Unity version 5.5.03f.</w:t>
+      </w:r>
+    </w:p>
+    <w:p>
+      <w:r>
+        <w:t>The UniCAVE plugin is an open source project meant to be built upon to increase support for Unity across different forms of immersive projection display setups and to increase support for Unity functionality for clusters of PCs.</w:t>
+      </w:r>
+    </w:p>
+    <w:p>
+      <w:pPr>
+        <w:pStyle w:val="ListParagraph"/>
+        <w:numPr>
+          <w:ilvl w:val="0"/>
+          <w:numId w:val="2"/>
+        </w:numPr>
+        <w:rPr>
+          <w:b/>
+        </w:rPr>
+      </w:pPr>
+      <w:r>
+        <w:rPr>
+          <w:b/>
+        </w:rPr>
+        <w:t>Installation</w:t>
+      </w:r>
+    </w:p>
+    <w:p>
+      <w:r>
+        <w:t>Pull or download a zip of the current repository to a desired location.</w:t>
+      </w:r>
+    </w:p>
+    <w:p>
+      <w:r>
+        <w:t>The plugin can be added to a Unity project by clicking the “Assets” menu within the Unity editor, followed by clicking the “Import Package” sub-menu and choosing Custom Package…</w:t>
+      </w:r>
+      <w:r>
+        <w:t xml:space="preserve"> </w:t>
+      </w:r>
+    </w:p>
+    <w:p>
+      <w:r>
+        <w:t>Select the CavePlugin.unitypackage in the PluginFiles directory of the repository or extracted zip.</w:t>
+      </w:r>
+    </w:p>
+    <w:p>
+      <w:r>
+        <w:t xml:space="preserve">Upon importing the package, several assets will appear </w:t>
+      </w:r>
+      <w:r>
+        <w:t>in Plugins, Prefabs,</w:t>
+      </w:r>
+      <w:r>
+        <w:t xml:space="preserve"> Scripts</w:t>
+      </w:r>
+      <w:r>
+        <w:t>, and ExampleScenes</w:t>
+      </w:r>
+      <w:r>
+        <w:t xml:space="preserve"> directories </w:t>
+      </w:r>
+      <w:r>
+        <w:t>in your project</w:t>
+      </w:r>
+      <w:r>
+        <w:t>.</w:t>
+      </w:r>
+      <w:r>
+        <w:t xml:space="preserve"> </w:t>
+      </w:r>
+    </w:p>
+    <w:p>
+      <w:r>
+        <w:t>The Plugins directory has plugin support for interfacing with 3D tracking systems via a VRPN Unity plugin.</w:t>
+      </w:r>
+    </w:p>
+    <w:p>
+      <w:r>
+        <w:t>The Scripts directory contains the necessary scripts for tracking and for asymmetric projection matrix calculation.</w:t>
+      </w:r>
+    </w:p>
+    <w:p>
+      <w:r>
+        <w:t xml:space="preserve">The Prefabs directory contains several example immersive projection setups.  </w:t>
+      </w:r>
+      <w:r>
+        <w:t xml:space="preserve">These prefabs can be dragged into your scene to enable support of the associated immersive projection setup.  </w:t>
+      </w:r>
+    </w:p>
+    <w:p>
+      <w:r>
+        <w:lastRenderedPageBreak/>
+        <w:t>The ExampleScenes directory contains example Unity scenes that already have one of the prefabs within them enabled for use within the scene.  These scenes can be useful for debugging your particular physical display setup.</w:t>
+      </w:r>
+    </w:p>
+    <w:p>
+      <w:pPr>
+        <w:pStyle w:val="ListParagraph"/>
+        <w:numPr>
+          <w:ilvl w:val="0"/>
+          <w:numId w:val="2"/>
+        </w:numPr>
+        <w:rPr>
+          <w:b/>
+        </w:rPr>
+      </w:pPr>
+      <w:r>
+        <w:rPr>
+          <w:b/>
+        </w:rPr>
+        <w:t>Adapting to an Existing Unity Scene</w:t>
+      </w:r>
+    </w:p>
+    <w:p>
+      <w:r>
+        <w:t>To adapt the plugin to an existing scene follow these directions:</w:t>
+      </w:r>
+    </w:p>
+    <w:p>
+      <w:pPr>
+        <w:pStyle w:val="ListParagraph"/>
+        <w:numPr>
+          <w:ilvl w:val="0"/>
+          <w:numId w:val="3"/>
+        </w:numPr>
+      </w:pPr>
+      <w:r>
+        <w:t>Drag and drop a prefab that matches your physical display setup into your scene.</w:t>
+      </w:r>
+    </w:p>
+    <w:p>
+      <w:pPr>
+        <w:pStyle w:val="ListParagraph"/>
+        <w:numPr>
+          <w:ilvl w:val="0"/>
+          <w:numId w:val="3"/>
+        </w:numPr>
+      </w:pPr>
+      <w:r>
+        <w:t xml:space="preserve">Click on the root object of the prefab that you just dragged in.  There should be a script called </w:t>
+      </w:r>
+      <w:r>
+        <w:rPr>
+          <w:b/>
+        </w:rPr>
+        <w:t>Networking Sync</w:t>
+      </w:r>
+      <w:r>
+        <w:t xml:space="preserve"> on the object.  If you are running the UniCAVE plugin across a cluster of machines, keep this script on the object, if not, you can remove the script.  </w:t>
+      </w:r>
+      <w:r>
+        <w:t xml:space="preserve">For a cluster setup, 3 fields exist in this script </w:t>
+      </w:r>
+      <w:r>
+        <w:t xml:space="preserve">that should be edited, depending on your immersive projection setup.  </w:t>
+      </w:r>
+      <w:r>
+        <w:t>“Head Node IP” should match the head node’s IP address of your cluster.</w:t>
+      </w:r>
+      <w:r>
+        <w:t xml:space="preserve">  “Port” should be set to an open port for opening a network connection between the head and slave nodes.  “Num Slave Nodes” should be set the number of slave nodes in the cluster.  An optional setting that can be edited is the “Network Updates per Second” which will alter how fast Unity’s networking system updates, which can have an influence on distributed rendering in a cluster.</w:t>
+      </w:r>
+    </w:p>
+    <w:p>
+      <w:pPr>
+        <w:pStyle w:val="ListParagraph"/>
+        <w:numPr>
+          <w:ilvl w:val="0"/>
+          <w:numId w:val="3"/>
+        </w:numPr>
+      </w:pPr>
+      <w:r>
+        <w:t xml:space="preserve">Another script called </w:t>
+      </w:r>
+      <w:r>
+        <w:rPr>
+          <w:b/>
+        </w:rPr>
+        <w:t>Master Tracking Data</w:t>
+      </w:r>
+      <w:r>
+        <w:t xml:space="preserve"> contains several global settings for the immersive projection display setup.  </w:t>
+      </w:r>
+      <w:r>
+        <w:t>The “Head Node Machine Name”</w:t>
+      </w:r>
+      <w:r>
+        <w:t xml:space="preserve"> string</w:t>
+      </w:r>
+      <w:r>
+        <w:t xml:space="preserve"> should be set</w:t>
+      </w:r>
+      <w:r>
+        <w:t xml:space="preserve"> to the name of the head node in a cluster setup, or the name of the machine running the plugin if no cluster is present.</w:t>
+      </w:r>
+      <w:r>
+        <w:t xml:space="preserve">  The “Tracking System Offset” is a vector that can be added onto the tracking system’s per-frame position.</w:t>
+      </w:r>
+      <w:r>
+        <w:t xml:space="preserve">  “Multiple Displays” will activate additional displays within Unity when working with a multiple monitor or projector setup. </w:t>
+      </w:r>
+    </w:p>
+    <w:p>
+      <w:r>
+        <w:t>---------- Old Documentation Below ----------</w:t>
+      </w:r>
       <w:bookmarkStart w:id="0" w:name="_GoBack"/>
       <w:bookmarkEnd w:id="0"/>
-      <w:r>
-        <w:t xml:space="preserve">The </w:t>
-      </w:r>
-      <w:r>
-        <w:t>Uni-CAVE</w:t>
-      </w:r>
-      <w:r>
-        <w:t xml:space="preserve"> Plugin is a solution for running Unity within immersive projection VR display systems.  </w:t>
-      </w:r>
-      <w:r>
-        <w:t xml:space="preserve">The following document will guide on setup of the Plugin within Unity.  The plugin has been tested on Unity version 5.4.03f.  </w:t>
-      </w:r>
-    </w:p>
-    <w:p>
-      <w:r>
-        <w:t>The plugin can be added to a Unity project by clicking the “Assets” menu within the Unity editor, followed by clicking the “Import Package” sub-menu and choosing Custom Package…</w:t>
-      </w:r>
-      <w:r>
-        <w:t xml:space="preserve"> Select the appropriate package that you downloaded from the LEL.  </w:t>
-      </w:r>
-    </w:p>
-    <w:p>
-      <w:r>
-        <w:t>Upon importing the package, several assets will appear in your project</w:t>
-      </w:r>
-      <w:r>
-        <w:t>, including a LELUnityPlugin, a Plugin directory, and a Prefab directory.</w:t>
-      </w:r>
-      <w:r>
-        <w:t xml:space="preserve">  Drag the &lt;Your Lab&gt;_Holder.prefab file into the scene.</w:t>
-      </w:r>
     </w:p>
     <w:p>
       <w:r>
@@ -547,7 +823,7 @@
                     </pic:cNvPicPr>
                   </pic:nvPicPr>
                   <pic:blipFill>
-                    <a:blip r:embed="rId4">
+                    <a:blip r:embed="rId5">
                       <a:extLst>
                         <a:ext uri="{28A0092B-C50C-407E-A947-70E740481C1C}">
                           <a14:useLocalDpi xmlns:a14="http://schemas.microsoft.com/office/drawing/2010/main" val="0"/>
@@ -603,7 +879,7 @@
                     </pic:cNvPicPr>
                   </pic:nvPicPr>
                   <pic:blipFill>
-                    <a:blip r:embed="rId5">
+                    <a:blip r:embed="rId6">
                       <a:extLst>
                         <a:ext uri="{28A0092B-C50C-407E-A947-70E740481C1C}">
                           <a14:useLocalDpi xmlns:a14="http://schemas.microsoft.com/office/drawing/2010/main" val="0"/>
@@ -692,6 +968,42 @@
         <w:t>Currently input buttons from a tracked wand device are weakly supported – this will be improving in coming weeks, in addition to support for a game pad.</w:t>
       </w:r>
     </w:p>
+    <w:p>
+      <w:pPr>
+        <w:rPr>
+          <w:b/>
+          <w:u w:val="single"/>
+        </w:rPr>
+      </w:pPr>
+      <w:r>
+        <w:rPr>
+          <w:b/>
+          <w:u w:val="single"/>
+        </w:rPr>
+        <w:t>Change Log</w:t>
+      </w:r>
+    </w:p>
+    <w:p>
+      <w:r>
+        <w:lastRenderedPageBreak/>
+        <w:t xml:space="preserve">3/4/2017 – version 1.0: Updated for handling dual pipe active stereo, updated documentation on VR Supported Flag - Stereo (Non-Head Mounted) functionality.  </w:t>
+      </w:r>
+    </w:p>
+    <w:p>
+      <w:r>
+        <w:t>12/15/2016 – version 0.3: Added functionality to support Unity’s native Stereoscopic (non-head mounted) VR flag.  Got rid of the need for the UpdateProjectionPosition script on all cameras.  Corrections to MasterTrackingData script.  Testing and verification on Untiy 5.5.</w:t>
+      </w:r>
+    </w:p>
+    <w:p>
+      <w:r>
+        <w:t>11/2/2016 – version 0.2: Attempt at correcting some bugs with multiple viewports on a single display source, as well as VRPN sources on non-head node machines.</w:t>
+      </w:r>
+    </w:p>
+    <w:p>
+      <w:r>
+        <w:t xml:space="preserve">10/15/2016 – version 0.1:  Initial release </w:t>
+      </w:r>
+    </w:p>
     <w:p/>
     <w:p/>
     <w:sectPr>
@@ -702,6 +1014,287 @@
     </w:sectPr>
   </w:body>
 </w:document>
+</file>
+
+<file path=word/numbering.xml><?xml version="1.0" encoding="utf-8"?>
+<w:numbering xmlns:wpc="http://schemas.microsoft.com/office/word/2010/wordprocessingCanvas" xmlns:mc="http://schemas.openxmlformats.org/markup-compatibility/2006" xmlns:o="urn:schemas-microsoft-com:office:office" xmlns:r="http://schemas.openxmlformats.org/officeDocument/2006/relationships" xmlns:m="http://schemas.openxmlformats.org/officeDocument/2006/math" xmlns:v="urn:schemas-microsoft-com:vml" xmlns:wp14="http://schemas.microsoft.com/office/word/2010/wordprocessingDrawing" xmlns:wp="http://schemas.openxmlformats.org/drawingml/2006/wordprocessingDrawing" xmlns:w10="urn:schemas-microsoft-com:office:word" xmlns:w="http://schemas.openxmlformats.org/wordprocessingml/2006/main" xmlns:w14="http://schemas.microsoft.com/office/word/2010/wordml" xmlns:w15="http://schemas.microsoft.com/office/word/2012/wordml" xmlns:wpg="http://schemas.microsoft.com/office/word/2010/wordprocessingGroup" xmlns:wpi="http://schemas.microsoft.com/office/word/2010/wordprocessingInk" xmlns:wne="http://schemas.microsoft.com/office/word/2006/wordml" xmlns:wps="http://schemas.microsoft.com/office/word/2010/wordprocessingShape" mc:Ignorable="w14 w15 wp14">
+  <w:abstractNum w:abstractNumId="0">
+    <w:nsid w:val="426614B2"/>
+    <w:multiLevelType w:val="hybridMultilevel"/>
+    <w:tmpl w:val="8CA4F69A"/>
+    <w:lvl w:ilvl="0" w:tplc="0409000F">
+      <w:start w:val="1"/>
+      <w:numFmt w:val="decimal"/>
+      <w:lvlText w:val="%1."/>
+      <w:lvlJc w:val="left"/>
+      <w:pPr>
+        <w:ind w:left="720" w:hanging="360"/>
+      </w:pPr>
+      <w:rPr>
+        <w:rFonts w:hint="default"/>
+      </w:rPr>
+    </w:lvl>
+    <w:lvl w:ilvl="1" w:tplc="04090019" w:tentative="1">
+      <w:start w:val="1"/>
+      <w:numFmt w:val="lowerLetter"/>
+      <w:lvlText w:val="%2."/>
+      <w:lvlJc w:val="left"/>
+      <w:pPr>
+        <w:ind w:left="1440" w:hanging="360"/>
+      </w:pPr>
+    </w:lvl>
+    <w:lvl w:ilvl="2" w:tplc="0409001B" w:tentative="1">
+      <w:start w:val="1"/>
+      <w:numFmt w:val="lowerRoman"/>
+      <w:lvlText w:val="%3."/>
+      <w:lvlJc w:val="right"/>
+      <w:pPr>
+        <w:ind w:left="2160" w:hanging="180"/>
+      </w:pPr>
+    </w:lvl>
+    <w:lvl w:ilvl="3" w:tplc="0409000F" w:tentative="1">
+      <w:start w:val="1"/>
+      <w:numFmt w:val="decimal"/>
+      <w:lvlText w:val="%4."/>
+      <w:lvlJc w:val="left"/>
+      <w:pPr>
+        <w:ind w:left="2880" w:hanging="360"/>
+      </w:pPr>
+    </w:lvl>
+    <w:lvl w:ilvl="4" w:tplc="04090019" w:tentative="1">
+      <w:start w:val="1"/>
+      <w:numFmt w:val="lowerLetter"/>
+      <w:lvlText w:val="%5."/>
+      <w:lvlJc w:val="left"/>
+      <w:pPr>
+        <w:ind w:left="3600" w:hanging="360"/>
+      </w:pPr>
+    </w:lvl>
+    <w:lvl w:ilvl="5" w:tplc="0409001B" w:tentative="1">
+      <w:start w:val="1"/>
+      <w:numFmt w:val="lowerRoman"/>
+      <w:lvlText w:val="%6."/>
+      <w:lvlJc w:val="right"/>
+      <w:pPr>
+        <w:ind w:left="4320" w:hanging="180"/>
+      </w:pPr>
+    </w:lvl>
+    <w:lvl w:ilvl="6" w:tplc="0409000F" w:tentative="1">
+      <w:start w:val="1"/>
+      <w:numFmt w:val="decimal"/>
+      <w:lvlText w:val="%7."/>
+      <w:lvlJc w:val="left"/>
+      <w:pPr>
+        <w:ind w:left="5040" w:hanging="360"/>
+      </w:pPr>
+    </w:lvl>
+    <w:lvl w:ilvl="7" w:tplc="04090019" w:tentative="1">
+      <w:start w:val="1"/>
+      <w:numFmt w:val="lowerLetter"/>
+      <w:lvlText w:val="%8."/>
+      <w:lvlJc w:val="left"/>
+      <w:pPr>
+        <w:ind w:left="5760" w:hanging="360"/>
+      </w:pPr>
+    </w:lvl>
+    <w:lvl w:ilvl="8" w:tplc="0409001B" w:tentative="1">
+      <w:start w:val="1"/>
+      <w:numFmt w:val="lowerRoman"/>
+      <w:lvlText w:val="%9."/>
+      <w:lvlJc w:val="right"/>
+      <w:pPr>
+        <w:ind w:left="6480" w:hanging="180"/>
+      </w:pPr>
+    </w:lvl>
+  </w:abstractNum>
+  <w:abstractNum w:abstractNumId="1">
+    <w:nsid w:val="6C751A6C"/>
+    <w:multiLevelType w:val="hybridMultilevel"/>
+    <w:tmpl w:val="FDA8C7BC"/>
+    <w:lvl w:ilvl="0" w:tplc="04090019">
+      <w:start w:val="1"/>
+      <w:numFmt w:val="lowerLetter"/>
+      <w:lvlText w:val="%1."/>
+      <w:lvlJc w:val="left"/>
+      <w:pPr>
+        <w:ind w:left="720" w:hanging="360"/>
+      </w:pPr>
+      <w:rPr>
+        <w:rFonts w:hint="default"/>
+      </w:rPr>
+    </w:lvl>
+    <w:lvl w:ilvl="1" w:tplc="04090019">
+      <w:start w:val="1"/>
+      <w:numFmt w:val="lowerLetter"/>
+      <w:lvlText w:val="%2."/>
+      <w:lvlJc w:val="left"/>
+      <w:pPr>
+        <w:ind w:left="1440" w:hanging="360"/>
+      </w:pPr>
+    </w:lvl>
+    <w:lvl w:ilvl="2" w:tplc="0409001B" w:tentative="1">
+      <w:start w:val="1"/>
+      <w:numFmt w:val="lowerRoman"/>
+      <w:lvlText w:val="%3."/>
+      <w:lvlJc w:val="right"/>
+      <w:pPr>
+        <w:ind w:left="2160" w:hanging="180"/>
+      </w:pPr>
+    </w:lvl>
+    <w:lvl w:ilvl="3" w:tplc="0409000F" w:tentative="1">
+      <w:start w:val="1"/>
+      <w:numFmt w:val="decimal"/>
+      <w:lvlText w:val="%4."/>
+      <w:lvlJc w:val="left"/>
+      <w:pPr>
+        <w:ind w:left="2880" w:hanging="360"/>
+      </w:pPr>
+    </w:lvl>
+    <w:lvl w:ilvl="4" w:tplc="04090019" w:tentative="1">
+      <w:start w:val="1"/>
+      <w:numFmt w:val="lowerLetter"/>
+      <w:lvlText w:val="%5."/>
+      <w:lvlJc w:val="left"/>
+      <w:pPr>
+        <w:ind w:left="3600" w:hanging="360"/>
+      </w:pPr>
+    </w:lvl>
+    <w:lvl w:ilvl="5" w:tplc="0409001B" w:tentative="1">
+      <w:start w:val="1"/>
+      <w:numFmt w:val="lowerRoman"/>
+      <w:lvlText w:val="%6."/>
+      <w:lvlJc w:val="right"/>
+      <w:pPr>
+        <w:ind w:left="4320" w:hanging="180"/>
+      </w:pPr>
+    </w:lvl>
+    <w:lvl w:ilvl="6" w:tplc="0409000F" w:tentative="1">
+      <w:start w:val="1"/>
+      <w:numFmt w:val="decimal"/>
+      <w:lvlText w:val="%7."/>
+      <w:lvlJc w:val="left"/>
+      <w:pPr>
+        <w:ind w:left="5040" w:hanging="360"/>
+      </w:pPr>
+    </w:lvl>
+    <w:lvl w:ilvl="7" w:tplc="04090019" w:tentative="1">
+      <w:start w:val="1"/>
+      <w:numFmt w:val="lowerLetter"/>
+      <w:lvlText w:val="%8."/>
+      <w:lvlJc w:val="left"/>
+      <w:pPr>
+        <w:ind w:left="5760" w:hanging="360"/>
+      </w:pPr>
+    </w:lvl>
+    <w:lvl w:ilvl="8" w:tplc="0409001B" w:tentative="1">
+      <w:start w:val="1"/>
+      <w:numFmt w:val="lowerRoman"/>
+      <w:lvlText w:val="%9."/>
+      <w:lvlJc w:val="right"/>
+      <w:pPr>
+        <w:ind w:left="6480" w:hanging="180"/>
+      </w:pPr>
+    </w:lvl>
+  </w:abstractNum>
+  <w:abstractNum w:abstractNumId="2">
+    <w:nsid w:val="7CEF1FA2"/>
+    <w:multiLevelType w:val="hybridMultilevel"/>
+    <w:tmpl w:val="65CCA328"/>
+    <w:lvl w:ilvl="0" w:tplc="0409000F">
+      <w:start w:val="1"/>
+      <w:numFmt w:val="decimal"/>
+      <w:lvlText w:val="%1."/>
+      <w:lvlJc w:val="left"/>
+      <w:pPr>
+        <w:ind w:left="360" w:hanging="360"/>
+      </w:pPr>
+      <w:rPr>
+        <w:rFonts w:hint="default"/>
+      </w:rPr>
+    </w:lvl>
+    <w:lvl w:ilvl="1" w:tplc="04090019" w:tentative="1">
+      <w:start w:val="1"/>
+      <w:numFmt w:val="lowerLetter"/>
+      <w:lvlText w:val="%2."/>
+      <w:lvlJc w:val="left"/>
+      <w:pPr>
+        <w:ind w:left="1080" w:hanging="360"/>
+      </w:pPr>
+    </w:lvl>
+    <w:lvl w:ilvl="2" w:tplc="0409001B" w:tentative="1">
+      <w:start w:val="1"/>
+      <w:numFmt w:val="lowerRoman"/>
+      <w:lvlText w:val="%3."/>
+      <w:lvlJc w:val="right"/>
+      <w:pPr>
+        <w:ind w:left="1800" w:hanging="180"/>
+      </w:pPr>
+    </w:lvl>
+    <w:lvl w:ilvl="3" w:tplc="0409000F" w:tentative="1">
+      <w:start w:val="1"/>
+      <w:numFmt w:val="decimal"/>
+      <w:lvlText w:val="%4."/>
+      <w:lvlJc w:val="left"/>
+      <w:pPr>
+        <w:ind w:left="2520" w:hanging="360"/>
+      </w:pPr>
+    </w:lvl>
+    <w:lvl w:ilvl="4" w:tplc="04090019" w:tentative="1">
+      <w:start w:val="1"/>
+      <w:numFmt w:val="lowerLetter"/>
+      <w:lvlText w:val="%5."/>
+      <w:lvlJc w:val="left"/>
+      <w:pPr>
+        <w:ind w:left="3240" w:hanging="360"/>
+      </w:pPr>
+    </w:lvl>
+    <w:lvl w:ilvl="5" w:tplc="0409001B" w:tentative="1">
+      <w:start w:val="1"/>
+      <w:numFmt w:val="lowerRoman"/>
+      <w:lvlText w:val="%6."/>
+      <w:lvlJc w:val="right"/>
+      <w:pPr>
+        <w:ind w:left="3960" w:hanging="180"/>
+      </w:pPr>
+    </w:lvl>
+    <w:lvl w:ilvl="6" w:tplc="0409000F" w:tentative="1">
+      <w:start w:val="1"/>
+      <w:numFmt w:val="decimal"/>
+      <w:lvlText w:val="%7."/>
+      <w:lvlJc w:val="left"/>
+      <w:pPr>
+        <w:ind w:left="4680" w:hanging="360"/>
+      </w:pPr>
+    </w:lvl>
+    <w:lvl w:ilvl="7" w:tplc="04090019" w:tentative="1">
+      <w:start w:val="1"/>
+      <w:numFmt w:val="lowerLetter"/>
+      <w:lvlText w:val="%8."/>
+      <w:lvlJc w:val="left"/>
+      <w:pPr>
+        <w:ind w:left="5400" w:hanging="360"/>
+      </w:pPr>
+    </w:lvl>
+    <w:lvl w:ilvl="8" w:tplc="0409001B" w:tentative="1">
+      <w:start w:val="1"/>
+      <w:numFmt w:val="lowerRoman"/>
+      <w:lvlText w:val="%9."/>
+      <w:lvlJc w:val="right"/>
+      <w:pPr>
+        <w:ind w:left="6120" w:hanging="180"/>
+      </w:pPr>
+    </w:lvl>
+  </w:abstractNum>
+  <w:num w:numId="1">
+    <w:abstractNumId w:val="0"/>
+  </w:num>
+  <w:num w:numId="2">
+    <w:abstractNumId w:val="2"/>
+  </w:num>
+  <w:num w:numId="3">
+    <w:abstractNumId w:val="1"/>
+  </w:num>
+</w:numbering>
 </file>
 
 <file path=word/styles.xml><?xml version="1.0" encoding="utf-8"?>
@@ -1125,6 +1718,17 @@
     <w:semiHidden/>
     <w:unhideWhenUsed/>
   </w:style>
+  <w:style w:type="paragraph" w:styleId="ListParagraph">
+    <w:name w:val="List Paragraph"/>
+    <w:basedOn w:val="Normal"/>
+    <w:uiPriority w:val="34"/>
+    <w:qFormat/>
+    <w:rsid w:val="000845E3"/>
+    <w:pPr>
+      <w:ind w:left="720"/>
+      <w:contextualSpacing/>
+    </w:pPr>
+  </w:style>
 </w:styles>
 </file>
 

</xml_diff>

<commit_message>
More documentation updates and renaming.
</commit_message>
<xml_diff>
--- a/UniCAVEPluginDocumentation.docx
+++ b/UniCAVEPluginDocumentation.docx
@@ -4,7 +4,15 @@
   <w:body>
     <w:p>
       <w:r>
-        <w:t>TODO – test out removal of UpdateProjectionPosition script…</w:t>
+        <w:t xml:space="preserve">TODO – test out removal of </w:t>
+      </w:r>
+      <w:proofErr w:type="spellStart"/>
+      <w:r>
+        <w:t>UpdateProjectionPosition</w:t>
+      </w:r>
+      <w:proofErr w:type="spellEnd"/>
+      <w:r>
+        <w:t xml:space="preserve"> script…</w:t>
       </w:r>
     </w:p>
     <w:p>
@@ -12,13 +20,60 @@
         <w:t>Elaborate on the Multiple Displays flag.</w:t>
       </w:r>
     </w:p>
+    <w:p>
+      <w:r>
+        <w:t xml:space="preserve">Turn </w:t>
+      </w:r>
+      <w:proofErr w:type="spellStart"/>
+      <w:r>
+        <w:t>MasterTrackingData</w:t>
+      </w:r>
+      <w:proofErr w:type="spellEnd"/>
+      <w:r>
+        <w:t xml:space="preserve"> </w:t>
+      </w:r>
+      <w:proofErr w:type="gramStart"/>
+      <w:r>
+        <w:t>into  referenced</w:t>
+      </w:r>
+      <w:proofErr w:type="gramEnd"/>
+      <w:r>
+        <w:t xml:space="preserve"> object instead of singleton.</w:t>
+      </w:r>
+    </w:p>
+    <w:p>
+      <w:r>
+        <w:t xml:space="preserve">Does </w:t>
+      </w:r>
+      <w:proofErr w:type="spellStart"/>
+      <w:r>
+        <w:t>TrackerHostSettings</w:t>
+      </w:r>
+      <w:proofErr w:type="spellEnd"/>
+      <w:r>
+        <w:t xml:space="preserve"> need to be on </w:t>
+      </w:r>
+      <w:proofErr w:type="spellStart"/>
+      <w:r>
+        <w:t>planeHolder</w:t>
+      </w:r>
+      <w:proofErr w:type="spellEnd"/>
+      <w:r>
+        <w:t>?  Would it make more sense to have it on the root prefab object?</w:t>
+      </w:r>
+    </w:p>
     <w:p/>
     <w:p>
+      <w:proofErr w:type="spellStart"/>
       <w:r>
         <w:t>Uni</w:t>
       </w:r>
       <w:r>
-        <w:t>CAVE Plugin</w:t>
+        <w:t>CAVE</w:t>
+      </w:r>
+      <w:proofErr w:type="spellEnd"/>
+      <w:r>
+        <w:t xml:space="preserve"> Plugin</w:t>
       </w:r>
       <w:r>
         <w:t xml:space="preserve"> version 1.0</w:t>
@@ -26,8 +81,13 @@
     </w:p>
     <w:p>
       <w:r>
-        <w:t>Ross Tredinnick</w:t>
-      </w:r>
+        <w:t xml:space="preserve">Ross </w:t>
+      </w:r>
+      <w:proofErr w:type="spellStart"/>
+      <w:r>
+        <w:t>Tredinnick</w:t>
+      </w:r>
+      <w:proofErr w:type="spellEnd"/>
       <w:r>
         <w:t xml:space="preserve">, </w:t>
       </w:r>
@@ -35,7 +95,15 @@
         <w:t>Brady Boettcher</w:t>
       </w:r>
       <w:r>
-        <w:t>, Sam Solovy, Kevin Ponto, Simon Smith</w:t>
+        <w:t xml:space="preserve">, Sam </w:t>
+      </w:r>
+      <w:proofErr w:type="spellStart"/>
+      <w:r>
+        <w:t>Solovy</w:t>
+      </w:r>
+      <w:proofErr w:type="spellEnd"/>
+      <w:r>
+        <w:t>, Kevin Ponto, Simon Smith</w:t>
       </w:r>
     </w:p>
     <w:p>
@@ -133,6 +201,18 @@
     <w:p>
       <w:pPr>
         <w:pStyle w:val="ListParagraph"/>
+        <w:numPr>
+          <w:ilvl w:val="0"/>
+          <w:numId w:val="1"/>
+        </w:numPr>
+      </w:pPr>
+      <w:r>
+        <w:t>Change Log</w:t>
+      </w:r>
+    </w:p>
+    <w:p>
+      <w:pPr>
+        <w:pStyle w:val="ListParagraph"/>
       </w:pPr>
     </w:p>
     <w:p>
@@ -162,12 +242,14 @@
       <w:r>
         <w:t xml:space="preserve">The </w:t>
       </w:r>
+      <w:proofErr w:type="spellStart"/>
       <w:r>
         <w:t>Uni</w:t>
       </w:r>
       <w:r>
         <w:t>CAVE</w:t>
       </w:r>
+      <w:proofErr w:type="spellEnd"/>
       <w:r>
         <w:t xml:space="preserve"> Plugin is a solution for running Unity within immersive projection VR display systems.  </w:t>
       </w:r>
@@ -180,7 +262,23 @@
     </w:p>
     <w:p>
       <w:r>
-        <w:t>The UniCAVE plugin is an open source project meant to be built upon to increase support for Unity across different forms of immersive projection display setups and to increase support for Unity functionality for clusters of PCs.</w:t>
+        <w:t xml:space="preserve">The </w:t>
+      </w:r>
+      <w:proofErr w:type="spellStart"/>
+      <w:r>
+        <w:t>UniCAVE</w:t>
+      </w:r>
+      <w:proofErr w:type="spellEnd"/>
+      <w:r>
+        <w:t xml:space="preserve"> plugin is an open source project meant to be built upon to increase support for Unity </w:t>
+      </w:r>
+      <w:proofErr w:type="gramStart"/>
+      <w:r>
+        <w:t>across</w:t>
+      </w:r>
+      <w:proofErr w:type="gramEnd"/>
+      <w:r>
+        <w:t xml:space="preserve"> different forms of immersive projection display setups and to increase support for Unity functionality for clusters of PCs.</w:t>
       </w:r>
     </w:p>
     <w:p>
@@ -216,7 +314,23 @@
     </w:p>
     <w:p>
       <w:r>
-        <w:t>Select the CavePlugin.unitypackage in the PluginFiles directory of the repository or extracted zip.</w:t>
+        <w:t xml:space="preserve">Select the </w:t>
+      </w:r>
+      <w:proofErr w:type="spellStart"/>
+      <w:r>
+        <w:t>CavePlugin.unitypackage</w:t>
+      </w:r>
+      <w:proofErr w:type="spellEnd"/>
+      <w:r>
+        <w:t xml:space="preserve"> in the </w:t>
+      </w:r>
+      <w:proofErr w:type="spellStart"/>
+      <w:r>
+        <w:t>PluginFiles</w:t>
+      </w:r>
+      <w:proofErr w:type="spellEnd"/>
+      <w:r>
+        <w:t xml:space="preserve"> directory of the repository or extracted zip.</w:t>
       </w:r>
     </w:p>
     <w:p>
@@ -230,8 +344,13 @@
         <w:t xml:space="preserve"> Scripts</w:t>
       </w:r>
       <w:r>
-        <w:t>, and ExampleScenes</w:t>
-      </w:r>
+        <w:t xml:space="preserve">, and </w:t>
+      </w:r>
+      <w:proofErr w:type="spellStart"/>
+      <w:r>
+        <w:t>ExampleScenes</w:t>
+      </w:r>
+      <w:proofErr w:type="spellEnd"/>
       <w:r>
         <w:t xml:space="preserve"> directories </w:t>
       </w:r>
@@ -252,6 +371,7 @@
     </w:p>
     <w:p>
       <w:r>
+        <w:lastRenderedPageBreak/>
         <w:t>The Scripts directory contains the necessary scripts for tracking and for asymmetric projection matrix calculation.</w:t>
       </w:r>
     </w:p>
@@ -262,34 +382,310 @@
       <w:r>
         <w:t xml:space="preserve">These prefabs can be dragged into your scene to enable support of the associated immersive projection setup.  </w:t>
       </w:r>
-    </w:p>
-    <w:p>
+      <w:r>
+        <w:t>Each prefab consists of a hierarchy of Unity game objects which make up the immersive projection setup.  The objects within the hierarchy consist of quads which represent projection surfaces, cameras, and general game objects that contain scripts for performing correct projection.  The ordering of objects within the hierarchy matters (particularly camera order where left cameras appear as children before right eye cameras).</w:t>
+      </w:r>
+    </w:p>
+    <w:p>
+      <w:r>
+        <w:t xml:space="preserve">The </w:t>
+      </w:r>
+      <w:proofErr w:type="spellStart"/>
+      <w:r>
+        <w:t>ExampleScenes</w:t>
+      </w:r>
+      <w:proofErr w:type="spellEnd"/>
+      <w:r>
+        <w:t xml:space="preserve"> directory contains example Unity scenes that already have one of the prefabs within them enabled for use within the scene.  These scenes can be useful for debugging your particular physical display setup.</w:t>
+      </w:r>
+    </w:p>
+    <w:p>
+      <w:pPr>
+        <w:pStyle w:val="ListParagraph"/>
+        <w:numPr>
+          <w:ilvl w:val="0"/>
+          <w:numId w:val="2"/>
+        </w:numPr>
+        <w:rPr>
+          <w:b/>
+        </w:rPr>
+      </w:pPr>
+      <w:r>
+        <w:rPr>
+          <w:b/>
+        </w:rPr>
+        <w:t>Adapting to an Existing Unity Scene</w:t>
+      </w:r>
+    </w:p>
+    <w:p>
+      <w:r>
+        <w:t>To adapt the plugin to an existing scene follow these directions:</w:t>
+      </w:r>
+    </w:p>
+    <w:p>
+      <w:pPr>
+        <w:pStyle w:val="ListParagraph"/>
+        <w:numPr>
+          <w:ilvl w:val="0"/>
+          <w:numId w:val="3"/>
+        </w:numPr>
+      </w:pPr>
+      <w:r>
+        <w:t>Drag and drop a prefab that matches your physical display setup into your scene.</w:t>
+      </w:r>
+    </w:p>
+    <w:p>
+      <w:pPr>
+        <w:pStyle w:val="ListParagraph"/>
+        <w:numPr>
+          <w:ilvl w:val="0"/>
+          <w:numId w:val="3"/>
+        </w:numPr>
+      </w:pPr>
+      <w:r>
+        <w:t xml:space="preserve">Click on the root object of the prefab that you just dragged in.  There should be a script called </w:t>
+      </w:r>
+      <w:r>
+        <w:rPr>
+          <w:b/>
+        </w:rPr>
+        <w:t>Networking Sync</w:t>
+      </w:r>
+      <w:r>
+        <w:t xml:space="preserve"> on the object.  If you are running the </w:t>
+      </w:r>
+      <w:proofErr w:type="spellStart"/>
+      <w:r>
+        <w:t>UniCAVE</w:t>
+      </w:r>
+      <w:proofErr w:type="spellEnd"/>
+      <w:r>
+        <w:t xml:space="preserve"> plugin across a cluster of machines, keep this script on the object, if not, you can remove the script.  </w:t>
+      </w:r>
+      <w:r>
+        <w:t xml:space="preserve">For a cluster setup, 3 fields exist in this script </w:t>
+      </w:r>
+      <w:r>
+        <w:t xml:space="preserve">that should be edited, depending on your immersive projection setup.  </w:t>
+      </w:r>
+      <w:r>
+        <w:t xml:space="preserve">- - </w:t>
+      </w:r>
+      <w:r>
+        <w:t>“Head Node IP” should match the head node’s IP address of your cluster.</w:t>
+      </w:r>
+      <w:r>
+        <w:t xml:space="preserve">  </w:t>
+      </w:r>
+    </w:p>
+    <w:p>
+      <w:pPr>
+        <w:pStyle w:val="ListParagraph"/>
+      </w:pPr>
+      <w:r>
+        <w:t xml:space="preserve">- </w:t>
+      </w:r>
+      <w:r>
+        <w:t xml:space="preserve">“Port” should be set to an open port for opening a network connection between the head and slave nodes.  </w:t>
+      </w:r>
+    </w:p>
+    <w:p>
+      <w:pPr>
+        <w:pStyle w:val="ListParagraph"/>
+      </w:pPr>
+      <w:r>
+        <w:t xml:space="preserve">- </w:t>
+      </w:r>
+      <w:r>
+        <w:t>“</w:t>
+      </w:r>
+      <w:proofErr w:type="spellStart"/>
+      <w:r>
+        <w:t>Num</w:t>
+      </w:r>
+      <w:proofErr w:type="spellEnd"/>
+      <w:r>
+        <w:t xml:space="preserve"> Slave Nodes” should be set the number of slave nodes in the cluster.  </w:t>
+      </w:r>
+    </w:p>
+    <w:p>
+      <w:pPr>
+        <w:pStyle w:val="ListParagraph"/>
+      </w:pPr>
+      <w:r>
+        <w:t>An optional setting that can be edited is the “Network Updates per Second” which will alter how fast Unity’s networking system updates, which can have an influence on distributed rendering in a cluster.</w:t>
+      </w:r>
+    </w:p>
+    <w:p>
+      <w:pPr>
+        <w:pStyle w:val="ListParagraph"/>
+        <w:numPr>
+          <w:ilvl w:val="0"/>
+          <w:numId w:val="3"/>
+        </w:numPr>
+      </w:pPr>
+      <w:r>
+        <w:t xml:space="preserve">Another script called </w:t>
+      </w:r>
+      <w:r>
+        <w:rPr>
+          <w:b/>
+        </w:rPr>
+        <w:t>Master Tracking Data</w:t>
+      </w:r>
+      <w:r>
+        <w:t xml:space="preserve"> contains several global settings for the immer</w:t>
+      </w:r>
+      <w:r>
+        <w:t xml:space="preserve">sive projection display setup. </w:t>
+      </w:r>
+    </w:p>
+    <w:p>
+      <w:pPr>
+        <w:pStyle w:val="ListParagraph"/>
+      </w:pPr>
+    </w:p>
+    <w:p>
+      <w:pPr>
+        <w:pStyle w:val="ListParagraph"/>
+        <w:numPr>
+          <w:ilvl w:val="0"/>
+          <w:numId w:val="4"/>
+        </w:numPr>
+      </w:pPr>
+      <w:r>
+        <w:t>“Head Node Machine Name”</w:t>
+      </w:r>
+      <w:r>
+        <w:t xml:space="preserve"> is a string that </w:t>
+      </w:r>
+      <w:r>
+        <w:t xml:space="preserve">should be set to the name of the head node in a cluster setup, or the name of the machine running the plugin if no cluster is present. </w:t>
+      </w:r>
+    </w:p>
+    <w:p>
+      <w:pPr>
+        <w:pStyle w:val="ListParagraph"/>
+        <w:numPr>
+          <w:ilvl w:val="0"/>
+          <w:numId w:val="4"/>
+        </w:numPr>
+      </w:pPr>
+      <w:r>
+        <w:t xml:space="preserve">“Tracking System Offset” is a vector that can be added onto the tracking system’s per-frame position.  </w:t>
+      </w:r>
+    </w:p>
+    <w:p>
+      <w:pPr>
+        <w:pStyle w:val="ListParagraph"/>
+        <w:numPr>
+          <w:ilvl w:val="0"/>
+          <w:numId w:val="4"/>
+        </w:numPr>
+      </w:pPr>
+      <w:r>
+        <w:t xml:space="preserve">“Multiple Displays” will activate additional displays within Unity when working with a multiple monitor or projector setup. </w:t>
+      </w:r>
+    </w:p>
+    <w:p>
+      <w:pPr>
+        <w:pStyle w:val="ListParagraph"/>
+        <w:numPr>
+          <w:ilvl w:val="0"/>
+          <w:numId w:val="4"/>
+        </w:numPr>
+      </w:pPr>
+      <w:r>
+        <w:t>Left stereo first</w:t>
+      </w:r>
+      <w:r>
+        <w:t xml:space="preserve"> (default = true) determines which eye Unity will render first, this should be set to match whichever eye is displayed first via the settings on your projectors or 3D monitors.</w:t>
+      </w:r>
+    </w:p>
+    <w:p>
+      <w:pPr>
+        <w:pStyle w:val="ListParagraph"/>
+        <w:numPr>
+          <w:ilvl w:val="0"/>
+          <w:numId w:val="4"/>
+        </w:numPr>
+      </w:pPr>
+      <w:r>
+        <w:t xml:space="preserve">The rest of the settings (Eye Offsets, clear flags, near/far clip, </w:t>
+      </w:r>
+      <w:proofErr w:type="gramStart"/>
+      <w:r>
+        <w:t>bac</w:t>
+      </w:r>
+      <w:r>
+        <w:t>kground</w:t>
+      </w:r>
+      <w:proofErr w:type="gramEnd"/>
+      <w:r>
+        <w:t xml:space="preserve"> color</w:t>
+      </w:r>
+      <w:r>
+        <w:t>) all serve as shortcuts for editing properties across all cameras that are within the hierarchy of the immersive display projection prefab.  To sync edits made to Master Tra</w:t>
+      </w:r>
+      <w:r>
+        <w:t>cking Data to all of the cameras</w:t>
+      </w:r>
+      <w:r>
+        <w:t>, right click on the title of the script and choose “Sync Camera Settings”</w:t>
+      </w:r>
+    </w:p>
+    <w:p>
+      <w:pPr>
+        <w:pStyle w:val="ListParagraph"/>
+        <w:numPr>
+          <w:ilvl w:val="0"/>
+          <w:numId w:val="3"/>
+        </w:numPr>
+      </w:pPr>
       <w:r>
         <w:lastRenderedPageBreak/>
-        <w:t>The ExampleScenes directory contains example Unity scenes that already have one of the prefabs within them enabled for use within the scene.  These scenes can be useful for debugging your particular physical display setup.</w:t>
-      </w:r>
-    </w:p>
-    <w:p>
-      <w:pPr>
-        <w:pStyle w:val="ListParagraph"/>
-        <w:numPr>
-          <w:ilvl w:val="0"/>
-          <w:numId w:val="2"/>
-        </w:numPr>
-        <w:rPr>
-          <w:b/>
-        </w:rPr>
-      </w:pPr>
-      <w:r>
-        <w:rPr>
-          <w:b/>
-        </w:rPr>
-        <w:t>Adapting to an Existing Unity Scene</w:t>
-      </w:r>
-    </w:p>
-    <w:p>
-      <w:r>
-        <w:t>To adapt the plugin to an existing scene follow these directions:</w:t>
+        <w:t xml:space="preserve">The next script to edit is called </w:t>
+      </w:r>
+      <w:r>
+        <w:rPr>
+          <w:b/>
+        </w:rPr>
+        <w:t>Tracker Host Settings</w:t>
+      </w:r>
+      <w:r>
+        <w:t xml:space="preserve">.  </w:t>
+      </w:r>
+    </w:p>
+    <w:p>
+      <w:pPr>
+        <w:pStyle w:val="ListParagraph"/>
+        <w:numPr>
+          <w:ilvl w:val="0"/>
+          <w:numId w:val="4"/>
+        </w:numPr>
+      </w:pPr>
+      <w:r>
+        <w:t xml:space="preserve">“Hostname” should be edited to have the VRPN address name that is on the suffix of your VRPN device naming.  This is often the computer name that your tracking system is physically connected to.  For example, Isense900@C6_V1_HEAD – C6_V1_HEAD should be “Hostname” in this case.  </w:t>
+      </w:r>
+    </w:p>
+    <w:p>
+      <w:pPr>
+        <w:pStyle w:val="ListParagraph"/>
+        <w:numPr>
+          <w:ilvl w:val="0"/>
+          <w:numId w:val="4"/>
+        </w:numPr>
+      </w:pPr>
+      <w:r>
+        <w:t xml:space="preserve">“Type” defaults to “Standard” and standard assumes a VRPN interface to your tracking system.  There is also an option for </w:t>
+      </w:r>
+      <w:proofErr w:type="spellStart"/>
+      <w:r>
+        <w:t>Vicon</w:t>
+      </w:r>
+      <w:proofErr w:type="spellEnd"/>
+      <w:r>
+        <w:t xml:space="preserve"> but this has been untested.</w:t>
       </w:r>
     </w:p>
     <w:p>
@@ -301,7 +697,60 @@
         </w:numPr>
       </w:pPr>
       <w:r>
-        <w:t>Drag and drop a prefab that matches your physical display setup into your scene.</w:t>
+        <w:t xml:space="preserve">Several </w:t>
+      </w:r>
+      <w:r>
+        <w:rPr>
+          <w:b/>
+        </w:rPr>
+        <w:t xml:space="preserve">Cave Tracker Settings </w:t>
+      </w:r>
+      <w:r>
+        <w:t xml:space="preserve">scripts exist on different objects in the hierarchy.  This script connects a particular tracked channel to an object in Unity.  For example, by default the object “Tracker Rotation” obtains the tracked rotation (check box “Track Rotation” is on) returned by VRPN for channel 0.  </w:t>
+      </w:r>
+    </w:p>
+    <w:p>
+      <w:pPr>
+        <w:pStyle w:val="ListParagraph"/>
+        <w:numPr>
+          <w:ilvl w:val="0"/>
+          <w:numId w:val="4"/>
+        </w:numPr>
+      </w:pPr>
+      <w:r>
+        <w:t>“Tracker Prefix” should be set to the prefix used on your tracker address name as used by VRPN.  For example, for an Intersene900 tracking system, “Isense900” is used for 6-dof trackers, and “Wand#” is used for button and analog tracking.</w:t>
+      </w:r>
+    </w:p>
+    <w:p>
+      <w:pPr>
+        <w:pStyle w:val="ListParagraph"/>
+        <w:numPr>
+          <w:ilvl w:val="0"/>
+          <w:numId w:val="4"/>
+        </w:numPr>
+      </w:pPr>
+      <w:r>
+        <w:t xml:space="preserve">Most of the prefabs are setup to use a CAVE wand-style input device for basic navigation.  </w:t>
+      </w:r>
+    </w:p>
+    <w:p>
+      <w:pPr>
+        <w:pStyle w:val="ListParagraph"/>
+        <w:numPr>
+          <w:ilvl w:val="0"/>
+          <w:numId w:val="4"/>
+        </w:numPr>
+      </w:pPr>
+      <w:r>
+        <w:t>“Holder” should have a reference back to the root object in the prefab hierarchy, this allows the basic navigation – holder only needs to be set for the “</w:t>
+      </w:r>
+      <w:proofErr w:type="spellStart"/>
+      <w:r>
+        <w:t>WandControls</w:t>
+      </w:r>
+      <w:proofErr w:type="spellEnd"/>
+      <w:r>
+        <w:t>” object.</w:t>
       </w:r>
     </w:p>
     <w:p>
@@ -313,28 +762,86 @@
         </w:numPr>
       </w:pPr>
       <w:r>
-        <w:t xml:space="preserve">Click on the root object of the prefab that you just dragged in.  There should be a script called </w:t>
-      </w:r>
-      <w:r>
-        <w:rPr>
-          <w:b/>
-        </w:rPr>
-        <w:t>Networking Sync</w:t>
-      </w:r>
-      <w:r>
-        <w:t xml:space="preserve"> on the object.  If you are running the UniCAVE plugin across a cluster of machines, keep this script on the object, if not, you can remove the script.  </w:t>
-      </w:r>
-      <w:r>
-        <w:t xml:space="preserve">For a cluster setup, 3 fields exist in this script </w:t>
-      </w:r>
-      <w:r>
-        <w:t xml:space="preserve">that should be edited, depending on your immersive projection setup.  </w:t>
-      </w:r>
-      <w:r>
-        <w:t>“Head Node IP” should match the head node’s IP address of your cluster.</w:t>
-      </w:r>
-      <w:r>
-        <w:t xml:space="preserve">  “Port” should be set to an open port for opening a network connection between the head and slave nodes.  “Num Slave Nodes” should be set the number of slave nodes in the cluster.  An optional setting that can be edited is the “Network Updates per Second” which will alter how fast Unity’s networking system updates, which can have an influence on distributed rendering in a cluster.</w:t>
+        <w:t xml:space="preserve">The final script to edit is </w:t>
+      </w:r>
+      <w:r>
+        <w:rPr>
+          <w:b/>
+        </w:rPr>
+        <w:t>Projection Plane</w:t>
+      </w:r>
+      <w:r>
+        <w:t xml:space="preserve"> which exists on each child of the “Camera Holder” object within the hierarchy.  </w:t>
+      </w:r>
+      <w:r>
+        <w:t>In many of the prefab</w:t>
+      </w:r>
+      <w:r>
+        <w:t>s</w:t>
+      </w:r>
+      <w:r>
+        <w:t>, e</w:t>
+      </w:r>
+      <w:r>
+        <w:t xml:space="preserve">ach child of “Camera Holder” </w:t>
+      </w:r>
+      <w:r>
+        <w:t xml:space="preserve">defines the link between the plane geometry used to setup the physical projection </w:t>
+      </w:r>
+      <w:r>
+        <w:t>geometry</w:t>
+      </w:r>
+      <w:r>
+        <w:t xml:space="preserve">, and the cameras being used to render to that surface.  In each script, </w:t>
+      </w:r>
+      <w:r>
+        <w:t xml:space="preserve">“Machine Name” should be set to the machine name of the PC that drives the associated display as defined by the geometry of the “Plane” object that this scripts references.  For example, if one machine in your setup drives a front wall, The </w:t>
+      </w:r>
+      <w:r>
+        <w:rPr>
+          <w:b/>
+        </w:rPr>
+        <w:t>Projection Plane</w:t>
+      </w:r>
+      <w:r>
+        <w:t xml:space="preserve"> script on the “</w:t>
+      </w:r>
+      <w:proofErr w:type="spellStart"/>
+      <w:r>
+        <w:t>Frontcam</w:t>
+      </w:r>
+      <w:proofErr w:type="spellEnd"/>
+      <w:r>
+        <w:t xml:space="preserve">” object’s “Machine Name” variable should be set to that </w:t>
+      </w:r>
+      <w:r>
+        <w:t xml:space="preserve">machine’s </w:t>
+      </w:r>
+      <w:r>
+        <w:t xml:space="preserve">name.  If another machine drives a floor wall, the </w:t>
+      </w:r>
+      <w:r>
+        <w:rPr>
+          <w:b/>
+        </w:rPr>
+        <w:t>Projection Plane</w:t>
+      </w:r>
+      <w:r>
+        <w:t xml:space="preserve"> script on the “</w:t>
+      </w:r>
+      <w:proofErr w:type="spellStart"/>
+      <w:r>
+        <w:t>FloorCam</w:t>
+      </w:r>
+      <w:proofErr w:type="spellEnd"/>
+      <w:r>
+        <w:t>” object</w:t>
+      </w:r>
+      <w:r>
+        <w:t xml:space="preserve"> should be set to the floor machine.  In situations where a single machine drives several walls, just set each “Machine Name” variable to that same machine name.</w:t>
+      </w:r>
+      <w:r>
+        <w:t xml:space="preserve">  </w:t>
       </w:r>
     </w:p>
     <w:p>
@@ -346,264 +853,16 @@
         </w:numPr>
       </w:pPr>
       <w:r>
-        <w:t xml:space="preserve">Another script called </w:t>
-      </w:r>
-      <w:r>
-        <w:rPr>
-          <w:b/>
-        </w:rPr>
-        <w:t>Master Tracking Data</w:t>
-      </w:r>
-      <w:r>
-        <w:t xml:space="preserve"> contains several global settings for the immersive projection display setup.  </w:t>
-      </w:r>
-      <w:r>
-        <w:t>The “Head Node Machine Name”</w:t>
-      </w:r>
-      <w:r>
-        <w:t xml:space="preserve"> string</w:t>
-      </w:r>
-      <w:r>
-        <w:t xml:space="preserve"> should be set</w:t>
-      </w:r>
-      <w:r>
-        <w:t xml:space="preserve"> to the name of the head node in a cluster setup, or the name of the machine running the plugin if no cluster is present.</w:t>
-      </w:r>
-      <w:r>
-        <w:t xml:space="preserve">  The “Tracking System Offset” is a vector that can be added onto the tracking system’s per-frame position.</w:t>
-      </w:r>
-      <w:r>
-        <w:t xml:space="preserve">  “Multiple Displays” will activate additional displays within Unity when working with a multiple monitor or projector setup. </w:t>
-      </w:r>
-    </w:p>
-    <w:p>
-      <w:r>
-        <w:t>---------- Old Documentation Below ----------</w:t>
-      </w:r>
-      <w:bookmarkStart w:id="0" w:name="_GoBack"/>
-      <w:bookmarkEnd w:id="0"/>
-    </w:p>
-    <w:p>
-      <w:r>
-        <w:t xml:space="preserve">Various global settings for the scene can be set on the </w:t>
-      </w:r>
-      <w:r>
-        <w:rPr>
-          <w:b/>
-        </w:rPr>
-        <w:t>MasterTrackingData.cs</w:t>
-      </w:r>
-      <w:r>
-        <w:t xml:space="preserve"> script.  These values include eye offsets, whether multiple displays need to be activated</w:t>
-      </w:r>
-      <w:r>
-        <w:t xml:space="preserve"> (set this to true if you need more than one viewport for rendering to your immersive system)</w:t>
-      </w:r>
-      <w:r>
-        <w:t xml:space="preserve">, tracking system offsets, default background clearing for all of the cameras, near and far clip values, etc. To sync any changes here with </w:t>
-      </w:r>
-      <w:r>
-        <w:t xml:space="preserve">all of </w:t>
-      </w:r>
-      <w:r>
-        <w:t xml:space="preserve">the left/right eye cameras, you can </w:t>
-      </w:r>
-      <w:r>
-        <w:t xml:space="preserve">drag the script onto the “CameraHolder” object, then </w:t>
-      </w:r>
-      <w:r>
-        <w:t>right click on the Inspector entry “Master Tracking Data (script)” and choose “Sync Camera Settings”.</w:t>
-      </w:r>
-    </w:p>
-    <w:p>
-      <w:r>
-        <w:t xml:space="preserve">Next you need to setup some tracking system related information.  Click the “planeHolder” object within the prefab you imported and find the “Tracker Host Settings” component.  Under </w:t>
-      </w:r>
-      <w:r>
-        <w:rPr>
-          <w:b/>
-          <w:u w:val="single"/>
-        </w:rPr>
-        <w:t>hostname</w:t>
-      </w:r>
-      <w:r>
-        <w:t xml:space="preserve"> – enter the </w:t>
-      </w:r>
-      <w:r>
-        <w:rPr>
-          <w:b/>
-        </w:rPr>
-        <w:t>name of the PC connected to your tracking system</w:t>
-      </w:r>
-      <w:r>
-        <w:t>.</w:t>
-      </w:r>
-      <w:r>
-        <w:t xml:space="preserve">  For </w:t>
-      </w:r>
-      <w:r>
-        <w:rPr>
-          <w:b/>
-          <w:u w:val="single"/>
-        </w:rPr>
-        <w:t>type</w:t>
-      </w:r>
-      <w:r>
-        <w:t xml:space="preserve"> – keep as </w:t>
-      </w:r>
-      <w:r>
-        <w:rPr>
-          <w:b/>
-        </w:rPr>
-        <w:t>standard</w:t>
-      </w:r>
-      <w:r>
-        <w:t xml:space="preserve"> for VRPN usage – there is also a “Vicon” option but this is currently un-tested.</w:t>
-      </w:r>
-    </w:p>
-    <w:p>
-      <w:r>
-        <w:t xml:space="preserve">Next click the </w:t>
-      </w:r>
-      <w:r>
-        <w:t>“Camera Holder” object</w:t>
-      </w:r>
-      <w:r>
-        <w:t xml:space="preserve">.  For the </w:t>
-      </w:r>
-      <w:r>
-        <w:rPr>
-          <w:b/>
-        </w:rPr>
-        <w:t xml:space="preserve">Cave Tracker Settings, </w:t>
-      </w:r>
-      <w:r>
-        <w:t>u</w:t>
-      </w:r>
-      <w:r>
-        <w:t xml:space="preserve">nder </w:t>
-      </w:r>
-      <w:r>
-        <w:rPr>
-          <w:b/>
-          <w:u w:val="single"/>
-        </w:rPr>
-        <w:t>Object Name</w:t>
-      </w:r>
-      <w:r>
-        <w:t xml:space="preserve"> – enter the </w:t>
-      </w:r>
-      <w:r>
-        <w:rPr>
-          <w:b/>
-        </w:rPr>
-        <w:t>head tracker address</w:t>
-      </w:r>
-      <w:r>
-        <w:t xml:space="preserve"> for connecting to your tracking system and the </w:t>
-      </w:r>
-      <w:r>
-        <w:rPr>
-          <w:b/>
-        </w:rPr>
-        <w:t>channel</w:t>
-      </w:r>
-      <w:r>
-        <w:t xml:space="preserve"> you wish to track.  I.e. for our CAVE this is “Isense900” and channel 0.  </w:t>
-      </w:r>
-    </w:p>
-    <w:p>
-      <w:r>
-        <w:t>Perform the same as in the preceeding paragraph for the “TrackerRotation”</w:t>
-      </w:r>
-      <w:r>
-        <w:t>, “Wand” and “WandControls”</w:t>
-      </w:r>
-      <w:r>
-        <w:t xml:space="preserve"> object</w:t>
-      </w:r>
-      <w:r>
-        <w:t>s</w:t>
-      </w:r>
-      <w:r>
-        <w:t>.</w:t>
-      </w:r>
-      <w:r>
-        <w:t xml:space="preserve">  (Note you may have a different address for the Wand – and different channels, i.e. ours is “Wand0” and channel 1.</w:t>
-      </w:r>
-    </w:p>
-    <w:p>
-      <w:r>
-        <w:lastRenderedPageBreak/>
-        <w:t xml:space="preserve">Next </w:t>
-      </w:r>
-      <w:r>
-        <w:t xml:space="preserve">click the children </w:t>
-      </w:r>
-      <w:r>
-        <w:t>objects within “Camera</w:t>
-      </w:r>
-      <w:r>
-        <w:t xml:space="preserve"> Holder”.  Each has a </w:t>
-      </w:r>
-      <w:r>
-        <w:rPr>
-          <w:b/>
-        </w:rPr>
-        <w:t>Projection</w:t>
-      </w:r>
-      <w:r>
-        <w:rPr>
-          <w:b/>
-        </w:rPr>
-        <w:t>Plane</w:t>
-      </w:r>
-      <w:r>
-        <w:rPr>
-          <w:b/>
-        </w:rPr>
-        <w:t>.cs</w:t>
-      </w:r>
-      <w:r>
-        <w:t xml:space="preserve"> script.   For each </w:t>
-      </w:r>
-      <w:r>
-        <w:t xml:space="preserve">object, </w:t>
-      </w:r>
-      <w:r>
-        <w:t xml:space="preserve">find this script </w:t>
-      </w:r>
-      <w:r>
-        <w:t>and</w:t>
-      </w:r>
-      <w:r>
-        <w:t xml:space="preserve"> for the </w:t>
-      </w:r>
-      <w:r>
-        <w:rPr>
-          <w:b/>
-          <w:u w:val="single"/>
-        </w:rPr>
-        <w:t>Machine Name</w:t>
-      </w:r>
-      <w:r>
-        <w:t xml:space="preserve"> entry,</w:t>
-      </w:r>
-      <w:r>
-        <w:t xml:space="preserve"> enter the </w:t>
-      </w:r>
-      <w:r>
-        <w:rPr>
-          <w:b/>
-        </w:rPr>
-        <w:t>name of the machine</w:t>
-      </w:r>
-      <w:r>
-        <w:t xml:space="preserve"> for which your projector / TV / etc. is attached to.  (For us we have one machine per wall – this may be different depending on your system setup – perhaps you have the same machine for all walls, go ahead and enter that same machine name for each object).</w:t>
-      </w:r>
-    </w:p>
-    <w:p>
-      <w:pPr>
+        <w:t xml:space="preserve">Special considerations need to be adopted for situations where a single machine drives several displays.  </w:t>
+      </w:r>
+    </w:p>
+    <w:p>
+      <w:pPr>
+        <w:pStyle w:val="ListParagraph"/>
+        <w:numPr>
+          <w:ilvl w:val="0"/>
+          <w:numId w:val="3"/>
+        </w:numPr>
         <w:rPr>
           <w:rFonts w:cs="Consolas"/>
           <w:color w:val="000000"/>
@@ -613,21 +872,29 @@
       <w:r>
         <w:t xml:space="preserve">Next some adjustments need to be made within the </w:t>
       </w:r>
+      <w:proofErr w:type="spellStart"/>
       <w:r>
         <w:rPr>
           <w:b/>
         </w:rPr>
         <w:t>VRPN.cs</w:t>
       </w:r>
+      <w:proofErr w:type="spellEnd"/>
       <w:r>
         <w:t xml:space="preserve"> script inside of the </w:t>
       </w:r>
-      <w:r>
-        <w:t>LELUnityPlugins\Scripts\VRPN Scripts</w:t>
+      <w:proofErr w:type="spellStart"/>
+      <w:r>
+        <w:t>LELUnityPlugins</w:t>
+      </w:r>
+      <w:proofErr w:type="spellEnd"/>
+      <w:r>
+        <w:t>\Scripts\VRPN Scripts</w:t>
       </w:r>
       <w:r>
         <w:t xml:space="preserve"> folder.  The two functions </w:t>
       </w:r>
+      <w:proofErr w:type="spellStart"/>
       <w:r>
         <w:rPr>
           <w:rFonts w:ascii="Consolas" w:hAnsi="Consolas" w:cs="Consolas"/>
@@ -640,6 +907,7 @@
         </w:rPr>
         <w:t>vrpnTrackerPos</w:t>
       </w:r>
+      <w:proofErr w:type="spellEnd"/>
       <w:r>
         <w:rPr>
           <w:rFonts w:ascii="Consolas" w:hAnsi="Consolas" w:cs="Consolas"/>
@@ -649,6 +917,7 @@
         </w:rPr>
         <w:t xml:space="preserve"> and </w:t>
       </w:r>
+      <w:proofErr w:type="spellStart"/>
       <w:r>
         <w:rPr>
           <w:rFonts w:ascii="Consolas" w:hAnsi="Consolas" w:cs="Consolas"/>
@@ -661,6 +930,7 @@
         </w:rPr>
         <w:t>vrpnTrackerRot</w:t>
       </w:r>
+      <w:proofErr w:type="spellEnd"/>
       <w:r>
         <w:rPr>
           <w:rFonts w:ascii="Consolas" w:hAnsi="Consolas" w:cs="Consolas"/>
@@ -677,16 +947,29 @@
           <w:color w:val="000000"/>
           <w:szCs w:val="19"/>
         </w:rPr>
-        <w:t xml:space="preserve">should be </w:t>
-      </w:r>
+        <w:t xml:space="preserve">should be adjusted to reflect the transformation from your tracking system to Unity’s world space (z in/out, y up/down, x left/right).  Any sort of tracking system offset from your CAVE can be done in the </w:t>
+      </w:r>
+      <w:proofErr w:type="spellStart"/>
+      <w:r>
+        <w:rPr>
+          <w:rFonts w:cs="Consolas"/>
+          <w:b/>
+          <w:color w:val="000000"/>
+          <w:szCs w:val="19"/>
+          <w:u w:val="single"/>
+        </w:rPr>
+        <w:t>vrpnTrackerPos</w:t>
+      </w:r>
+      <w:proofErr w:type="spellEnd"/>
       <w:r>
         <w:rPr>
           <w:rFonts w:cs="Consolas"/>
           <w:color w:val="000000"/>
           <w:szCs w:val="19"/>
         </w:rPr>
-        <w:t xml:space="preserve">adjusted to reflect the transformation from your tracking system to Unity’s world space (z in/out, y up/down, x left/right).  Any sort of tracking system offset from your CAVE can be done in the </w:t>
-      </w:r>
+        <w:t xml:space="preserve"> function while any rotation can be done in </w:t>
+      </w:r>
+      <w:proofErr w:type="spellStart"/>
       <w:r>
         <w:rPr>
           <w:rFonts w:cs="Consolas"/>
@@ -695,108 +978,91 @@
           <w:szCs w:val="19"/>
           <w:u w:val="single"/>
         </w:rPr>
-        <w:t>vrpnTrackerPos</w:t>
-      </w:r>
+        <w:t>vrpnTrackerRot</w:t>
+      </w:r>
+      <w:proofErr w:type="spellEnd"/>
       <w:r>
         <w:rPr>
           <w:rFonts w:cs="Consolas"/>
           <w:color w:val="000000"/>
           <w:szCs w:val="19"/>
         </w:rPr>
-        <w:t xml:space="preserve"> function while any rotation can be done in </w:t>
-      </w:r>
-      <w:r>
-        <w:rPr>
-          <w:rFonts w:cs="Consolas"/>
-          <w:b/>
-          <w:color w:val="000000"/>
-          <w:szCs w:val="19"/>
-          <w:u w:val="single"/>
-        </w:rPr>
-        <w:t>vrpnTrackerRot</w:t>
-      </w:r>
-      <w:r>
-        <w:rPr>
-          <w:rFonts w:cs="Consolas"/>
-          <w:color w:val="000000"/>
-          <w:szCs w:val="19"/>
-        </w:rPr>
-        <w:t xml:space="preserve">.  Our </w:t>
-      </w:r>
-      <w:r>
-        <w:rPr>
-          <w:rFonts w:cs="Consolas"/>
-          <w:color w:val="000000"/>
-          <w:szCs w:val="19"/>
-        </w:rPr>
-        <w:t xml:space="preserve">system’s </w:t>
-      </w:r>
-      <w:r>
-        <w:rPr>
-          <w:rFonts w:cs="Consolas"/>
-          <w:color w:val="000000"/>
-          <w:szCs w:val="19"/>
-        </w:rPr>
-        <w:t>default values may work, but probably not.</w:t>
-      </w:r>
-    </w:p>
-    <w:p>
-      <w:r>
-        <w:rPr>
-          <w:rFonts w:cs="Consolas"/>
-          <w:color w:val="000000"/>
-          <w:szCs w:val="19"/>
-        </w:rPr>
-        <w:t xml:space="preserve">Finally, there is a </w:t>
-      </w:r>
-      <w:r>
-        <w:rPr>
-          <w:rFonts w:cs="Consolas"/>
-          <w:b/>
-          <w:color w:val="000000"/>
-          <w:szCs w:val="19"/>
-        </w:rPr>
-        <w:t>networkingSync.cs</w:t>
-      </w:r>
-      <w:r>
-        <w:rPr>
-          <w:rFonts w:cs="Consolas"/>
-          <w:color w:val="000000"/>
-          <w:szCs w:val="19"/>
-        </w:rPr>
-        <w:t xml:space="preserve"> script attached to the Camera Holder object</w:t>
-      </w:r>
-      <w:r>
-        <w:rPr>
-          <w:rFonts w:cs="Consolas"/>
-          <w:color w:val="000000"/>
-          <w:szCs w:val="19"/>
-        </w:rPr>
-        <w:t xml:space="preserve"> (if not, try adding)</w:t>
-      </w:r>
-      <w:r>
-        <w:rPr>
-          <w:rFonts w:cs="Consolas"/>
-          <w:color w:val="000000"/>
-          <w:szCs w:val="19"/>
-        </w:rPr>
-        <w:t>.  Insert values on this script where hostname matches the IP address of your head node, port is a free port on the local network, and Head Node is the machine name of the machine your tracking system is connected to.</w:t>
-      </w:r>
-    </w:p>
-    <w:p>
+        <w:t>.  Our system’s default values may work, but probably not.</w:t>
+      </w:r>
+    </w:p>
+    <w:p>
+      <w:pPr>
+        <w:pStyle w:val="ListParagraph"/>
+        <w:numPr>
+          <w:ilvl w:val="0"/>
+          <w:numId w:val="3"/>
+        </w:numPr>
+      </w:pPr>
+    </w:p>
+    <w:p>
+      <w:pPr>
+        <w:pStyle w:val="ListParagraph"/>
+      </w:pPr>
+    </w:p>
+    <w:p>
+      <w:pPr>
+        <w:pStyle w:val="ListParagraph"/>
+        <w:numPr>
+          <w:ilvl w:val="0"/>
+          <w:numId w:val="2"/>
+        </w:numPr>
+        <w:rPr>
+          <w:b/>
+        </w:rPr>
+      </w:pPr>
+      <w:r>
+        <w:rPr>
+          <w:b/>
+        </w:rPr>
+        <w:t>Making your own Immersive Projection S</w:t>
+      </w:r>
+      <w:r>
+        <w:rPr>
+          <w:b/>
+        </w:rPr>
+        <w:t>etup</w:t>
+      </w:r>
+    </w:p>
+    <w:p>
+      <w:pPr>
+        <w:ind w:left="720"/>
+      </w:pPr>
+    </w:p>
+    <w:p>
+      <w:r>
+        <w:t>---------- Old Documentation Below ----------</w:t>
+      </w:r>
+    </w:p>
+    <w:p>
+      <w:bookmarkStart w:id="0" w:name="_GoBack"/>
+      <w:bookmarkEnd w:id="0"/>
       <w:r>
         <w:t xml:space="preserve">Once these adjustments have been made, go ahead and build your project.  Choose x86_64 and a Windows build (only tested on Windows as of 10/18 – will be tested on Linux soon).  </w:t>
       </w:r>
     </w:p>
     <w:p>
       <w:r>
+        <w:lastRenderedPageBreak/>
         <w:t>Here is a screen shot</w:t>
       </w:r>
       <w:r>
         <w:t>s</w:t>
       </w:r>
       <w:r>
-        <w:t xml:space="preserve"> of the necessary Player Settings.  The plugin is meant to be run with OpenGLCore as the only Graphics API.</w:t>
+        <w:t xml:space="preserve"> of the necessary Player Settings.  The plugin is meant to be run with </w:t>
+      </w:r>
+      <w:proofErr w:type="spellStart"/>
+      <w:r>
+        <w:t>OpenGLCore</w:t>
+      </w:r>
+      <w:proofErr w:type="spellEnd"/>
+      <w:r>
+        <w:t xml:space="preserve"> as the only Graphics API.</w:t>
       </w:r>
     </w:p>
     <w:p>
@@ -804,7 +1070,6 @@
         <w:rPr>
           <w:noProof/>
         </w:rPr>
-        <w:lastRenderedPageBreak/>
         <w:drawing>
           <wp:inline distT="0" distB="0" distL="0" distR="0">
             <wp:extent cx="2879088" cy="3899140"/>
@@ -914,7 +1179,15 @@
     <w:p/>
     <w:p>
       <w:r>
-        <w:t xml:space="preserve">Now, wherever you’ve built your exe, take the packaged “GLQBStereo.dll” and “OpenGL32.dll” files and place them in the same directory as your exe.  In addition, open the “config.ini” file and change the “NumViewports” option to match the number of stereo viewports you have in your scene </w:t>
+        <w:t>Now, wherever you’ve built your exe, take the packaged “GLQBStereo.dll” and “OpenGL32.dll” files and place them in the same directory as your exe.  In addition, open the “config.ini” file and change the “</w:t>
+      </w:r>
+      <w:proofErr w:type="spellStart"/>
+      <w:r>
+        <w:t>NumViewports</w:t>
+      </w:r>
+      <w:proofErr w:type="spellEnd"/>
+      <w:r>
+        <w:t xml:space="preserve">” option to match the number of stereo viewports you have in your scene </w:t>
       </w:r>
       <w:r>
         <w:rPr>
@@ -932,10 +1205,42 @@
         <w:t xml:space="preserve">8.  </w:t>
       </w:r>
       <w:r>
-        <w:t>Finally in the packaged “gliConfig.ini” file, scroll all the way to the bottom to the “PluginData” section.  Change the BaseDir to the directory of your exe.  Copy the ini files</w:t>
-      </w:r>
-      <w:r>
-        <w:t xml:space="preserve"> plus the “GLFunctions” directory</w:t>
+        <w:t>Finally in the packaged “gliConfig.ini” file, scroll all the way to the bottom to the “</w:t>
+      </w:r>
+      <w:proofErr w:type="spellStart"/>
+      <w:r>
+        <w:t>PluginData</w:t>
+      </w:r>
+      <w:proofErr w:type="spellEnd"/>
+      <w:r>
+        <w:t xml:space="preserve">” section.  Change the </w:t>
+      </w:r>
+      <w:proofErr w:type="spellStart"/>
+      <w:r>
+        <w:t>BaseDir</w:t>
+      </w:r>
+      <w:proofErr w:type="spellEnd"/>
+      <w:r>
+        <w:t xml:space="preserve"> to the directory of your exe.  Copy the </w:t>
+      </w:r>
+      <w:proofErr w:type="spellStart"/>
+      <w:r>
+        <w:t>ini</w:t>
+      </w:r>
+      <w:proofErr w:type="spellEnd"/>
+      <w:r>
+        <w:t xml:space="preserve"> files</w:t>
+      </w:r>
+      <w:r>
+        <w:t xml:space="preserve"> plus the “</w:t>
+      </w:r>
+      <w:proofErr w:type="spellStart"/>
+      <w:r>
+        <w:t>GLFunctions</w:t>
+      </w:r>
+      <w:proofErr w:type="spellEnd"/>
+      <w:r>
+        <w:t>” directory</w:t>
       </w:r>
       <w:r>
         <w:t xml:space="preserve"> to the location of the exe as well.</w:t>
@@ -952,15 +1257,31 @@
         <w:t xml:space="preserve">hen running the exe, supply </w:t>
       </w:r>
       <w:r>
-        <w:t>a –popupWindow command line argument.</w:t>
-      </w:r>
-    </w:p>
-    <w:p>
-      <w:r>
-        <w:rPr>
-          <w:b/>
-        </w:rPr>
-        <w:t>Todo List</w:t>
+        <w:t>a –</w:t>
+      </w:r>
+      <w:proofErr w:type="spellStart"/>
+      <w:r>
+        <w:t>popupWindow</w:t>
+      </w:r>
+      <w:proofErr w:type="spellEnd"/>
+      <w:r>
+        <w:t xml:space="preserve"> command line argument.</w:t>
+      </w:r>
+    </w:p>
+    <w:p>
+      <w:proofErr w:type="spellStart"/>
+      <w:r>
+        <w:rPr>
+          <w:b/>
+        </w:rPr>
+        <w:t>Todo</w:t>
+      </w:r>
+      <w:proofErr w:type="spellEnd"/>
+      <w:r>
+        <w:rPr>
+          <w:b/>
+        </w:rPr>
+        <w:t xml:space="preserve"> List</w:t>
       </w:r>
     </w:p>
     <w:p>
@@ -980,18 +1301,49 @@
           <w:b/>
           <w:u w:val="single"/>
         </w:rPr>
+        <w:lastRenderedPageBreak/>
+        <w:t xml:space="preserve">7. </w:t>
+      </w:r>
+      <w:r>
+        <w:rPr>
+          <w:b/>
+          <w:u w:val="single"/>
+        </w:rPr>
         <w:t>Change Log</w:t>
       </w:r>
     </w:p>
     <w:p>
       <w:r>
-        <w:lastRenderedPageBreak/>
         <w:t xml:space="preserve">3/4/2017 – version 1.0: Updated for handling dual pipe active stereo, updated documentation on VR Supported Flag - Stereo (Non-Head Mounted) functionality.  </w:t>
       </w:r>
     </w:p>
     <w:p>
       <w:r>
-        <w:t>12/15/2016 – version 0.3: Added functionality to support Unity’s native Stereoscopic (non-head mounted) VR flag.  Got rid of the need for the UpdateProjectionPosition script on all cameras.  Corrections to MasterTrackingData script.  Testing and verification on Untiy 5.5.</w:t>
+        <w:t xml:space="preserve">12/15/2016 – version 0.3: Added functionality to support Unity’s native Stereoscopic (non-head mounted) VR flag.  Got rid of the need for the </w:t>
+      </w:r>
+      <w:proofErr w:type="spellStart"/>
+      <w:r>
+        <w:t>UpdateProjectionPosition</w:t>
+      </w:r>
+      <w:proofErr w:type="spellEnd"/>
+      <w:r>
+        <w:t xml:space="preserve"> script on all cameras.  Corrections to </w:t>
+      </w:r>
+      <w:proofErr w:type="spellStart"/>
+      <w:r>
+        <w:t>MasterTrackingData</w:t>
+      </w:r>
+      <w:proofErr w:type="spellEnd"/>
+      <w:r>
+        <w:t xml:space="preserve"> script.  Testing and verification on </w:t>
+      </w:r>
+      <w:proofErr w:type="spellStart"/>
+      <w:r>
+        <w:t>Untiy</w:t>
+      </w:r>
+      <w:proofErr w:type="spellEnd"/>
+      <w:r>
+        <w:t xml:space="preserve"> 5.5.</w:t>
       </w:r>
     </w:p>
     <w:p>
@@ -1108,6 +1460,118 @@
     </w:lvl>
   </w:abstractNum>
   <w:abstractNum w:abstractNumId="1">
+    <w:nsid w:val="674C2B1E"/>
+    <w:multiLevelType w:val="hybridMultilevel"/>
+    <w:tmpl w:val="FF9CB1D6"/>
+    <w:lvl w:ilvl="0" w:tplc="5C2EDE68">
+      <w:numFmt w:val="bullet"/>
+      <w:lvlText w:val="-"/>
+      <w:lvlJc w:val="left"/>
+      <w:pPr>
+        <w:ind w:left="1080" w:hanging="360"/>
+      </w:pPr>
+      <w:rPr>
+        <w:rFonts w:ascii="Calibri" w:eastAsiaTheme="minorHAnsi" w:hAnsi="Calibri" w:cstheme="minorBidi" w:hint="default"/>
+      </w:rPr>
+    </w:lvl>
+    <w:lvl w:ilvl="1" w:tplc="04090003" w:tentative="1">
+      <w:start w:val="1"/>
+      <w:numFmt w:val="bullet"/>
+      <w:lvlText w:val="o"/>
+      <w:lvlJc w:val="left"/>
+      <w:pPr>
+        <w:ind w:left="1800" w:hanging="360"/>
+      </w:pPr>
+      <w:rPr>
+        <w:rFonts w:ascii="Courier New" w:hAnsi="Courier New" w:cs="Courier New" w:hint="default"/>
+      </w:rPr>
+    </w:lvl>
+    <w:lvl w:ilvl="2" w:tplc="04090005" w:tentative="1">
+      <w:start w:val="1"/>
+      <w:numFmt w:val="bullet"/>
+      <w:lvlText w:val=""/>
+      <w:lvlJc w:val="left"/>
+      <w:pPr>
+        <w:ind w:left="2520" w:hanging="360"/>
+      </w:pPr>
+      <w:rPr>
+        <w:rFonts w:ascii="Wingdings" w:hAnsi="Wingdings" w:hint="default"/>
+      </w:rPr>
+    </w:lvl>
+    <w:lvl w:ilvl="3" w:tplc="04090001" w:tentative="1">
+      <w:start w:val="1"/>
+      <w:numFmt w:val="bullet"/>
+      <w:lvlText w:val=""/>
+      <w:lvlJc w:val="left"/>
+      <w:pPr>
+        <w:ind w:left="3240" w:hanging="360"/>
+      </w:pPr>
+      <w:rPr>
+        <w:rFonts w:ascii="Symbol" w:hAnsi="Symbol" w:hint="default"/>
+      </w:rPr>
+    </w:lvl>
+    <w:lvl w:ilvl="4" w:tplc="04090003" w:tentative="1">
+      <w:start w:val="1"/>
+      <w:numFmt w:val="bullet"/>
+      <w:lvlText w:val="o"/>
+      <w:lvlJc w:val="left"/>
+      <w:pPr>
+        <w:ind w:left="3960" w:hanging="360"/>
+      </w:pPr>
+      <w:rPr>
+        <w:rFonts w:ascii="Courier New" w:hAnsi="Courier New" w:cs="Courier New" w:hint="default"/>
+      </w:rPr>
+    </w:lvl>
+    <w:lvl w:ilvl="5" w:tplc="04090005" w:tentative="1">
+      <w:start w:val="1"/>
+      <w:numFmt w:val="bullet"/>
+      <w:lvlText w:val=""/>
+      <w:lvlJc w:val="left"/>
+      <w:pPr>
+        <w:ind w:left="4680" w:hanging="360"/>
+      </w:pPr>
+      <w:rPr>
+        <w:rFonts w:ascii="Wingdings" w:hAnsi="Wingdings" w:hint="default"/>
+      </w:rPr>
+    </w:lvl>
+    <w:lvl w:ilvl="6" w:tplc="04090001" w:tentative="1">
+      <w:start w:val="1"/>
+      <w:numFmt w:val="bullet"/>
+      <w:lvlText w:val=""/>
+      <w:lvlJc w:val="left"/>
+      <w:pPr>
+        <w:ind w:left="5400" w:hanging="360"/>
+      </w:pPr>
+      <w:rPr>
+        <w:rFonts w:ascii="Symbol" w:hAnsi="Symbol" w:hint="default"/>
+      </w:rPr>
+    </w:lvl>
+    <w:lvl w:ilvl="7" w:tplc="04090003" w:tentative="1">
+      <w:start w:val="1"/>
+      <w:numFmt w:val="bullet"/>
+      <w:lvlText w:val="o"/>
+      <w:lvlJc w:val="left"/>
+      <w:pPr>
+        <w:ind w:left="6120" w:hanging="360"/>
+      </w:pPr>
+      <w:rPr>
+        <w:rFonts w:ascii="Courier New" w:hAnsi="Courier New" w:cs="Courier New" w:hint="default"/>
+      </w:rPr>
+    </w:lvl>
+    <w:lvl w:ilvl="8" w:tplc="04090005" w:tentative="1">
+      <w:start w:val="1"/>
+      <w:numFmt w:val="bullet"/>
+      <w:lvlText w:val=""/>
+      <w:lvlJc w:val="left"/>
+      <w:pPr>
+        <w:ind w:left="6840" w:hanging="360"/>
+      </w:pPr>
+      <w:rPr>
+        <w:rFonts w:ascii="Wingdings" w:hAnsi="Wingdings" w:hint="default"/>
+      </w:rPr>
+    </w:lvl>
+  </w:abstractNum>
+  <w:abstractNum w:abstractNumId="2">
     <w:nsid w:val="6C751A6C"/>
     <w:multiLevelType w:val="hybridMultilevel"/>
     <w:tmpl w:val="FDA8C7BC"/>
@@ -1196,7 +1660,7 @@
       </w:pPr>
     </w:lvl>
   </w:abstractNum>
-  <w:abstractNum w:abstractNumId="2">
+  <w:abstractNum w:abstractNumId="3">
     <w:nsid w:val="7CEF1FA2"/>
     <w:multiLevelType w:val="hybridMultilevel"/>
     <w:tmpl w:val="65CCA328"/>
@@ -1289,9 +1753,12 @@
     <w:abstractNumId w:val="0"/>
   </w:num>
   <w:num w:numId="2">
+    <w:abstractNumId w:val="3"/>
+  </w:num>
+  <w:num w:numId="3">
     <w:abstractNumId w:val="2"/>
   </w:num>
-  <w:num w:numId="3">
+  <w:num w:numId="4">
     <w:abstractNumId w:val="1"/>
   </w:num>
 </w:numbering>

</xml_diff>

<commit_message>
Moving OpenGL DLL Injection stuff out of Assets.
</commit_message>
<xml_diff>
--- a/UniCAVEPluginDocumentation.docx
+++ b/UniCAVEPluginDocumentation.docx
@@ -4,7 +4,15 @@
   <w:body>
     <w:p>
       <w:r>
-        <w:t>TODO – test out removal of UpdateProjectionPosition script…</w:t>
+        <w:t xml:space="preserve">TODO – test out removal of </w:t>
+      </w:r>
+      <w:proofErr w:type="spellStart"/>
+      <w:r>
+        <w:t>UpdateProjectionPosition</w:t>
+      </w:r>
+      <w:proofErr w:type="spellEnd"/>
+      <w:r>
+        <w:t xml:space="preserve"> script…</w:t>
       </w:r>
     </w:p>
     <w:p>
@@ -13,13 +21,26 @@
       </w:r>
     </w:p>
     <w:p>
-      <w:r>
-        <w:t>Turn MasterTrackingData into  referenced object instead of singleton.</w:t>
-      </w:r>
-    </w:p>
-    <w:p>
-      <w:r>
-        <w:t>Does TrackerHostSettings need to be on planeHolder?  Would it make more sense to have it on the root prefab object?</w:t>
+      <w:bookmarkStart w:id="0" w:name="_GoBack"/>
+      <w:bookmarkEnd w:id="0"/>
+      <w:r>
+        <w:t xml:space="preserve">Does </w:t>
+      </w:r>
+      <w:proofErr w:type="spellStart"/>
+      <w:r>
+        <w:t>TrackerHostSettings</w:t>
+      </w:r>
+      <w:proofErr w:type="spellEnd"/>
+      <w:r>
+        <w:t xml:space="preserve"> need to be on </w:t>
+      </w:r>
+      <w:proofErr w:type="spellStart"/>
+      <w:r>
+        <w:t>planeHolder</w:t>
+      </w:r>
+      <w:proofErr w:type="spellEnd"/>
+      <w:r>
+        <w:t>?  Would it make more sense to have it on the root prefab object?</w:t>
       </w:r>
     </w:p>
     <w:p>
@@ -34,11 +55,16 @@
     </w:p>
     <w:p/>
     <w:p>
+      <w:proofErr w:type="spellStart"/>
       <w:r>
         <w:t>Uni</w:t>
       </w:r>
       <w:r>
-        <w:t>CAVE Plugin</w:t>
+        <w:t>CAVE</w:t>
+      </w:r>
+      <w:proofErr w:type="spellEnd"/>
+      <w:r>
+        <w:t xml:space="preserve"> Plugin</w:t>
       </w:r>
       <w:r>
         <w:t xml:space="preserve"> version 1.0</w:t>
@@ -46,8 +72,13 @@
     </w:p>
     <w:p>
       <w:r>
-        <w:t>Ross Tredinnick</w:t>
-      </w:r>
+        <w:t xml:space="preserve">Ross </w:t>
+      </w:r>
+      <w:proofErr w:type="spellStart"/>
+      <w:r>
+        <w:t>Tredinnick</w:t>
+      </w:r>
+      <w:proofErr w:type="spellEnd"/>
       <w:r>
         <w:t xml:space="preserve">, </w:t>
       </w:r>
@@ -55,7 +86,15 @@
         <w:t>Brady Boettcher</w:t>
       </w:r>
       <w:r>
-        <w:t>, Sam Solovy, Kevin Ponto, Simon Smith</w:t>
+        <w:t xml:space="preserve">, Sam </w:t>
+      </w:r>
+      <w:proofErr w:type="spellStart"/>
+      <w:r>
+        <w:t>Solovy</w:t>
+      </w:r>
+      <w:proofErr w:type="spellEnd"/>
+      <w:r>
+        <w:t>, Kevin Ponto, Simon Smith</w:t>
       </w:r>
     </w:p>
     <w:p>
@@ -212,12 +251,14 @@
       <w:r>
         <w:t xml:space="preserve">The </w:t>
       </w:r>
+      <w:proofErr w:type="spellStart"/>
       <w:r>
         <w:t>Uni</w:t>
       </w:r>
       <w:r>
         <w:t>CAVE</w:t>
       </w:r>
+      <w:proofErr w:type="spellEnd"/>
       <w:r>
         <w:t xml:space="preserve"> Plugin is a solution for running Unity within immersive projection VR display systems.  </w:t>
       </w:r>
@@ -230,7 +271,15 @@
     </w:p>
     <w:p>
       <w:r>
-        <w:t>The UniCAVE plugin is an open source project meant to be built upon to increase support for Unity across different forms of immersive projection display setups and to increase support for Unity functionality for clusters of PCs.</w:t>
+        <w:t xml:space="preserve">The </w:t>
+      </w:r>
+      <w:proofErr w:type="spellStart"/>
+      <w:r>
+        <w:t>UniCAVE</w:t>
+      </w:r>
+      <w:proofErr w:type="spellEnd"/>
+      <w:r>
+        <w:t xml:space="preserve"> plugin is an open source project meant to be built upon to increase support for Unity across different forms of immersive projection display setups and to increase support for Unity functionality for clusters of PCs.</w:t>
       </w:r>
     </w:p>
     <w:p>
@@ -266,38 +315,59 @@
     </w:p>
     <w:p>
       <w:r>
-        <w:t>Select the CavePlugin.unitypackage in the PluginFiles directory of the repository or extracted zip.</w:t>
+        <w:t xml:space="preserve">Select the </w:t>
+      </w:r>
+      <w:proofErr w:type="spellStart"/>
+      <w:r>
+        <w:t>CavePlugin.unitypackage</w:t>
+      </w:r>
+      <w:proofErr w:type="spellEnd"/>
+      <w:r>
+        <w:t xml:space="preserve"> in the </w:t>
+      </w:r>
+      <w:proofErr w:type="spellStart"/>
+      <w:r>
+        <w:t>PluginFiles</w:t>
+      </w:r>
+      <w:proofErr w:type="spellEnd"/>
+      <w:r>
+        <w:t xml:space="preserve"> directory of the repository or extracted zip.</w:t>
+      </w:r>
+    </w:p>
+    <w:p>
+      <w:r>
+        <w:t xml:space="preserve">Upon importing the package, several assets will appear </w:t>
+      </w:r>
+      <w:r>
+        <w:t>in Plugins, Prefabs,</w:t>
+      </w:r>
+      <w:r>
+        <w:t xml:space="preserve"> Scripts</w:t>
+      </w:r>
+      <w:r>
+        <w:t xml:space="preserve">, and </w:t>
+      </w:r>
+      <w:proofErr w:type="spellStart"/>
+      <w:r>
+        <w:t>ExampleScenes</w:t>
+      </w:r>
+      <w:proofErr w:type="spellEnd"/>
+      <w:r>
+        <w:t xml:space="preserve"> directories </w:t>
+      </w:r>
+      <w:r>
+        <w:t>in your project</w:t>
+      </w:r>
+      <w:r>
+        <w:t>.</w:t>
+      </w:r>
+      <w:r>
+        <w:t xml:space="preserve"> </w:t>
       </w:r>
     </w:p>
     <w:p>
       <w:r>
         <w:lastRenderedPageBreak/>
-        <w:t xml:space="preserve">Upon importing the package, several assets will appear </w:t>
-      </w:r>
-      <w:r>
-        <w:t>in Plugins, Prefabs,</w:t>
-      </w:r>
-      <w:r>
-        <w:t xml:space="preserve"> Scripts</w:t>
-      </w:r>
-      <w:r>
-        <w:t>, and ExampleScenes</w:t>
-      </w:r>
-      <w:r>
-        <w:t xml:space="preserve"> directories </w:t>
-      </w:r>
-      <w:r>
-        <w:t>in your project</w:t>
-      </w:r>
-      <w:r>
-        <w:t>.</w:t>
-      </w:r>
-      <w:r>
-        <w:t xml:space="preserve"> </w:t>
-      </w:r>
-    </w:p>
-    <w:p>
-      <w:r>
         <w:t>The Plugins directory has plugin support for interfacing with 3D tracking systems via a VRPN Unity plugin.</w:t>
       </w:r>
     </w:p>
@@ -319,7 +389,15 @@
     </w:p>
     <w:p>
       <w:r>
-        <w:t>The ExampleScenes directory contains example Unity scenes that already have one of the prefabs within them enabled for use within the scene.  These scenes can be useful for debugging your particular physical display setup.</w:t>
+        <w:t xml:space="preserve">The </w:t>
+      </w:r>
+      <w:proofErr w:type="spellStart"/>
+      <w:r>
+        <w:t>ExampleScenes</w:t>
+      </w:r>
+      <w:proofErr w:type="spellEnd"/>
+      <w:r>
+        <w:t xml:space="preserve"> directory contains example Unity scenes that already have one of the prefabs within them enabled for use within the scene.  These scenes can be useful for debugging your particular physical display setup.</w:t>
       </w:r>
     </w:p>
     <w:p>
@@ -375,7 +453,15 @@
         <w:t>Networking Sync</w:t>
       </w:r>
       <w:r>
-        <w:t xml:space="preserve"> on the object.  If you are running the UniCAVE plugin across a cluster of machines, keep this script on the object, if not, you can remove the script.  </w:t>
+        <w:t xml:space="preserve"> on the object.  If you are running the </w:t>
+      </w:r>
+      <w:proofErr w:type="spellStart"/>
+      <w:r>
+        <w:t>UniCAVE</w:t>
+      </w:r>
+      <w:proofErr w:type="spellEnd"/>
+      <w:r>
+        <w:t xml:space="preserve"> plugin across a cluster of machines, keep this script on the object, if not, you can remove the script.  </w:t>
       </w:r>
       <w:r>
         <w:t xml:space="preserve">For a cluster setup, 3 fields exist in this script </w:t>
@@ -412,7 +498,15 @@
         <w:t xml:space="preserve">- </w:t>
       </w:r>
       <w:r>
-        <w:t xml:space="preserve">“Num Slave Nodes” should be set the number of slave nodes in the cluster.  </w:t>
+        <w:t>“</w:t>
+      </w:r>
+      <w:proofErr w:type="spellStart"/>
+      <w:r>
+        <w:t>Num</w:t>
+      </w:r>
+      <w:proofErr w:type="spellEnd"/>
+      <w:r>
+        <w:t xml:space="preserve"> Slave Nodes” should be set the number of slave nodes in the cluster.  </w:t>
       </w:r>
     </w:p>
     <w:p>
@@ -503,11 +597,64 @@
         </w:numPr>
       </w:pPr>
       <w:r>
+        <w:t>Left stereo first</w:t>
+      </w:r>
+      <w:r>
+        <w:t xml:space="preserve"> (default = true) determines which eye Unity will render first, this should be set to match whichever eye is displayed first via the settings on your projectors or 3D monitors.</w:t>
+      </w:r>
+    </w:p>
+    <w:p>
+      <w:pPr>
+        <w:pStyle w:val="ListParagraph"/>
+        <w:numPr>
+          <w:ilvl w:val="0"/>
+          <w:numId w:val="4"/>
+        </w:numPr>
+      </w:pPr>
+      <w:r>
         <w:lastRenderedPageBreak/>
-        <w:t>Left stereo first</w:t>
-      </w:r>
-      <w:r>
-        <w:t xml:space="preserve"> (default = true) determines which eye Unity will render first, this should be set to match whichever eye is displayed first via the settings on your projectors or 3D monitors.</w:t>
+        <w:t xml:space="preserve">The rest of the settings (Eye Offsets, clear flags, near/far clip, </w:t>
+      </w:r>
+      <w:proofErr w:type="gramStart"/>
+      <w:r>
+        <w:t>bac</w:t>
+      </w:r>
+      <w:r>
+        <w:t>kground</w:t>
+      </w:r>
+      <w:proofErr w:type="gramEnd"/>
+      <w:r>
+        <w:t xml:space="preserve"> color</w:t>
+      </w:r>
+      <w:r>
+        <w:t>) all serve as shortcuts for editing properties across all cameras that are within the hierarchy of the immersive display projection prefab.  To sync edits made to Master Tra</w:t>
+      </w:r>
+      <w:r>
+        <w:t>cking Data to all of the cameras</w:t>
+      </w:r>
+      <w:r>
+        <w:t>, right click on the title of the script and choose “Sync Camera Settings”</w:t>
+      </w:r>
+    </w:p>
+    <w:p>
+      <w:pPr>
+        <w:pStyle w:val="ListParagraph"/>
+        <w:numPr>
+          <w:ilvl w:val="0"/>
+          <w:numId w:val="3"/>
+        </w:numPr>
+      </w:pPr>
+      <w:r>
+        <w:t xml:space="preserve">The next script to edit is called </w:t>
+      </w:r>
+      <w:r>
+        <w:rPr>
+          <w:b/>
+        </w:rPr>
+        <w:t>Tracker Host Settings</w:t>
+      </w:r>
+      <w:r>
+        <w:t xml:space="preserve">.  </w:t>
       </w:r>
     </w:p>
     <w:p>
@@ -519,19 +666,27 @@
         </w:numPr>
       </w:pPr>
       <w:r>
-        <w:t>The rest of the settings (Eye Offsets, clear flags, near/far clip, bac</w:t>
-      </w:r>
-      <w:r>
-        <w:t>kground color</w:t>
-      </w:r>
-      <w:r>
-        <w:t>) all serve as shortcuts for editing properties across all cameras that are within the hierarchy of the immersive display projection prefab.  To sync edits made to Master Tra</w:t>
-      </w:r>
-      <w:r>
-        <w:t>cking Data to all of the cameras</w:t>
-      </w:r>
-      <w:r>
-        <w:t>, right click on the title of the script and choose “Sync Camera Settings”</w:t>
+        <w:t xml:space="preserve">“Hostname” should be edited to have the VRPN address name that is on the suffix of your VRPN device naming.  This is often the computer name that your tracking system is physically connected to.  For example, Isense900@C6_V1_HEAD – C6_V1_HEAD should be “Hostname” in this case.  </w:t>
+      </w:r>
+    </w:p>
+    <w:p>
+      <w:pPr>
+        <w:pStyle w:val="ListParagraph"/>
+        <w:numPr>
+          <w:ilvl w:val="0"/>
+          <w:numId w:val="4"/>
+        </w:numPr>
+      </w:pPr>
+      <w:r>
+        <w:t xml:space="preserve">“Type” defaults to “Standard” and standard assumes a VRPN interface to your tracking system.  There is also an option for </w:t>
+      </w:r>
+      <w:proofErr w:type="spellStart"/>
+      <w:r>
+        <w:t>Vicon</w:t>
+      </w:r>
+      <w:proofErr w:type="spellEnd"/>
+      <w:r>
+        <w:t xml:space="preserve"> but this has been untested.</w:t>
       </w:r>
     </w:p>
     <w:p>
@@ -543,16 +698,16 @@
         </w:numPr>
       </w:pPr>
       <w:r>
-        <w:t xml:space="preserve">The next script to edit is called </w:t>
-      </w:r>
-      <w:r>
-        <w:rPr>
-          <w:b/>
-        </w:rPr>
-        <w:t>Tracker Host Settings</w:t>
-      </w:r>
-      <w:r>
-        <w:t xml:space="preserve">.  </w:t>
+        <w:t xml:space="preserve">Several </w:t>
+      </w:r>
+      <w:r>
+        <w:rPr>
+          <w:b/>
+        </w:rPr>
+        <w:t xml:space="preserve">Cave Tracker Settings </w:t>
+      </w:r>
+      <w:r>
+        <w:t xml:space="preserve">scripts exist on different objects in the hierarchy.  This script connects a particular tracked channel to an object in Unity.  For example, by default the object “Tracker Rotation” obtains the tracked rotation (check box “Track Rotation” is on) returned by VRPN for channel 0.  </w:t>
       </w:r>
     </w:p>
     <w:p>
@@ -564,7 +719,7 @@
         </w:numPr>
       </w:pPr>
       <w:r>
-        <w:t xml:space="preserve">“Hostname” should be edited to have the VRPN address name that is on the suffix of your VRPN device naming.  This is often the computer name that your tracking system is physically connected to.  For example, Isense900@C6_V1_HEAD – C6_V1_HEAD should be “Hostname” in this case.  </w:t>
+        <w:t>“Tracker Prefix” should be set to the prefix used on your tracker address name as used by VRPN.  For example, for an Intersene900 tracking system, “Isense900” is used for 6-dof trackers, and “Wand#” is used for button and analog tracking.</w:t>
       </w:r>
     </w:p>
     <w:p>
@@ -576,7 +731,27 @@
         </w:numPr>
       </w:pPr>
       <w:r>
-        <w:t>“Type” defaults to “Standard” and standard assumes a VRPN interface to your tracking system.  There is also an option for Vicon but this has been untested.</w:t>
+        <w:t xml:space="preserve">Most of the prefabs are setup to use a CAVE wand-style input device for basic navigation.  </w:t>
+      </w:r>
+    </w:p>
+    <w:p>
+      <w:pPr>
+        <w:pStyle w:val="ListParagraph"/>
+        <w:numPr>
+          <w:ilvl w:val="0"/>
+          <w:numId w:val="4"/>
+        </w:numPr>
+      </w:pPr>
+      <w:r>
+        <w:t>“Holder” should have a reference back to the root object in the prefab hierarchy, this allows the basic navigation – holder only needs to be set for the “</w:t>
+      </w:r>
+      <w:proofErr w:type="spellStart"/>
+      <w:r>
+        <w:t>WandControls</w:t>
+      </w:r>
+      <w:proofErr w:type="spellEnd"/>
+      <w:r>
+        <w:t>” object.</w:t>
       </w:r>
     </w:p>
     <w:p>
@@ -588,63 +763,6 @@
         </w:numPr>
       </w:pPr>
       <w:r>
-        <w:t xml:space="preserve">Several </w:t>
-      </w:r>
-      <w:r>
-        <w:rPr>
-          <w:b/>
-        </w:rPr>
-        <w:t xml:space="preserve">Cave Tracker Settings </w:t>
-      </w:r>
-      <w:r>
-        <w:t xml:space="preserve">scripts exist on different objects in the hierarchy.  This script connects a particular tracked channel to an object in Unity.  For example, by default the object “Tracker Rotation” obtains the tracked rotation (check box “Track Rotation” is on) returned by VRPN for channel 0.  </w:t>
-      </w:r>
-    </w:p>
-    <w:p>
-      <w:pPr>
-        <w:pStyle w:val="ListParagraph"/>
-        <w:numPr>
-          <w:ilvl w:val="0"/>
-          <w:numId w:val="4"/>
-        </w:numPr>
-      </w:pPr>
-      <w:r>
-        <w:t>“Tracker Prefix” should be set to the prefix used on your tracker address name as used by VRPN.  For example, for an Intersene900 tracking system, “Isense900” is used for 6-dof trackers, and “Wand#” is used for button and analog tracking.</w:t>
-      </w:r>
-    </w:p>
-    <w:p>
-      <w:pPr>
-        <w:pStyle w:val="ListParagraph"/>
-        <w:numPr>
-          <w:ilvl w:val="0"/>
-          <w:numId w:val="4"/>
-        </w:numPr>
-      </w:pPr>
-      <w:r>
-        <w:t xml:space="preserve">Most of the prefabs are setup to use a CAVE wand-style input device for basic navigation.  </w:t>
-      </w:r>
-    </w:p>
-    <w:p>
-      <w:pPr>
-        <w:pStyle w:val="ListParagraph"/>
-        <w:numPr>
-          <w:ilvl w:val="0"/>
-          <w:numId w:val="4"/>
-        </w:numPr>
-      </w:pPr>
-      <w:r>
-        <w:t>“Holder” should have a reference back to the root object in the prefab hierarchy, this allows the basic navigation – holder only needs to be set for the “WandControls” object.</w:t>
-      </w:r>
-    </w:p>
-    <w:p>
-      <w:pPr>
-        <w:pStyle w:val="ListParagraph"/>
-        <w:numPr>
-          <w:ilvl w:val="0"/>
-          <w:numId w:val="3"/>
-        </w:numPr>
-      </w:pPr>
-      <w:r>
         <w:t xml:space="preserve">The final script to edit is </w:t>
       </w:r>
       <w:r>
@@ -687,7 +805,15 @@
         <w:t>Projection Plane</w:t>
       </w:r>
       <w:r>
-        <w:t xml:space="preserve"> script on the “Frontcam” object’s “Machine Name” variable should be set to that </w:t>
+        <w:t xml:space="preserve"> script on the “</w:t>
+      </w:r>
+      <w:proofErr w:type="spellStart"/>
+      <w:r>
+        <w:t>Frontcam</w:t>
+      </w:r>
+      <w:proofErr w:type="spellEnd"/>
+      <w:r>
+        <w:t xml:space="preserve">” object’s “Machine Name” variable should be set to that </w:t>
       </w:r>
       <w:r>
         <w:t xml:space="preserve">machine’s </w:t>
@@ -702,7 +828,15 @@
         <w:t>Projection Plane</w:t>
       </w:r>
       <w:r>
-        <w:t xml:space="preserve"> script on the “FloorCam” object</w:t>
+        <w:t xml:space="preserve"> script on the “</w:t>
+      </w:r>
+      <w:proofErr w:type="spellStart"/>
+      <w:r>
+        <w:t>FloorCam</w:t>
+      </w:r>
+      <w:proofErr w:type="spellEnd"/>
+      <w:r>
+        <w:t>” object</w:t>
       </w:r>
       <w:r>
         <w:t xml:space="preserve"> should be set to the floor machine.  In situations where a single machine drives several walls, just set each “Machine Name” variable to that same machine name.</w:t>
@@ -739,21 +873,29 @@
       <w:r>
         <w:t xml:space="preserve">Next some adjustments need to be made within the </w:t>
       </w:r>
+      <w:proofErr w:type="spellStart"/>
       <w:r>
         <w:rPr>
           <w:b/>
         </w:rPr>
         <w:t>VRPN.cs</w:t>
       </w:r>
+      <w:proofErr w:type="spellEnd"/>
       <w:r>
         <w:t xml:space="preserve"> script inside of the </w:t>
       </w:r>
-      <w:r>
-        <w:t>LELUnityPlugins\Scripts\VRPN Scripts</w:t>
+      <w:proofErr w:type="spellStart"/>
+      <w:r>
+        <w:t>LELUnityPlugins</w:t>
+      </w:r>
+      <w:proofErr w:type="spellEnd"/>
+      <w:r>
+        <w:t>\Scripts\VRPN Scripts</w:t>
       </w:r>
       <w:r>
         <w:t xml:space="preserve"> folder.  The two functions </w:t>
       </w:r>
+      <w:proofErr w:type="spellStart"/>
       <w:r>
         <w:rPr>
           <w:rFonts w:ascii="Consolas" w:hAnsi="Consolas" w:cs="Consolas"/>
@@ -766,6 +908,7 @@
         </w:rPr>
         <w:t>vrpnTrackerPos</w:t>
       </w:r>
+      <w:proofErr w:type="spellEnd"/>
       <w:r>
         <w:rPr>
           <w:rFonts w:ascii="Consolas" w:hAnsi="Consolas" w:cs="Consolas"/>
@@ -775,6 +918,7 @@
         </w:rPr>
         <w:t xml:space="preserve"> and </w:t>
       </w:r>
+      <w:proofErr w:type="spellStart"/>
       <w:r>
         <w:rPr>
           <w:rFonts w:ascii="Consolas" w:hAnsi="Consolas" w:cs="Consolas"/>
@@ -787,6 +931,7 @@
         </w:rPr>
         <w:t>vrpnTrackerRot</w:t>
       </w:r>
+      <w:proofErr w:type="spellEnd"/>
       <w:r>
         <w:rPr>
           <w:rFonts w:ascii="Consolas" w:hAnsi="Consolas" w:cs="Consolas"/>
@@ -805,6 +950,7 @@
         </w:rPr>
         <w:t xml:space="preserve">should be adjusted to reflect the transformation from your tracking system to Unity’s world space (z in/out, y up/down, x left/right).  Any sort of tracking system offset from your CAVE can be done in the </w:t>
       </w:r>
+      <w:proofErr w:type="spellStart"/>
       <w:r>
         <w:rPr>
           <w:rFonts w:cs="Consolas"/>
@@ -815,6 +961,7 @@
         </w:rPr>
         <w:t>vrpnTrackerPos</w:t>
       </w:r>
+      <w:proofErr w:type="spellEnd"/>
       <w:r>
         <w:rPr>
           <w:rFonts w:cs="Consolas"/>
@@ -823,6 +970,7 @@
         </w:rPr>
         <w:t xml:space="preserve"> function while any rotation can be done in </w:t>
       </w:r>
+      <w:proofErr w:type="spellStart"/>
       <w:r>
         <w:rPr>
           <w:rFonts w:cs="Consolas"/>
@@ -833,6 +981,7 @@
         </w:rPr>
         <w:t>vrpnTrackerRot</w:t>
       </w:r>
+      <w:proofErr w:type="spellEnd"/>
       <w:r>
         <w:rPr>
           <w:rFonts w:cs="Consolas"/>
@@ -859,20 +1008,106 @@
         <w:rPr>
           <w:b/>
         </w:rPr>
+        <w:t>Building</w:t>
+      </w:r>
+      <w:r>
+        <w:rPr>
+          <w:b/>
+        </w:rPr>
+        <w:t xml:space="preserve"> and Running</w:t>
+      </w:r>
+      <w:r>
+        <w:rPr>
+          <w:b/>
+        </w:rPr>
+        <w:t xml:space="preserve"> the Unity Scene</w:t>
+      </w:r>
+    </w:p>
+    <w:p>
+      <w:pPr>
+        <w:pStyle w:val="ListParagraph"/>
+        <w:ind w:left="360"/>
+      </w:pPr>
+      <w:r>
         <w:lastRenderedPageBreak/>
-        <w:t>Building</w:t>
-      </w:r>
-      <w:r>
-        <w:rPr>
-          <w:b/>
-        </w:rPr>
-        <w:t xml:space="preserve"> and Running</w:t>
-      </w:r>
-      <w:r>
-        <w:rPr>
-          <w:b/>
-        </w:rPr>
-        <w:t xml:space="preserve"> the Unity Scene</w:t>
+        <w:t xml:space="preserve">After adapting the </w:t>
+      </w:r>
+      <w:proofErr w:type="spellStart"/>
+      <w:r>
+        <w:t>UniCave</w:t>
+      </w:r>
+      <w:proofErr w:type="spellEnd"/>
+      <w:r>
+        <w:t xml:space="preserve"> </w:t>
+      </w:r>
+      <w:r>
+        <w:t xml:space="preserve">Plugin to your scene, you are ready to build the executable.  </w:t>
+      </w:r>
+      <w:r>
+        <w:t xml:space="preserve">The plugin currently supports </w:t>
+      </w:r>
+      <w:r>
+        <w:t xml:space="preserve">Windows and Linux compilation.  Choose 32 or 64 bit compilation, either is supported.  </w:t>
+      </w:r>
+      <w:r>
+        <w:t>Under “Player Settings” “Other Settings”</w:t>
+      </w:r>
+      <w:r>
+        <w:t xml:space="preserve"> tab, </w:t>
+      </w:r>
+      <w:r>
+        <w:t>a check box</w:t>
+      </w:r>
+      <w:r>
+        <w:t xml:space="preserve"> “Virtual Reality Supported”</w:t>
+      </w:r>
+      <w:r>
+        <w:t xml:space="preserve"> exists.  I</w:t>
+      </w:r>
+      <w:r>
+        <w:t>f you are co</w:t>
+      </w:r>
+      <w:r>
+        <w:t>mpiling the project for a quad-buffered s</w:t>
+      </w:r>
+      <w:r>
+        <w:t>equen</w:t>
+      </w:r>
+      <w:r>
+        <w:t>tial s</w:t>
+      </w:r>
+      <w:r>
+        <w:t>tereo display setup,</w:t>
+      </w:r>
+      <w:r>
+        <w:t xml:space="preserve"> check “Virtual Reality Supported” and</w:t>
+      </w:r>
+      <w:r>
+        <w:t xml:space="preserve"> add</w:t>
+      </w:r>
+      <w:r>
+        <w:t xml:space="preserve"> “Stereo Display (non-head mounted)”</w:t>
+      </w:r>
+      <w:r>
+        <w:t xml:space="preserve"> as a stereo type</w:t>
+      </w:r>
+      <w:r>
+        <w:t xml:space="preserve">.  </w:t>
+      </w:r>
+      <w:r>
+        <w:t>If you are compiling the project for a Side-by-Side or Top/Bottom stereo setup, uncheck Virtual Reality supported as you wouldn’</w:t>
+      </w:r>
+      <w:r>
+        <w:t>t need quad-</w:t>
+      </w:r>
+      <w:r>
+        <w:t>buffered support.</w:t>
+      </w:r>
+      <w:r>
+        <w:t xml:space="preserve"> </w:t>
+      </w:r>
+      <w:r>
+        <w:t xml:space="preserve"> Under “Resolution and Presentation”, uncheck the “Display Resolution Dialog” check box to prevent any popup of the dialog on clustered machines.</w:t>
       </w:r>
     </w:p>
     <w:p>
@@ -880,156 +1115,141 @@
         <w:pStyle w:val="ListParagraph"/>
         <w:ind w:left="360"/>
       </w:pPr>
-      <w:r>
-        <w:t xml:space="preserve">After adapting the </w:t>
-      </w:r>
-      <w:r>
-        <w:t xml:space="preserve">UniCave </w:t>
-      </w:r>
-      <w:r>
-        <w:t xml:space="preserve">Plugin to your scene, you are ready to build the executable.  </w:t>
-      </w:r>
-      <w:r>
-        <w:t xml:space="preserve">The plugin currently supports </w:t>
-      </w:r>
-      <w:r>
-        <w:t xml:space="preserve">Windows and Linux compilation.  Choose 32 or 64 bit compilation, either is supported.  </w:t>
-      </w:r>
-      <w:r>
-        <w:t>Under “Player Settings” “Other Settings”</w:t>
-      </w:r>
-      <w:r>
-        <w:t xml:space="preserve"> tab, </w:t>
-      </w:r>
-      <w:r>
-        <w:t>a check box</w:t>
-      </w:r>
-      <w:r>
-        <w:t xml:space="preserve"> “Virtual Reality Supported”</w:t>
-      </w:r>
-      <w:r>
-        <w:t xml:space="preserve"> exists.  I</w:t>
-      </w:r>
-      <w:r>
-        <w:t>f you are co</w:t>
-      </w:r>
-      <w:r>
-        <w:t>mpiling the project for a quad-buffered s</w:t>
-      </w:r>
-      <w:r>
-        <w:t>equen</w:t>
-      </w:r>
-      <w:r>
-        <w:t>tial s</w:t>
-      </w:r>
-      <w:r>
-        <w:t>tereo display setup,</w:t>
-      </w:r>
-      <w:r>
-        <w:t xml:space="preserve"> check “Virtual Reality Supported” and</w:t>
-      </w:r>
-      <w:r>
-        <w:t xml:space="preserve"> add</w:t>
-      </w:r>
-      <w:r>
-        <w:t xml:space="preserve"> “Stereo Display (non-head mounted)”</w:t>
-      </w:r>
-      <w:r>
-        <w:t xml:space="preserve"> as a stereo type</w:t>
-      </w:r>
-      <w:r>
-        <w:t xml:space="preserve">.  </w:t>
-      </w:r>
-      <w:r>
-        <w:t>If you are compiling the project for a Side-by-Side or Top/Bottom stereo setup, uncheck Virtual Reality supported as you wouldn’</w:t>
-      </w:r>
-      <w:r>
-        <w:t>t need quad-</w:t>
-      </w:r>
-      <w:r>
-        <w:t>buffered support.</w:t>
-      </w:r>
-      <w:r>
-        <w:t xml:space="preserve"> </w:t>
-      </w:r>
-      <w:r>
-        <w:t xml:space="preserve"> Under “Resolution and Presentation”, uncheck the “Display Resolution Dialog” check box to prevent any popup of the dialog on clustered machines.</w:t>
-      </w:r>
     </w:p>
     <w:p>
       <w:pPr>
         <w:pStyle w:val="ListParagraph"/>
         <w:ind w:left="360"/>
       </w:pPr>
+      <w:r>
+        <w:t>When running the exe via your launcher tool for your system, consider adding the “-</w:t>
+      </w:r>
+      <w:proofErr w:type="spellStart"/>
+      <w:r>
+        <w:t>popupWindow</w:t>
+      </w:r>
+      <w:proofErr w:type="spellEnd"/>
+      <w:r>
+        <w:t>” flag to the command line arguments – this will remove any window title from the application.  Also, the “-</w:t>
+      </w:r>
+      <w:proofErr w:type="spellStart"/>
+      <w:r>
+        <w:t>logFile</w:t>
+      </w:r>
+      <w:proofErr w:type="spellEnd"/>
+      <w:r>
+        <w:t xml:space="preserve"> &lt;path to txt&gt;” will generate a Unity log file to help with debugging in case something goes wrong.</w:t>
+      </w:r>
     </w:p>
     <w:p>
       <w:pPr>
         <w:pStyle w:val="ListParagraph"/>
         <w:ind w:left="360"/>
       </w:pPr>
-      <w:r>
-        <w:t>When running the exe via your launcher tool for your system, consider adding the “-popupWindow” flag to the command line arguments – this will remove any window title from the application.  Also, the “-logFile &lt;path to txt&gt;” will generate a Unity log file to help with debugging in case something goes wrong.</w:t>
-      </w:r>
     </w:p>
     <w:p>
       <w:pPr>
         <w:pStyle w:val="ListParagraph"/>
         <w:ind w:left="360"/>
       </w:pPr>
+      <w:r>
+        <w:t xml:space="preserve">Supporting OpenGL quad-buffered stereo builds in versions of Unity &lt; 5.4:  </w:t>
+      </w:r>
     </w:p>
     <w:p>
       <w:pPr>
         <w:pStyle w:val="ListParagraph"/>
         <w:ind w:left="360"/>
       </w:pPr>
-      <w:r>
-        <w:t xml:space="preserve">Supporting OpenGL quad-buffered stereo builds in versions of Unity &lt; 5.4:  </w:t>
-      </w:r>
     </w:p>
     <w:p>
       <w:pPr>
         <w:pStyle w:val="ListParagraph"/>
         <w:ind w:left="360"/>
       </w:pPr>
+      <w:r>
+        <w:t xml:space="preserve">If you happen to be using a version of Unity prior to 5.4, the “Virtual Reality Supported” options will be absent.  It is still possible to obtain quad-buffered stereo via the </w:t>
+      </w:r>
+      <w:proofErr w:type="spellStart"/>
+      <w:r>
+        <w:t>UniCAVE</w:t>
+      </w:r>
+      <w:proofErr w:type="spellEnd"/>
+      <w:r>
+        <w:t xml:space="preserve"> plugin.  Take the packaged “GLQBStereo.dll” and “OpenGL32.dll” files and place them in the same directory as your exe.  In addition, open the “config.ini” file and change the “</w:t>
+      </w:r>
+      <w:proofErr w:type="spellStart"/>
+      <w:r>
+        <w:t>NumViewports</w:t>
+      </w:r>
+      <w:proofErr w:type="spellEnd"/>
+      <w:r>
+        <w:t xml:space="preserve">” option to match the number of stereo viewports you have in your scene </w:t>
+      </w:r>
+      <w:r>
+        <w:rPr>
+          <w:b/>
+        </w:rPr>
+        <w:t>per machine</w:t>
+      </w:r>
+      <w:r>
+        <w:t xml:space="preserve">.  I.e. if you run 4 stereo walls on a single machine, set this value to </w:t>
+      </w:r>
+      <w:r>
+        <w:rPr>
+          <w:b/>
+        </w:rPr>
+        <w:t xml:space="preserve">8.  </w:t>
+      </w:r>
+      <w:r>
+        <w:t>Finally in the packaged “gliConfig.ini” file, scroll all the way to the bottom to the “</w:t>
+      </w:r>
+      <w:proofErr w:type="spellStart"/>
+      <w:r>
+        <w:t>PluginData</w:t>
+      </w:r>
+      <w:proofErr w:type="spellEnd"/>
+      <w:r>
+        <w:t xml:space="preserve">” section.  Change the </w:t>
+      </w:r>
+      <w:proofErr w:type="spellStart"/>
+      <w:r>
+        <w:t>BaseDir</w:t>
+      </w:r>
+      <w:proofErr w:type="spellEnd"/>
+      <w:r>
+        <w:t xml:space="preserve"> to the directory of your exe.  Copy the .</w:t>
+      </w:r>
+      <w:proofErr w:type="spellStart"/>
+      <w:r>
+        <w:t>ini</w:t>
+      </w:r>
+      <w:proofErr w:type="spellEnd"/>
+      <w:r>
+        <w:t xml:space="preserve"> files plus the “</w:t>
+      </w:r>
+      <w:proofErr w:type="spellStart"/>
+      <w:r>
+        <w:t>GLFunctions</w:t>
+      </w:r>
+      <w:proofErr w:type="spellEnd"/>
+      <w:r>
+        <w:t xml:space="preserve">” directory to the location of the exe as well.  DirectX quad-buffered stereo is not supported by the </w:t>
+      </w:r>
+      <w:proofErr w:type="spellStart"/>
+      <w:r>
+        <w:t>UniCave</w:t>
+      </w:r>
+      <w:proofErr w:type="spellEnd"/>
+      <w:r>
+        <w:t xml:space="preserve"> plugin prior to Unity version 5.4.</w:t>
+      </w:r>
     </w:p>
     <w:p>
       <w:pPr>
         <w:pStyle w:val="ListParagraph"/>
         <w:ind w:left="360"/>
       </w:pPr>
-      <w:r>
-        <w:t>If you happen to be using a version of Unity prior to 5.4, the “Virtual Reality Supported” options will be absent.  It is still possible to obtain quad-buffered stereo via the UniCAVE plugin.  T</w:t>
-      </w:r>
-      <w:r>
-        <w:t xml:space="preserve">ake the packaged “GLQBStereo.dll” and “OpenGL32.dll” files and place them in the same directory as your exe.  In addition, open the “config.ini” file and change the “NumViewports” option to match the number of stereo viewports you have in your scene </w:t>
-      </w:r>
-      <w:r>
-        <w:rPr>
-          <w:b/>
-        </w:rPr>
-        <w:t>per machine</w:t>
-      </w:r>
-      <w:r>
-        <w:t xml:space="preserve">.  I.e. if you run 4 stereo walls on a single machine, set this value to </w:t>
-      </w:r>
-      <w:r>
-        <w:rPr>
-          <w:b/>
-        </w:rPr>
-        <w:t xml:space="preserve">8.  </w:t>
-      </w:r>
-      <w:r>
-        <w:t xml:space="preserve">Finally in the packaged “gliConfig.ini” file, scroll all the way to the bottom to the “PluginData” section.  Change the BaseDir to the directory of your exe.  Copy the </w:t>
-      </w:r>
-      <w:r>
-        <w:t>.</w:t>
-      </w:r>
-      <w:r>
-        <w:t>ini files plus the “GLFunctions” directory to the location of the exe as well.</w:t>
-      </w:r>
-      <w:r>
-        <w:t xml:space="preserve">  DirectX quad-buffered stereo is not supported by the UniCave plugin prior to Unity version 5.4.</w:t>
-      </w:r>
     </w:p>
     <w:p>
       <w:pPr>
@@ -1040,7 +1260,34 @@
     <w:p>
       <w:pPr>
         <w:pStyle w:val="ListParagraph"/>
+        <w:numPr>
+          <w:ilvl w:val="0"/>
+          <w:numId w:val="2"/>
+        </w:numPr>
+        <w:rPr>
+          <w:b/>
+        </w:rPr>
+      </w:pPr>
+      <w:r>
+        <w:rPr>
+          <w:b/>
+        </w:rPr>
+        <w:t>Making your own Immersive Projection S</w:t>
+      </w:r>
+      <w:r>
+        <w:rPr>
+          <w:b/>
+        </w:rPr>
+        <w:t>etup</w:t>
+      </w:r>
+    </w:p>
+    <w:p>
+      <w:pPr>
+        <w:pStyle w:val="ListParagraph"/>
         <w:ind w:left="360"/>
+        <w:rPr>
+          <w:b/>
+        </w:rPr>
       </w:pPr>
     </w:p>
     <w:p>
@@ -1058,22 +1305,12 @@
         <w:rPr>
           <w:b/>
         </w:rPr>
-        <w:t>Making your own Immersive Projection S</w:t>
-      </w:r>
-      <w:r>
-        <w:rPr>
-          <w:b/>
-        </w:rPr>
-        <w:t>etup</w:t>
-      </w:r>
-    </w:p>
-    <w:p>
-      <w:pPr>
-        <w:pStyle w:val="ListParagraph"/>
+        <w:t>Examples</w:t>
+      </w:r>
+    </w:p>
+    <w:p>
+      <w:pPr>
         <w:ind w:left="360"/>
-        <w:rPr>
-          <w:b/>
-        </w:rPr>
       </w:pPr>
     </w:p>
     <w:p>
@@ -1091,31 +1328,6 @@
         <w:rPr>
           <w:b/>
         </w:rPr>
-        <w:t>Examples</w:t>
-      </w:r>
-    </w:p>
-    <w:p>
-      <w:pPr>
-        <w:ind w:left="360"/>
-      </w:pPr>
-      <w:bookmarkStart w:id="0" w:name="_GoBack"/>
-      <w:bookmarkEnd w:id="0"/>
-    </w:p>
-    <w:p>
-      <w:pPr>
-        <w:pStyle w:val="ListParagraph"/>
-        <w:numPr>
-          <w:ilvl w:val="0"/>
-          <w:numId w:val="2"/>
-        </w:numPr>
-        <w:rPr>
-          <w:b/>
-        </w:rPr>
-      </w:pPr>
-      <w:r>
-        <w:rPr>
-          <w:b/>
-        </w:rPr>
         <w:t>Change Log</w:t>
       </w:r>
     </w:p>
@@ -1126,7 +1338,31 @@
     </w:p>
     <w:p>
       <w:r>
-        <w:t>12/15/2016 – version 0.3: Added functionality to support Unity’s native Stereoscopic (non-head mounted) VR flag.  Got rid of the need for the UpdateProjectionPosition script on all cameras.  Corrections to MasterTrackingData script.  Testing and verification on Untiy 5.5.</w:t>
+        <w:t xml:space="preserve">12/15/2016 – version 0.3: Added functionality to support Unity’s native Stereoscopic (non-head mounted) VR flag.  Got rid of the need for the </w:t>
+      </w:r>
+      <w:proofErr w:type="spellStart"/>
+      <w:r>
+        <w:t>UpdateProjectionPosition</w:t>
+      </w:r>
+      <w:proofErr w:type="spellEnd"/>
+      <w:r>
+        <w:t xml:space="preserve"> script on all cameras.  Corrections to </w:t>
+      </w:r>
+      <w:proofErr w:type="spellStart"/>
+      <w:r>
+        <w:t>MasterTrackingData</w:t>
+      </w:r>
+      <w:proofErr w:type="spellEnd"/>
+      <w:r>
+        <w:t xml:space="preserve"> script.  Testing and verification on </w:t>
+      </w:r>
+      <w:proofErr w:type="spellStart"/>
+      <w:r>
+        <w:t>Untiy</w:t>
+      </w:r>
+      <w:proofErr w:type="spellEnd"/>
+      <w:r>
+        <w:t xml:space="preserve"> 5.5.</w:t>
       </w:r>
     </w:p>
     <w:p>
@@ -1136,7 +1372,6 @@
     </w:p>
     <w:p>
       <w:r>
-        <w:lastRenderedPageBreak/>
         <w:t xml:space="preserve">10/15/2016 – version 0.1:  Initial release </w:t>
       </w:r>
     </w:p>

</xml_diff>

<commit_message>
Cleaning up materials and deprecated scripts.
</commit_message>
<xml_diff>
--- a/UniCAVEPluginDocumentation.docx
+++ b/UniCAVEPluginDocumentation.docx
@@ -4,15 +4,7 @@
   <w:body>
     <w:p>
       <w:r>
-        <w:t xml:space="preserve">TODO – test out removal of </w:t>
-      </w:r>
-      <w:proofErr w:type="spellStart"/>
-      <w:r>
-        <w:t>UpdateProjectionPosition</w:t>
-      </w:r>
-      <w:proofErr w:type="spellEnd"/>
-      <w:r>
-        <w:t xml:space="preserve"> script…</w:t>
+        <w:t>TODO</w:t>
       </w:r>
     </w:p>
     <w:p>
@@ -24,27 +16,6 @@
       <w:bookmarkStart w:id="0" w:name="_GoBack"/>
       <w:bookmarkEnd w:id="0"/>
       <w:r>
-        <w:t xml:space="preserve">Does </w:t>
-      </w:r>
-      <w:proofErr w:type="spellStart"/>
-      <w:r>
-        <w:t>TrackerHostSettings</w:t>
-      </w:r>
-      <w:proofErr w:type="spellEnd"/>
-      <w:r>
-        <w:t xml:space="preserve"> need to be on </w:t>
-      </w:r>
-      <w:proofErr w:type="spellStart"/>
-      <w:r>
-        <w:t>planeHolder</w:t>
-      </w:r>
-      <w:proofErr w:type="spellEnd"/>
-      <w:r>
-        <w:t>?  Would it make more sense to have it on the root prefab object?</w:t>
-      </w:r>
-    </w:p>
-    <w:p>
-      <w:r>
         <w:t>Are the Virtual Reality Supported options absent versions prior to 5.4?</w:t>
       </w:r>
     </w:p>
@@ -367,12 +338,12 @@
     </w:p>
     <w:p>
       <w:r>
+        <w:t>The Plugins directory has plugin support for interfacing with 3D tracking systems via a VRPN Unity plugin.</w:t>
+      </w:r>
+    </w:p>
+    <w:p>
+      <w:r>
         <w:lastRenderedPageBreak/>
-        <w:t>The Plugins directory has plugin support for interfacing with 3D tracking systems via a VRPN Unity plugin.</w:t>
-      </w:r>
-    </w:p>
-    <w:p>
-      <w:r>
         <w:t>The Scripts directory contains the necessary scripts for tracking and for asymmetric projection matrix calculation.</w:t>
       </w:r>
     </w:p>
@@ -612,39 +583,39 @@
         </w:numPr>
       </w:pPr>
       <w:r>
+        <w:t xml:space="preserve">The rest of the settings (Eye Offsets, clear flags, near/far clip, </w:t>
+      </w:r>
+      <w:proofErr w:type="gramStart"/>
+      <w:r>
+        <w:t>bac</w:t>
+      </w:r>
+      <w:r>
+        <w:t>kground</w:t>
+      </w:r>
+      <w:proofErr w:type="gramEnd"/>
+      <w:r>
+        <w:t xml:space="preserve"> color</w:t>
+      </w:r>
+      <w:r>
+        <w:t>) all serve as shortcuts for editing properties across all cameras that are within the hierarchy of the immersive display projection prefab.  To sync edits made to Master Tra</w:t>
+      </w:r>
+      <w:r>
+        <w:t>cking Data to all of the cameras</w:t>
+      </w:r>
+      <w:r>
+        <w:t>, right click on the title of the script and choose “Sync Camera Settings”</w:t>
+      </w:r>
+    </w:p>
+    <w:p>
+      <w:pPr>
+        <w:pStyle w:val="ListParagraph"/>
+        <w:numPr>
+          <w:ilvl w:val="0"/>
+          <w:numId w:val="3"/>
+        </w:numPr>
+      </w:pPr>
+      <w:r>
         <w:lastRenderedPageBreak/>
-        <w:t xml:space="preserve">The rest of the settings (Eye Offsets, clear flags, near/far clip, </w:t>
-      </w:r>
-      <w:proofErr w:type="gramStart"/>
-      <w:r>
-        <w:t>bac</w:t>
-      </w:r>
-      <w:r>
-        <w:t>kground</w:t>
-      </w:r>
-      <w:proofErr w:type="gramEnd"/>
-      <w:r>
-        <w:t xml:space="preserve"> color</w:t>
-      </w:r>
-      <w:r>
-        <w:t>) all serve as shortcuts for editing properties across all cameras that are within the hierarchy of the immersive display projection prefab.  To sync edits made to Master Tra</w:t>
-      </w:r>
-      <w:r>
-        <w:t>cking Data to all of the cameras</w:t>
-      </w:r>
-      <w:r>
-        <w:t>, right click on the title of the script and choose “Sync Camera Settings”</w:t>
-      </w:r>
-    </w:p>
-    <w:p>
-      <w:pPr>
-        <w:pStyle w:val="ListParagraph"/>
-        <w:numPr>
-          <w:ilvl w:val="0"/>
-          <w:numId w:val="3"/>
-        </w:numPr>
-      </w:pPr>
-      <w:r>
         <w:t xml:space="preserve">The next script to edit is called </w:t>
       </w:r>
       <w:r>
@@ -1029,73 +1000,76 @@
         <w:ind w:left="360"/>
       </w:pPr>
       <w:r>
+        <w:t xml:space="preserve">After adapting the </w:t>
+      </w:r>
+      <w:proofErr w:type="spellStart"/>
+      <w:r>
+        <w:t>UniCave</w:t>
+      </w:r>
+      <w:proofErr w:type="spellEnd"/>
+      <w:r>
+        <w:t xml:space="preserve"> </w:t>
+      </w:r>
+      <w:r>
+        <w:t xml:space="preserve">Plugin to your scene, you are ready to build the executable.  </w:t>
+      </w:r>
+      <w:r>
+        <w:t xml:space="preserve">The plugin currently supports </w:t>
+      </w:r>
+      <w:r>
+        <w:t xml:space="preserve">Windows and Linux compilation.  Choose 32 or 64 bit compilation, either is supported.  </w:t>
+      </w:r>
+      <w:r>
+        <w:t>Under “Player Settings” “Other Settings”</w:t>
+      </w:r>
+      <w:r>
+        <w:t xml:space="preserve"> tab, </w:t>
+      </w:r>
+      <w:r>
+        <w:t>a check box</w:t>
+      </w:r>
+      <w:r>
+        <w:t xml:space="preserve"> “Virtual Reality Supported”</w:t>
+      </w:r>
+      <w:r>
+        <w:t xml:space="preserve"> exists.  I</w:t>
+      </w:r>
+      <w:r>
+        <w:t>f you are co</w:t>
+      </w:r>
+      <w:r>
+        <w:t>mpiling the project for a quad-buffered s</w:t>
+      </w:r>
+      <w:r>
+        <w:t>equen</w:t>
+      </w:r>
+      <w:r>
+        <w:t>tial s</w:t>
+      </w:r>
+      <w:r>
+        <w:t>tereo display setup,</w:t>
+      </w:r>
+      <w:r>
+        <w:t xml:space="preserve"> check “Virtual Reality Supported” and</w:t>
+      </w:r>
+      <w:r>
+        <w:t xml:space="preserve"> add</w:t>
+      </w:r>
+      <w:r>
+        <w:t xml:space="preserve"> “Stereo Display (non-head mounted)”</w:t>
+      </w:r>
+      <w:r>
+        <w:t xml:space="preserve"> as a stereo type</w:t>
+      </w:r>
+      <w:r>
+        <w:t xml:space="preserve">.  </w:t>
+      </w:r>
+      <w:r>
+        <w:t xml:space="preserve">If you </w:t>
+      </w:r>
+      <w:r>
         <w:lastRenderedPageBreak/>
-        <w:t xml:space="preserve">After adapting the </w:t>
-      </w:r>
-      <w:proofErr w:type="spellStart"/>
-      <w:r>
-        <w:t>UniCave</w:t>
-      </w:r>
-      <w:proofErr w:type="spellEnd"/>
-      <w:r>
-        <w:t xml:space="preserve"> </w:t>
-      </w:r>
-      <w:r>
-        <w:t xml:space="preserve">Plugin to your scene, you are ready to build the executable.  </w:t>
-      </w:r>
-      <w:r>
-        <w:t xml:space="preserve">The plugin currently supports </w:t>
-      </w:r>
-      <w:r>
-        <w:t xml:space="preserve">Windows and Linux compilation.  Choose 32 or 64 bit compilation, either is supported.  </w:t>
-      </w:r>
-      <w:r>
-        <w:t>Under “Player Settings” “Other Settings”</w:t>
-      </w:r>
-      <w:r>
-        <w:t xml:space="preserve"> tab, </w:t>
-      </w:r>
-      <w:r>
-        <w:t>a check box</w:t>
-      </w:r>
-      <w:r>
-        <w:t xml:space="preserve"> “Virtual Reality Supported”</w:t>
-      </w:r>
-      <w:r>
-        <w:t xml:space="preserve"> exists.  I</w:t>
-      </w:r>
-      <w:r>
-        <w:t>f you are co</w:t>
-      </w:r>
-      <w:r>
-        <w:t>mpiling the project for a quad-buffered s</w:t>
-      </w:r>
-      <w:r>
-        <w:t>equen</w:t>
-      </w:r>
-      <w:r>
-        <w:t>tial s</w:t>
-      </w:r>
-      <w:r>
-        <w:t>tereo display setup,</w:t>
-      </w:r>
-      <w:r>
-        <w:t xml:space="preserve"> check “Virtual Reality Supported” and</w:t>
-      </w:r>
-      <w:r>
-        <w:t xml:space="preserve"> add</w:t>
-      </w:r>
-      <w:r>
-        <w:t xml:space="preserve"> “Stereo Display (non-head mounted)”</w:t>
-      </w:r>
-      <w:r>
-        <w:t xml:space="preserve"> as a stereo type</w:t>
-      </w:r>
-      <w:r>
-        <w:t xml:space="preserve">.  </w:t>
-      </w:r>
-      <w:r>
-        <w:t>If you are compiling the project for a Side-by-Side or Top/Bottom stereo setup, uncheck Virtual Reality supported as you wouldn’</w:t>
+        <w:t>are compiling the project for a Side-by-Side or Top/Bottom stereo setup, uncheck Virtual Reality supported as you wouldn’</w:t>
       </w:r>
       <w:r>
         <w:t>t need quad-</w:t>

</xml_diff>

<commit_message>
Updating documentation and package.
</commit_message>
<xml_diff>
--- a/UniCAVEPluginDocumentation.docx
+++ b/UniCAVEPluginDocumentation.docx
@@ -13,8 +13,6 @@
       </w:r>
     </w:p>
     <w:p>
-      <w:bookmarkStart w:id="0" w:name="_GoBack"/>
-      <w:bookmarkEnd w:id="0"/>
       <w:r>
         <w:t>Are the Virtual Reality Supported options absent versions prior to 5.4?</w:t>
       </w:r>
@@ -38,7 +36,7 @@
         <w:t xml:space="preserve"> Plugin</w:t>
       </w:r>
       <w:r>
-        <w:t xml:space="preserve"> version 1.0</w:t>
+        <w:t xml:space="preserve"> version 1.1</w:t>
       </w:r>
     </w:p>
     <w:p>
@@ -70,7 +68,10 @@
     </w:p>
     <w:p>
       <w:r>
-        <w:t>3/4/2017</w:t>
+        <w:t>3/16</w:t>
+      </w:r>
+      <w:r>
+        <w:t>/2017</w:t>
       </w:r>
     </w:p>
     <w:p>
@@ -290,6 +291,9 @@
       </w:r>
       <w:proofErr w:type="spellStart"/>
       <w:r>
+        <w:t>Uni</w:t>
+      </w:r>
+      <w:r>
         <w:t>CavePlugin.unitypackage</w:t>
       </w:r>
       <w:proofErr w:type="spellEnd"/>
@@ -310,7 +314,21 @@
         <w:t xml:space="preserve">Upon importing the package, several assets will appear </w:t>
       </w:r>
       <w:r>
-        <w:t>in Plugins, Prefabs,</w:t>
+        <w:t>in</w:t>
+      </w:r>
+      <w:r>
+        <w:t xml:space="preserve"> a new folder titled “</w:t>
+      </w:r>
+      <w:proofErr w:type="spellStart"/>
+      <w:r>
+        <w:t>UniCave</w:t>
+      </w:r>
+      <w:proofErr w:type="spellEnd"/>
+      <w:r>
+        <w:t xml:space="preserve">” in sub folders called </w:t>
+      </w:r>
+      <w:r>
+        <w:t>Plugins, Prefabs,</w:t>
       </w:r>
       <w:r>
         <w:t xml:space="preserve"> Scripts</w:t>
@@ -318,11 +336,9 @@
       <w:r>
         <w:t xml:space="preserve">, and </w:t>
       </w:r>
-      <w:proofErr w:type="spellStart"/>
-      <w:r>
-        <w:t>ExampleScenes</w:t>
-      </w:r>
-      <w:proofErr w:type="spellEnd"/>
+      <w:r>
+        <w:t>Materials</w:t>
+      </w:r>
       <w:r>
         <w:t xml:space="preserve"> directories </w:t>
       </w:r>
@@ -359,19 +375,6 @@
       </w:r>
     </w:p>
     <w:p>
-      <w:r>
-        <w:t xml:space="preserve">The </w:t>
-      </w:r>
-      <w:proofErr w:type="spellStart"/>
-      <w:r>
-        <w:t>ExampleScenes</w:t>
-      </w:r>
-      <w:proofErr w:type="spellEnd"/>
-      <w:r>
-        <w:t xml:space="preserve"> directory contains example Unity scenes that already have one of the prefabs within them enabled for use within the scene.  These scenes can be useful for debugging your particular physical display setup.</w:t>
-      </w:r>
-    </w:p>
-    <w:p>
       <w:pPr>
         <w:pStyle w:val="ListParagraph"/>
         <w:numPr>
@@ -477,7 +480,15 @@
       </w:r>
       <w:proofErr w:type="spellEnd"/>
       <w:r>
-        <w:t xml:space="preserve"> Slave Nodes” should be set the number of slave nodes in the cluster.  </w:t>
+        <w:t xml:space="preserve"> Slave Nodes” should be set the number of </w:t>
+      </w:r>
+      <w:bookmarkStart w:id="0" w:name="_GoBack"/>
+      <w:r>
+        <w:t xml:space="preserve">slave nodes </w:t>
+      </w:r>
+      <w:bookmarkEnd w:id="0"/>
+      <w:r>
+        <w:t xml:space="preserve">in the cluster.  </w:t>
       </w:r>
     </w:p>
     <w:p>
@@ -615,17 +626,28 @@
         </w:numPr>
       </w:pPr>
       <w:r>
+        <w:t xml:space="preserve">Several </w:t>
+      </w:r>
+      <w:proofErr w:type="spellStart"/>
+      <w:r>
+        <w:rPr>
+          <w:b/>
+        </w:rPr>
+        <w:t>VRPNTrack</w:t>
+      </w:r>
+      <w:proofErr w:type="spellEnd"/>
+      <w:r>
+        <w:rPr>
+          <w:b/>
+        </w:rPr>
+        <w:t xml:space="preserve"> </w:t>
+      </w:r>
+      <w:r>
+        <w:t xml:space="preserve">scripts exist on different objects in the hierarchy.  This script connects a particular tracked channel to an object in Unity.  For example, by default the object “Tracker </w:t>
+      </w:r>
+      <w:r>
         <w:lastRenderedPageBreak/>
-        <w:t xml:space="preserve">The next script to edit is called </w:t>
-      </w:r>
-      <w:r>
-        <w:rPr>
-          <w:b/>
-        </w:rPr>
-        <w:t>Tracker Host Settings</w:t>
-      </w:r>
-      <w:r>
-        <w:t xml:space="preserve">.  </w:t>
+        <w:t xml:space="preserve">Rotation” obtains the tracked rotation (check box “Track Rotation” is on) returned by VRPN for channel 0.  </w:t>
       </w:r>
     </w:p>
     <w:p>
@@ -637,7 +659,25 @@
         </w:numPr>
       </w:pPr>
       <w:r>
-        <w:t xml:space="preserve">“Hostname” should be edited to have the VRPN address name that is on the suffix of your VRPN device naming.  This is often the computer name that your tracking system is physically connected to.  For example, Isense900@C6_V1_HEAD – C6_V1_HEAD should be “Hostname” in this case.  </w:t>
+        <w:t xml:space="preserve">“Tracker </w:t>
+      </w:r>
+      <w:r>
+        <w:t>Address</w:t>
+      </w:r>
+      <w:r>
+        <w:t>” should be set to the tracker address name as used by VRPN.  For example, for an Intersene900 tracking system, “Isense900</w:t>
+      </w:r>
+      <w:r>
+        <w:t>@&lt;VRPN Server Address&gt;</w:t>
+      </w:r>
+      <w:r>
+        <w:t>” is used for 6-dof trackers, and “Wand#</w:t>
+      </w:r>
+      <w:r>
+        <w:t>@&lt;VRPN Server Address&gt;</w:t>
+      </w:r>
+      <w:r>
+        <w:t>” is used for button and analog tracking.</w:t>
       </w:r>
     </w:p>
     <w:p>
@@ -649,15 +689,27 @@
         </w:numPr>
       </w:pPr>
       <w:r>
-        <w:t xml:space="preserve">“Type” defaults to “Standard” and standard assumes a VRPN interface to your tracking system.  There is also an option for </w:t>
-      </w:r>
-      <w:proofErr w:type="spellStart"/>
-      <w:r>
-        <w:t>Vicon</w:t>
-      </w:r>
-      <w:proofErr w:type="spellEnd"/>
-      <w:r>
-        <w:t xml:space="preserve"> but this has been untested.</w:t>
+        <w:t xml:space="preserve">Most of the prefabs are setup to use a CAVE wand-style input device for basic navigation.  </w:t>
+      </w:r>
+    </w:p>
+    <w:p>
+      <w:pPr>
+        <w:pStyle w:val="ListParagraph"/>
+        <w:numPr>
+          <w:ilvl w:val="0"/>
+          <w:numId w:val="4"/>
+        </w:numPr>
+      </w:pPr>
+      <w:r>
+        <w:t>“Holder” should have a reference back to the root object in the prefab hierarchy, this allows the basic navigation – holder only needs to be set for the “</w:t>
+      </w:r>
+      <w:proofErr w:type="spellStart"/>
+      <w:r>
+        <w:t>WandControls</w:t>
+      </w:r>
+      <w:proofErr w:type="spellEnd"/>
+      <w:r>
+        <w:t>” object.</w:t>
       </w:r>
     </w:p>
     <w:p>
@@ -669,60 +721,86 @@
         </w:numPr>
       </w:pPr>
       <w:r>
-        <w:t xml:space="preserve">Several </w:t>
-      </w:r>
-      <w:r>
-        <w:rPr>
-          <w:b/>
-        </w:rPr>
-        <w:t xml:space="preserve">Cave Tracker Settings </w:t>
-      </w:r>
-      <w:r>
-        <w:t xml:space="preserve">scripts exist on different objects in the hierarchy.  This script connects a particular tracked channel to an object in Unity.  For example, by default the object “Tracker Rotation” obtains the tracked rotation (check box “Track Rotation” is on) returned by VRPN for channel 0.  </w:t>
-      </w:r>
-    </w:p>
-    <w:p>
-      <w:pPr>
-        <w:pStyle w:val="ListParagraph"/>
-        <w:numPr>
-          <w:ilvl w:val="0"/>
-          <w:numId w:val="4"/>
-        </w:numPr>
-      </w:pPr>
-      <w:r>
-        <w:t>“Tracker Prefix” should be set to the prefix used on your tracker address name as used by VRPN.  For example, for an Intersene900 tracking system, “Isense900” is used for 6-dof trackers, and “Wand#” is used for button and analog tracking.</w:t>
-      </w:r>
-    </w:p>
-    <w:p>
-      <w:pPr>
-        <w:pStyle w:val="ListParagraph"/>
-        <w:numPr>
-          <w:ilvl w:val="0"/>
-          <w:numId w:val="4"/>
-        </w:numPr>
-      </w:pPr>
-      <w:r>
-        <w:t xml:space="preserve">Most of the prefabs are setup to use a CAVE wand-style input device for basic navigation.  </w:t>
-      </w:r>
-    </w:p>
-    <w:p>
-      <w:pPr>
-        <w:pStyle w:val="ListParagraph"/>
-        <w:numPr>
-          <w:ilvl w:val="0"/>
-          <w:numId w:val="4"/>
-        </w:numPr>
-      </w:pPr>
-      <w:r>
-        <w:t>“Holder” should have a reference back to the root object in the prefab hierarchy, this allows the basic navigation – holder only needs to be set for the “</w:t>
-      </w:r>
-      <w:proofErr w:type="spellStart"/>
-      <w:r>
-        <w:t>WandControls</w:t>
-      </w:r>
-      <w:proofErr w:type="spellEnd"/>
-      <w:r>
-        <w:t>” object.</w:t>
+        <w:t xml:space="preserve">The final script to edit is </w:t>
+      </w:r>
+      <w:r>
+        <w:rPr>
+          <w:b/>
+        </w:rPr>
+        <w:t>Projection Plane</w:t>
+      </w:r>
+      <w:r>
+        <w:t xml:space="preserve"> which exists on each child of the “Camera Holder” object within the hierarchy.  </w:t>
+      </w:r>
+      <w:r>
+        <w:t>In many of the prefab</w:t>
+      </w:r>
+      <w:r>
+        <w:t>s</w:t>
+      </w:r>
+      <w:r>
+        <w:t>, e</w:t>
+      </w:r>
+      <w:r>
+        <w:t xml:space="preserve">ach child of “Camera Holder” </w:t>
+      </w:r>
+      <w:r>
+        <w:t xml:space="preserve">defines the link between the plane geometry used to setup the physical projection </w:t>
+      </w:r>
+      <w:r>
+        <w:t>geometry</w:t>
+      </w:r>
+      <w:r>
+        <w:t xml:space="preserve">, and the cameras being used to render to that surface.  In each script, </w:t>
+      </w:r>
+      <w:r>
+        <w:t xml:space="preserve">“Machine Name” should be set to the machine name of the PC that drives the associated display as defined by the geometry of the “Plane” object that this scripts references.  For example, if one machine in your setup drives a front wall, The </w:t>
+      </w:r>
+      <w:r>
+        <w:rPr>
+          <w:b/>
+        </w:rPr>
+        <w:t>Projection Plane</w:t>
+      </w:r>
+      <w:r>
+        <w:t xml:space="preserve"> script on the “</w:t>
+      </w:r>
+      <w:proofErr w:type="spellStart"/>
+      <w:r>
+        <w:t>Frontcam</w:t>
+      </w:r>
+      <w:proofErr w:type="spellEnd"/>
+      <w:r>
+        <w:t xml:space="preserve">” object’s “Machine Name” variable should be set to that </w:t>
+      </w:r>
+      <w:r>
+        <w:t xml:space="preserve">machine’s </w:t>
+      </w:r>
+      <w:r>
+        <w:t xml:space="preserve">name.  If another machine drives a floor wall, the </w:t>
+      </w:r>
+      <w:r>
+        <w:rPr>
+          <w:b/>
+        </w:rPr>
+        <w:t>Projection Plane</w:t>
+      </w:r>
+      <w:r>
+        <w:t xml:space="preserve"> script on the “</w:t>
+      </w:r>
+      <w:proofErr w:type="spellStart"/>
+      <w:r>
+        <w:t>FloorCam</w:t>
+      </w:r>
+      <w:proofErr w:type="spellEnd"/>
+      <w:r>
+        <w:t>” object</w:t>
+      </w:r>
+      <w:r>
+        <w:t xml:space="preserve"> should be set to the floor machine.  In situations where a single machine drives several walls, just set each “Machine Name” variable to that same machine name.</w:t>
+      </w:r>
+      <w:r>
+        <w:t xml:space="preserve">  </w:t>
       </w:r>
     </w:p>
     <w:p>
@@ -734,98 +812,15 @@
         </w:numPr>
       </w:pPr>
       <w:r>
-        <w:t xml:space="preserve">The final script to edit is </w:t>
-      </w:r>
-      <w:r>
-        <w:rPr>
-          <w:b/>
-        </w:rPr>
-        <w:t>Projection Plane</w:t>
-      </w:r>
-      <w:r>
-        <w:t xml:space="preserve"> which exists on each child of the “Camera Holder” object within the hierarchy.  </w:t>
-      </w:r>
-      <w:r>
-        <w:t>In many of the prefab</w:t>
-      </w:r>
-      <w:r>
-        <w:t>s</w:t>
-      </w:r>
-      <w:r>
-        <w:t>, e</w:t>
-      </w:r>
-      <w:r>
-        <w:t xml:space="preserve">ach child of “Camera Holder” </w:t>
-      </w:r>
-      <w:r>
-        <w:t xml:space="preserve">defines the link between the plane geometry used to setup the physical projection </w:t>
-      </w:r>
-      <w:r>
-        <w:t>geometry</w:t>
-      </w:r>
-      <w:r>
-        <w:t xml:space="preserve">, and the cameras being used to render to that surface.  In each script, </w:t>
-      </w:r>
-      <w:r>
-        <w:t xml:space="preserve">“Machine Name” should be set to the machine name of the PC that drives the associated display as defined by the geometry of the “Plane” object that this scripts references.  For example, if one machine in your setup drives a front wall, The </w:t>
-      </w:r>
-      <w:r>
-        <w:rPr>
-          <w:b/>
-        </w:rPr>
-        <w:t>Projection Plane</w:t>
-      </w:r>
-      <w:r>
-        <w:t xml:space="preserve"> script on the “</w:t>
-      </w:r>
-      <w:proofErr w:type="spellStart"/>
-      <w:r>
-        <w:t>Frontcam</w:t>
-      </w:r>
-      <w:proofErr w:type="spellEnd"/>
-      <w:r>
-        <w:t xml:space="preserve">” object’s “Machine Name” variable should be set to that </w:t>
-      </w:r>
-      <w:r>
-        <w:t xml:space="preserve">machine’s </w:t>
-      </w:r>
-      <w:r>
-        <w:t xml:space="preserve">name.  If another machine drives a floor wall, the </w:t>
-      </w:r>
-      <w:r>
-        <w:rPr>
-          <w:b/>
-        </w:rPr>
-        <w:t>Projection Plane</w:t>
-      </w:r>
-      <w:r>
-        <w:t xml:space="preserve"> script on the “</w:t>
-      </w:r>
-      <w:proofErr w:type="spellStart"/>
-      <w:r>
-        <w:t>FloorCam</w:t>
-      </w:r>
-      <w:proofErr w:type="spellEnd"/>
-      <w:r>
-        <w:t>” object</w:t>
-      </w:r>
-      <w:r>
-        <w:t xml:space="preserve"> should be set to the floor machine.  In situations where a single machine drives several walls, just set each “Machine Name” variable to that same machine name.</w:t>
-      </w:r>
-      <w:r>
-        <w:t xml:space="preserve">  </w:t>
-      </w:r>
-    </w:p>
-    <w:p>
-      <w:pPr>
-        <w:pStyle w:val="ListParagraph"/>
-        <w:numPr>
-          <w:ilvl w:val="0"/>
-          <w:numId w:val="3"/>
-        </w:numPr>
-      </w:pPr>
-      <w:r>
         <w:t xml:space="preserve">Special considerations need to be adopted for situations where a single machine drives several displays.  </w:t>
+      </w:r>
+      <w:proofErr w:type="spellStart"/>
+      <w:r>
+        <w:t>Todo</w:t>
+      </w:r>
+      <w:proofErr w:type="spellEnd"/>
+      <w:r>
+        <w:t xml:space="preserve"> – elaborate…</w:t>
       </w:r>
     </w:p>
     <w:p>
@@ -995,12 +990,317 @@
       </w:r>
     </w:p>
     <w:p>
+      <w:r>
+        <w:t xml:space="preserve">After adapting the </w:t>
+      </w:r>
+      <w:proofErr w:type="spellStart"/>
+      <w:r>
+        <w:t>UniCave</w:t>
+      </w:r>
+      <w:proofErr w:type="spellEnd"/>
+      <w:r>
+        <w:t xml:space="preserve"> Plugin to your scene, you are ready to build the executable.  The plugin currently supports Windows and Linux compilation.  </w:t>
+      </w:r>
+      <w:r>
+        <w:t>32 or 64 bit compilation is supported for either OS.  Before building your scene, there are some Player Settings configurations that should be set for correct functionality of the plugin.</w:t>
+      </w:r>
+    </w:p>
+    <w:p>
+      <w:r>
+        <w:t>Under “Player Settings”</w:t>
+      </w:r>
+      <w:r>
+        <w:t>, in the</w:t>
+      </w:r>
+      <w:r>
+        <w:t xml:space="preserve"> “Other Settings”</w:t>
+      </w:r>
+      <w:r>
+        <w:t xml:space="preserve"> tab, </w:t>
+      </w:r>
+      <w:r>
+        <w:t>a check box</w:t>
+      </w:r>
+      <w:r>
+        <w:t xml:space="preserve"> “Virtual Reality Supported”</w:t>
+      </w:r>
+      <w:r>
+        <w:t xml:space="preserve"> exists.  </w:t>
+      </w:r>
+    </w:p>
+    <w:p>
+      <w:r>
+        <w:t>I</w:t>
+      </w:r>
+      <w:r>
+        <w:t>f you are co</w:t>
+      </w:r>
+      <w:r>
+        <w:t xml:space="preserve">mpiling the project for a </w:t>
+      </w:r>
+      <w:r>
+        <w:rPr>
+          <w:b/>
+        </w:rPr>
+        <w:t>quad-buffered s</w:t>
+      </w:r>
+      <w:r>
+        <w:rPr>
+          <w:b/>
+        </w:rPr>
+        <w:t>equen</w:t>
+      </w:r>
+      <w:r>
+        <w:rPr>
+          <w:b/>
+        </w:rPr>
+        <w:t>tial s</w:t>
+      </w:r>
+      <w:r>
+        <w:rPr>
+          <w:b/>
+        </w:rPr>
+        <w:t>tereo</w:t>
+      </w:r>
+      <w:r>
+        <w:t xml:space="preserve"> display setup,</w:t>
+      </w:r>
+      <w:r>
+        <w:t xml:space="preserve"> check “Virtual Reality Supported” and</w:t>
+      </w:r>
+      <w:r>
+        <w:t xml:space="preserve"> add</w:t>
+      </w:r>
+      <w:r>
+        <w:t xml:space="preserve"> “Stereo Display (non-head mounted)”</w:t>
+      </w:r>
+      <w:r>
+        <w:t xml:space="preserve"> as a stereo type</w:t>
+      </w:r>
+      <w:r>
+        <w:t xml:space="preserve">.  </w:t>
+      </w:r>
+    </w:p>
+    <w:p>
+      <w:r>
+        <w:t>If you are compiling the project for a Side-by-Side or Top/Bottom stereo setup, uncheck Virtual Reality supported as you wouldn’</w:t>
+      </w:r>
+      <w:r>
+        <w:t>t need quad-</w:t>
+      </w:r>
+      <w:r>
+        <w:t>buffered support.</w:t>
+      </w:r>
+      <w:r>
+        <w:t xml:space="preserve"> </w:t>
+      </w:r>
+      <w:r>
+        <w:t xml:space="preserve"> </w:t>
+      </w:r>
+    </w:p>
+    <w:p>
+      <w:r>
+        <w:lastRenderedPageBreak/>
+        <w:t>Under “Resolution and Presentation”, uncheck the “Display Resolution Dialog” check box to prevent any popup of the dialog on clustered machines.</w:t>
+      </w:r>
+      <w:r>
+        <w:t xml:space="preserve">  Uncheck “Default is Full Screen”, as well as “Run in Background”.  Under Default Resolution – enter the resolution of one machine of your system.  So if you are running one system with multiple displays, enter the total resolution of the system.  If you are running a cluster, enter the desktop resolution of one machine in the cluster (if the system has several different resolutions across the machine, this can be taken care of in some run-time flags as described below).  </w:t>
+      </w:r>
+      <w:r>
+        <w:t xml:space="preserve">Also uncheck “Visible in Background”, “Allow </w:t>
+      </w:r>
+      <w:proofErr w:type="spellStart"/>
+      <w:r>
+        <w:t>Fullscreen</w:t>
+      </w:r>
+      <w:proofErr w:type="spellEnd"/>
+      <w:r>
+        <w:t xml:space="preserve"> Switch”, and “Force Single Instance”.  </w:t>
+      </w:r>
+    </w:p>
+    <w:p>
+      <w:r>
+        <w:t>When running the exe via your launcher tool for your system, consider adding the “-</w:t>
+      </w:r>
+      <w:proofErr w:type="spellStart"/>
+      <w:r>
+        <w:t>popupWindow</w:t>
+      </w:r>
+      <w:proofErr w:type="spellEnd"/>
+      <w:r>
+        <w:t>” flag to the command line arguments – this will remove any window title from the application.  Also, the “-</w:t>
+      </w:r>
+      <w:proofErr w:type="spellStart"/>
+      <w:r>
+        <w:t>logFile</w:t>
+      </w:r>
+      <w:proofErr w:type="spellEnd"/>
+      <w:r>
+        <w:t xml:space="preserve"> &lt;path to txt&gt;” will generate a Unity log file to help with debugging in case something goes wrong.</w:t>
+      </w:r>
+      <w:r>
+        <w:t xml:space="preserve">  </w:t>
+      </w:r>
+      <w:r>
+        <w:rPr>
+          <w:b/>
+        </w:rPr>
+        <w:t xml:space="preserve">Under Linux and with Unity 5.5 +, when using multiple displays, one much supply the </w:t>
+      </w:r>
+      <w:r>
+        <w:rPr>
+          <w:b/>
+        </w:rPr>
+        <w:t>“</w:t>
+      </w:r>
+      <w:r>
+        <w:rPr>
+          <w:b/>
+        </w:rPr>
+        <w:t>–screen-</w:t>
+      </w:r>
+      <w:proofErr w:type="spellStart"/>
+      <w:r>
+        <w:rPr>
+          <w:b/>
+        </w:rPr>
+        <w:t>fullscreen</w:t>
+      </w:r>
+      <w:proofErr w:type="spellEnd"/>
+      <w:r>
+        <w:rPr>
+          <w:b/>
+        </w:rPr>
+        <w:t xml:space="preserve"> 0</w:t>
+      </w:r>
+      <w:r>
+        <w:rPr>
+          <w:b/>
+        </w:rPr>
+        <w:t>”</w:t>
+      </w:r>
+      <w:r>
+        <w:rPr>
+          <w:b/>
+        </w:rPr>
+        <w:t xml:space="preserve"> as a </w:t>
+      </w:r>
+      <w:r>
+        <w:rPr>
+          <w:b/>
+        </w:rPr>
+        <w:t>command line</w:t>
+      </w:r>
+      <w:r>
+        <w:rPr>
+          <w:b/>
+        </w:rPr>
+        <w:t xml:space="preserve"> argument.  </w:t>
+      </w:r>
+      <w:r>
+        <w:t xml:space="preserve">This was changed from Unity 5.4.  Without this run-time flag the system will assume full screen (even when un-checking “Default is </w:t>
+      </w:r>
+      <w:proofErr w:type="spellStart"/>
+      <w:r>
+        <w:t>Fullscreen</w:t>
+      </w:r>
+      <w:proofErr w:type="spellEnd"/>
+      <w:r>
+        <w:t xml:space="preserve">” in the Player Settings.  </w:t>
+      </w:r>
+    </w:p>
+    <w:p>
       <w:pPr>
         <w:pStyle w:val="ListParagraph"/>
         <w:ind w:left="360"/>
       </w:pPr>
-      <w:r>
-        <w:t xml:space="preserve">After adapting the </w:t>
+    </w:p>
+    <w:p>
+      <w:r>
+        <w:t>Supporting OpenGL quad-buffered stereo b</w:t>
+      </w:r>
+      <w:r>
+        <w:t>uilds in versions of Unity &lt; 5.2</w:t>
+      </w:r>
+      <w:r>
+        <w:t xml:space="preserve">:  </w:t>
+      </w:r>
+    </w:p>
+    <w:p>
+      <w:r>
+        <w:t>If you happen to be using a version of Unity prior to 5.</w:t>
+      </w:r>
+      <w:r>
+        <w:t>2</w:t>
+      </w:r>
+      <w:r>
+        <w:t xml:space="preserve">, the “Virtual Reality Supported” options will be absent.  It is still possible to obtain quad-buffered stereo via the </w:t>
+      </w:r>
+      <w:proofErr w:type="spellStart"/>
+      <w:r>
+        <w:t>UniCAVE</w:t>
+      </w:r>
+      <w:proofErr w:type="spellEnd"/>
+      <w:r>
+        <w:t xml:space="preserve"> plugin.  Take the packaged “GLQBStereo.dll” and “OpenGL32.dll” files and place them in the same directory as your exe.  In addition, open the “config.ini” file and change the “</w:t>
+      </w:r>
+      <w:proofErr w:type="spellStart"/>
+      <w:r>
+        <w:t>NumViewports</w:t>
+      </w:r>
+      <w:proofErr w:type="spellEnd"/>
+      <w:r>
+        <w:t xml:space="preserve">” option to match the number of stereo viewports you have in your scene </w:t>
+      </w:r>
+      <w:r>
+        <w:rPr>
+          <w:b/>
+        </w:rPr>
+        <w:t>per machine</w:t>
+      </w:r>
+      <w:r>
+        <w:t xml:space="preserve">.  I.e. if you run 4 stereo walls on a single machine, set this value to </w:t>
+      </w:r>
+      <w:r>
+        <w:rPr>
+          <w:b/>
+        </w:rPr>
+        <w:t xml:space="preserve">8.  </w:t>
+      </w:r>
+      <w:r>
+        <w:t>Finally in the packaged “gliConfig.ini” file, scroll all the way to the bottom to the “</w:t>
+      </w:r>
+      <w:proofErr w:type="spellStart"/>
+      <w:r>
+        <w:t>PluginData</w:t>
+      </w:r>
+      <w:proofErr w:type="spellEnd"/>
+      <w:r>
+        <w:t xml:space="preserve">” section.  Change the </w:t>
+      </w:r>
+      <w:proofErr w:type="spellStart"/>
+      <w:r>
+        <w:t>BaseDir</w:t>
+      </w:r>
+      <w:proofErr w:type="spellEnd"/>
+      <w:r>
+        <w:t xml:space="preserve"> to the directory of your exe.  Copy the .</w:t>
+      </w:r>
+      <w:proofErr w:type="spellStart"/>
+      <w:r>
+        <w:t>ini</w:t>
+      </w:r>
+      <w:proofErr w:type="spellEnd"/>
+      <w:r>
+        <w:t xml:space="preserve"> files plus the “</w:t>
+      </w:r>
+      <w:proofErr w:type="spellStart"/>
+      <w:r>
+        <w:t>GLFunctions</w:t>
+      </w:r>
+      <w:proofErr w:type="spellEnd"/>
+      <w:r>
+        <w:t xml:space="preserve">” directory to the location of the exe as well.  DirectX quad-buffered stereo is not supported by the </w:t>
       </w:r>
       <w:proofErr w:type="spellStart"/>
       <w:r>
@@ -1008,310 +1308,134 @@
       </w:r>
       <w:proofErr w:type="spellEnd"/>
       <w:r>
-        <w:t xml:space="preserve"> </w:t>
-      </w:r>
-      <w:r>
-        <w:t xml:space="preserve">Plugin to your scene, you are ready to build the executable.  </w:t>
-      </w:r>
-      <w:r>
-        <w:t xml:space="preserve">The plugin currently supports </w:t>
-      </w:r>
-      <w:r>
-        <w:t xml:space="preserve">Windows and Linux compilation.  Choose 32 or 64 bit compilation, either is supported.  </w:t>
-      </w:r>
-      <w:r>
-        <w:t>Under “Player Settings” “Other Settings”</w:t>
-      </w:r>
-      <w:r>
-        <w:t xml:space="preserve"> tab, </w:t>
-      </w:r>
-      <w:r>
-        <w:t>a check box</w:t>
-      </w:r>
-      <w:r>
-        <w:t xml:space="preserve"> “Virtual Reality Supported”</w:t>
-      </w:r>
-      <w:r>
-        <w:t xml:space="preserve"> exists.  I</w:t>
-      </w:r>
-      <w:r>
-        <w:t>f you are co</w:t>
-      </w:r>
-      <w:r>
-        <w:t>mpiling the project for a quad-buffered s</w:t>
-      </w:r>
-      <w:r>
-        <w:t>equen</w:t>
-      </w:r>
-      <w:r>
-        <w:t>tial s</w:t>
-      </w:r>
-      <w:r>
-        <w:t>tereo display setup,</w:t>
-      </w:r>
-      <w:r>
-        <w:t xml:space="preserve"> check “Virtual Reality Supported” and</w:t>
-      </w:r>
-      <w:r>
-        <w:t xml:space="preserve"> add</w:t>
-      </w:r>
-      <w:r>
-        <w:t xml:space="preserve"> “Stereo Display (non-head mounted)”</w:t>
-      </w:r>
-      <w:r>
-        <w:t xml:space="preserve"> as a stereo type</w:t>
-      </w:r>
-      <w:r>
-        <w:t xml:space="preserve">.  </w:t>
-      </w:r>
-      <w:r>
-        <w:t xml:space="preserve">If you </w:t>
-      </w:r>
+        <w:t xml:space="preserve"> plugin prior to Unity version 5.4.</w:t>
+      </w:r>
+    </w:p>
+    <w:p>
+      <w:pPr>
+        <w:pStyle w:val="ListParagraph"/>
+        <w:ind w:left="360"/>
+      </w:pPr>
+    </w:p>
+    <w:p>
+      <w:pPr>
+        <w:pStyle w:val="ListParagraph"/>
+        <w:ind w:left="360"/>
+      </w:pPr>
+    </w:p>
+    <w:p>
+      <w:pPr>
+        <w:pStyle w:val="ListParagraph"/>
+        <w:numPr>
+          <w:ilvl w:val="0"/>
+          <w:numId w:val="2"/>
+        </w:numPr>
+        <w:rPr>
+          <w:b/>
+        </w:rPr>
+      </w:pPr>
+      <w:r>
+        <w:rPr>
+          <w:b/>
+        </w:rPr>
+        <w:t>Making your own Immersive Projection S</w:t>
+      </w:r>
+      <w:r>
+        <w:rPr>
+          <w:b/>
+        </w:rPr>
+        <w:t>etup</w:t>
+      </w:r>
+    </w:p>
+    <w:p>
+      <w:pPr>
+        <w:pStyle w:val="ListParagraph"/>
+        <w:ind w:left="360"/>
+      </w:pPr>
+    </w:p>
+    <w:p>
+      <w:pPr>
+        <w:pStyle w:val="ListParagraph"/>
+        <w:ind w:left="360"/>
+      </w:pPr>
+      <w:r>
+        <w:t xml:space="preserve">Please see the guide at </w:t>
+      </w:r>
+      <w:hyperlink r:id="rId5" w:history="1">
+        <w:r>
+          <w:rPr>
+            <w:rStyle w:val="Hyperlink"/>
+          </w:rPr>
+          <w:t>https://unicave.discovery.wisc.edu/?page_id=146</w:t>
+        </w:r>
+      </w:hyperlink>
+      <w:r>
+        <w:t xml:space="preserve"> for a step-by-step tutorial on making your own immersive projection display prefab.</w:t>
+      </w:r>
+    </w:p>
+    <w:p>
+      <w:pPr>
+        <w:pStyle w:val="ListParagraph"/>
+        <w:ind w:left="360"/>
+        <w:rPr>
+          <w:b/>
+        </w:rPr>
+      </w:pPr>
+    </w:p>
+    <w:p>
+      <w:pPr>
+        <w:pStyle w:val="ListParagraph"/>
+        <w:numPr>
+          <w:ilvl w:val="0"/>
+          <w:numId w:val="2"/>
+        </w:numPr>
+        <w:rPr>
+          <w:b/>
+        </w:rPr>
+      </w:pPr>
+      <w:r>
+        <w:rPr>
+          <w:b/>
+        </w:rPr>
+        <w:t>Examples</w:t>
+      </w:r>
+    </w:p>
+    <w:p>
+      <w:pPr>
+        <w:ind w:left="360"/>
+      </w:pPr>
+    </w:p>
+    <w:p>
+      <w:pPr>
+        <w:pStyle w:val="ListParagraph"/>
+        <w:numPr>
+          <w:ilvl w:val="0"/>
+          <w:numId w:val="2"/>
+        </w:numPr>
+        <w:rPr>
+          <w:b/>
+        </w:rPr>
+      </w:pPr>
+      <w:r>
+        <w:rPr>
+          <w:b/>
+        </w:rPr>
+        <w:t>Change Log</w:t>
+      </w:r>
+    </w:p>
+    <w:p>
+      <w:r>
+        <w:t>3/16/2016 – version 1.1: Updating documentation after consolidating and simplifying scripts.</w:t>
+      </w:r>
+    </w:p>
+    <w:p>
+      <w:r>
+        <w:t xml:space="preserve">3/4/2017 – version 1.0: Updated for handling dual pipe active stereo, updated documentation on VR Supported Flag - Stereo (Non-Head Mounted) functionality.  </w:t>
+      </w:r>
+    </w:p>
+    <w:p>
       <w:r>
         <w:lastRenderedPageBreak/>
-        <w:t>are compiling the project for a Side-by-Side or Top/Bottom stereo setup, uncheck Virtual Reality supported as you wouldn’</w:t>
-      </w:r>
-      <w:r>
-        <w:t>t need quad-</w:t>
-      </w:r>
-      <w:r>
-        <w:t>buffered support.</w:t>
-      </w:r>
-      <w:r>
-        <w:t xml:space="preserve"> </w:t>
-      </w:r>
-      <w:r>
-        <w:t xml:space="preserve"> Under “Resolution and Presentation”, uncheck the “Display Resolution Dialog” check box to prevent any popup of the dialog on clustered machines.</w:t>
-      </w:r>
-    </w:p>
-    <w:p>
-      <w:pPr>
-        <w:pStyle w:val="ListParagraph"/>
-        <w:ind w:left="360"/>
-      </w:pPr>
-    </w:p>
-    <w:p>
-      <w:pPr>
-        <w:pStyle w:val="ListParagraph"/>
-        <w:ind w:left="360"/>
-      </w:pPr>
-      <w:r>
-        <w:t>When running the exe via your launcher tool for your system, consider adding the “-</w:t>
-      </w:r>
-      <w:proofErr w:type="spellStart"/>
-      <w:r>
-        <w:t>popupWindow</w:t>
-      </w:r>
-      <w:proofErr w:type="spellEnd"/>
-      <w:r>
-        <w:t>” flag to the command line arguments – this will remove any window title from the application.  Also, the “-</w:t>
-      </w:r>
-      <w:proofErr w:type="spellStart"/>
-      <w:r>
-        <w:t>logFile</w:t>
-      </w:r>
-      <w:proofErr w:type="spellEnd"/>
-      <w:r>
-        <w:t xml:space="preserve"> &lt;path to txt&gt;” will generate a Unity log file to help with debugging in case something goes wrong.</w:t>
-      </w:r>
-    </w:p>
-    <w:p>
-      <w:pPr>
-        <w:pStyle w:val="ListParagraph"/>
-        <w:ind w:left="360"/>
-      </w:pPr>
-    </w:p>
-    <w:p>
-      <w:pPr>
-        <w:pStyle w:val="ListParagraph"/>
-        <w:ind w:left="360"/>
-      </w:pPr>
-      <w:r>
-        <w:t xml:space="preserve">Supporting OpenGL quad-buffered stereo builds in versions of Unity &lt; 5.4:  </w:t>
-      </w:r>
-    </w:p>
-    <w:p>
-      <w:pPr>
-        <w:pStyle w:val="ListParagraph"/>
-        <w:ind w:left="360"/>
-      </w:pPr>
-    </w:p>
-    <w:p>
-      <w:pPr>
-        <w:pStyle w:val="ListParagraph"/>
-        <w:ind w:left="360"/>
-      </w:pPr>
-      <w:r>
-        <w:t xml:space="preserve">If you happen to be using a version of Unity prior to 5.4, the “Virtual Reality Supported” options will be absent.  It is still possible to obtain quad-buffered stereo via the </w:t>
-      </w:r>
-      <w:proofErr w:type="spellStart"/>
-      <w:r>
-        <w:t>UniCAVE</w:t>
-      </w:r>
-      <w:proofErr w:type="spellEnd"/>
-      <w:r>
-        <w:t xml:space="preserve"> plugin.  Take the packaged “GLQBStereo.dll” and “OpenGL32.dll” files and place them in the same directory as your exe.  In addition, open the “config.ini” file and change the “</w:t>
-      </w:r>
-      <w:proofErr w:type="spellStart"/>
-      <w:r>
-        <w:t>NumViewports</w:t>
-      </w:r>
-      <w:proofErr w:type="spellEnd"/>
-      <w:r>
-        <w:t xml:space="preserve">” option to match the number of stereo viewports you have in your scene </w:t>
-      </w:r>
-      <w:r>
-        <w:rPr>
-          <w:b/>
-        </w:rPr>
-        <w:t>per machine</w:t>
-      </w:r>
-      <w:r>
-        <w:t xml:space="preserve">.  I.e. if you run 4 stereo walls on a single machine, set this value to </w:t>
-      </w:r>
-      <w:r>
-        <w:rPr>
-          <w:b/>
-        </w:rPr>
-        <w:t xml:space="preserve">8.  </w:t>
-      </w:r>
-      <w:r>
-        <w:t>Finally in the packaged “gliConfig.ini” file, scroll all the way to the bottom to the “</w:t>
-      </w:r>
-      <w:proofErr w:type="spellStart"/>
-      <w:r>
-        <w:t>PluginData</w:t>
-      </w:r>
-      <w:proofErr w:type="spellEnd"/>
-      <w:r>
-        <w:t xml:space="preserve">” section.  Change the </w:t>
-      </w:r>
-      <w:proofErr w:type="spellStart"/>
-      <w:r>
-        <w:t>BaseDir</w:t>
-      </w:r>
-      <w:proofErr w:type="spellEnd"/>
-      <w:r>
-        <w:t xml:space="preserve"> to the directory of your exe.  Copy the .</w:t>
-      </w:r>
-      <w:proofErr w:type="spellStart"/>
-      <w:r>
-        <w:t>ini</w:t>
-      </w:r>
-      <w:proofErr w:type="spellEnd"/>
-      <w:r>
-        <w:t xml:space="preserve"> files plus the “</w:t>
-      </w:r>
-      <w:proofErr w:type="spellStart"/>
-      <w:r>
-        <w:t>GLFunctions</w:t>
-      </w:r>
-      <w:proofErr w:type="spellEnd"/>
-      <w:r>
-        <w:t xml:space="preserve">” directory to the location of the exe as well.  DirectX quad-buffered stereo is not supported by the </w:t>
-      </w:r>
-      <w:proofErr w:type="spellStart"/>
-      <w:r>
-        <w:t>UniCave</w:t>
-      </w:r>
-      <w:proofErr w:type="spellEnd"/>
-      <w:r>
-        <w:t xml:space="preserve"> plugin prior to Unity version 5.4.</w:t>
-      </w:r>
-    </w:p>
-    <w:p>
-      <w:pPr>
-        <w:pStyle w:val="ListParagraph"/>
-        <w:ind w:left="360"/>
-      </w:pPr>
-    </w:p>
-    <w:p>
-      <w:pPr>
-        <w:pStyle w:val="ListParagraph"/>
-        <w:ind w:left="360"/>
-      </w:pPr>
-    </w:p>
-    <w:p>
-      <w:pPr>
-        <w:pStyle w:val="ListParagraph"/>
-        <w:numPr>
-          <w:ilvl w:val="0"/>
-          <w:numId w:val="2"/>
-        </w:numPr>
-        <w:rPr>
-          <w:b/>
-        </w:rPr>
-      </w:pPr>
-      <w:r>
-        <w:rPr>
-          <w:b/>
-        </w:rPr>
-        <w:t>Making your own Immersive Projection S</w:t>
-      </w:r>
-      <w:r>
-        <w:rPr>
-          <w:b/>
-        </w:rPr>
-        <w:t>etup</w:t>
-      </w:r>
-    </w:p>
-    <w:p>
-      <w:pPr>
-        <w:pStyle w:val="ListParagraph"/>
-        <w:ind w:left="360"/>
-        <w:rPr>
-          <w:b/>
-        </w:rPr>
-      </w:pPr>
-    </w:p>
-    <w:p>
-      <w:pPr>
-        <w:pStyle w:val="ListParagraph"/>
-        <w:numPr>
-          <w:ilvl w:val="0"/>
-          <w:numId w:val="2"/>
-        </w:numPr>
-        <w:rPr>
-          <w:b/>
-        </w:rPr>
-      </w:pPr>
-      <w:r>
-        <w:rPr>
-          <w:b/>
-        </w:rPr>
-        <w:t>Examples</w:t>
-      </w:r>
-    </w:p>
-    <w:p>
-      <w:pPr>
-        <w:ind w:left="360"/>
-      </w:pPr>
-    </w:p>
-    <w:p>
-      <w:pPr>
-        <w:pStyle w:val="ListParagraph"/>
-        <w:numPr>
-          <w:ilvl w:val="0"/>
-          <w:numId w:val="2"/>
-        </w:numPr>
-        <w:rPr>
-          <w:b/>
-        </w:rPr>
-      </w:pPr>
-      <w:r>
-        <w:rPr>
-          <w:b/>
-        </w:rPr>
-        <w:t>Change Log</w:t>
-      </w:r>
-    </w:p>
-    <w:p>
-      <w:r>
-        <w:t xml:space="preserve">3/4/2017 – version 1.0: Updated for handling dual pipe active stereo, updated documentation on VR Supported Flag - Stereo (Non-Head Mounted) functionality.  </w:t>
-      </w:r>
-    </w:p>
-    <w:p>
-      <w:r>
         <w:t xml:space="preserve">12/15/2016 – version 0.3: Added functionality to support Unity’s native Stereoscopic (non-head mounted) VR flag.  Got rid of the need for the </w:t>
       </w:r>
       <w:proofErr w:type="spellStart"/>
@@ -2189,6 +2313,17 @@
       <w:contextualSpacing/>
     </w:pPr>
   </w:style>
+  <w:style w:type="character" w:styleId="Hyperlink">
+    <w:name w:val="Hyperlink"/>
+    <w:basedOn w:val="DefaultParagraphFont"/>
+    <w:uiPriority w:val="99"/>
+    <w:unhideWhenUsed/>
+    <w:rsid w:val="003036B3"/>
+    <w:rPr>
+      <w:color w:val="0563C1" w:themeColor="hyperlink"/>
+      <w:u w:val="single"/>
+    </w:rPr>
+  </w:style>
 </w:styles>
 </file>
 

</xml_diff>

<commit_message>
Some additional cleanup and documentation updates.
</commit_message>
<xml_diff>
--- a/UniCAVEPluginDocumentation.docx
+++ b/UniCAVEPluginDocumentation.docx
@@ -4,202 +4,308 @@
   <w:body>
     <w:p>
       <w:r>
-        <w:t>TODO</w:t>
-      </w:r>
-    </w:p>
-    <w:p>
-      <w:r>
-        <w:t>Elaborate on the Multiple Displays flag.</w:t>
-      </w:r>
-    </w:p>
-    <w:p>
-      <w:r>
-        <w:t>Are the Virtual Reality Supported options absent versions prior to 5.4?</w:t>
-      </w:r>
-    </w:p>
-    <w:p>
-      <w:r>
-        <w:t>Are Multiple Displays for OpenGL supported in pro and not in free?</w:t>
-      </w:r>
-    </w:p>
-    <w:p/>
-    <w:p>
-      <w:proofErr w:type="spellStart"/>
-      <w:r>
         <w:t>Uni</w:t>
       </w:r>
       <w:r>
+        <w:t>CAVE Plugin</w:t>
+      </w:r>
+      <w:r>
+        <w:t xml:space="preserve"> version 1.1</w:t>
+      </w:r>
+    </w:p>
+    <w:p>
+      <w:r>
+        <w:t>Ross Tredinnick</w:t>
+      </w:r>
+      <w:r>
+        <w:t xml:space="preserve">, </w:t>
+      </w:r>
+      <w:r>
+        <w:t>Brady Boettcher</w:t>
+      </w:r>
+      <w:r>
+        <w:t>, Sam Solovy, Kevin Ponto, Simon Smith</w:t>
+      </w:r>
+    </w:p>
+    <w:p>
+      <w:r>
+        <w:t>3/16</w:t>
+      </w:r>
+      <w:r>
+        <w:t>/2017</w:t>
+      </w:r>
+    </w:p>
+    <w:p>
+      <w:pPr>
+        <w:rPr>
+          <w:b/>
+          <w:u w:val="single"/>
+        </w:rPr>
+      </w:pPr>
+      <w:r>
+        <w:rPr>
+          <w:b/>
+          <w:u w:val="single"/>
+        </w:rPr>
+        <w:t>Contents</w:t>
+      </w:r>
+    </w:p>
+    <w:p>
+      <w:pPr>
+        <w:pStyle w:val="ListParagraph"/>
+        <w:numPr>
+          <w:ilvl w:val="0"/>
+          <w:numId w:val="1"/>
+        </w:numPr>
+      </w:pPr>
+      <w:r>
+        <w:t>Introduction</w:t>
+      </w:r>
+    </w:p>
+    <w:p>
+      <w:pPr>
+        <w:pStyle w:val="ListParagraph"/>
+        <w:numPr>
+          <w:ilvl w:val="0"/>
+          <w:numId w:val="1"/>
+        </w:numPr>
+      </w:pPr>
+      <w:r>
+        <w:t>Installation</w:t>
+      </w:r>
+    </w:p>
+    <w:p>
+      <w:pPr>
+        <w:pStyle w:val="ListParagraph"/>
+        <w:numPr>
+          <w:ilvl w:val="0"/>
+          <w:numId w:val="1"/>
+        </w:numPr>
+      </w:pPr>
+      <w:r>
+        <w:t>Adapting to an existing Unity Scene</w:t>
+      </w:r>
+    </w:p>
+    <w:p>
+      <w:pPr>
+        <w:pStyle w:val="ListParagraph"/>
+        <w:numPr>
+          <w:ilvl w:val="0"/>
+          <w:numId w:val="1"/>
+        </w:numPr>
+      </w:pPr>
+      <w:r>
+        <w:t xml:space="preserve">Building </w:t>
+      </w:r>
+      <w:r>
+        <w:t xml:space="preserve">and Running </w:t>
+      </w:r>
+      <w:r>
+        <w:t>the Unity Scene</w:t>
+      </w:r>
+    </w:p>
+    <w:p>
+      <w:pPr>
+        <w:pStyle w:val="ListParagraph"/>
+        <w:numPr>
+          <w:ilvl w:val="0"/>
+          <w:numId w:val="1"/>
+        </w:numPr>
+      </w:pPr>
+      <w:r>
+        <w:t>Creating a new Immersive Projection Setup</w:t>
+      </w:r>
+    </w:p>
+    <w:p>
+      <w:pPr>
+        <w:pStyle w:val="ListParagraph"/>
+        <w:numPr>
+          <w:ilvl w:val="0"/>
+          <w:numId w:val="1"/>
+        </w:numPr>
+      </w:pPr>
+      <w:r>
+        <w:t>Examples</w:t>
+      </w:r>
+    </w:p>
+    <w:p>
+      <w:pPr>
+        <w:pStyle w:val="ListParagraph"/>
+        <w:numPr>
+          <w:ilvl w:val="0"/>
+          <w:numId w:val="1"/>
+        </w:numPr>
+      </w:pPr>
+      <w:r>
+        <w:t>Best Practices</w:t>
+      </w:r>
+    </w:p>
+    <w:p>
+      <w:pPr>
+        <w:pStyle w:val="ListParagraph"/>
+        <w:numPr>
+          <w:ilvl w:val="0"/>
+          <w:numId w:val="1"/>
+        </w:numPr>
+      </w:pPr>
+      <w:r>
+        <w:t>Change Log</w:t>
+      </w:r>
+    </w:p>
+    <w:p>
+      <w:pPr>
+        <w:pStyle w:val="ListParagraph"/>
+      </w:pPr>
+    </w:p>
+    <w:p>
+      <w:pPr>
+        <w:pStyle w:val="ListParagraph"/>
+      </w:pPr>
+    </w:p>
+    <w:p>
+      <w:pPr>
+        <w:pStyle w:val="ListParagraph"/>
+        <w:numPr>
+          <w:ilvl w:val="0"/>
+          <w:numId w:val="2"/>
+        </w:numPr>
+        <w:rPr>
+          <w:b/>
+        </w:rPr>
+      </w:pPr>
+      <w:r>
+        <w:rPr>
+          <w:b/>
+        </w:rPr>
+        <w:t>Introduction</w:t>
+      </w:r>
+    </w:p>
+    <w:p>
+      <w:r>
+        <w:t xml:space="preserve">The </w:t>
+      </w:r>
+      <w:r>
+        <w:t>Uni</w:t>
+      </w:r>
+      <w:r>
         <w:t>CAVE</w:t>
       </w:r>
-      <w:proofErr w:type="spellEnd"/>
-      <w:r>
-        <w:t xml:space="preserve"> Plugin</w:t>
-      </w:r>
-      <w:r>
-        <w:t xml:space="preserve"> version 1.1</w:t>
-      </w:r>
-    </w:p>
-    <w:p>
-      <w:r>
-        <w:t xml:space="preserve">Ross </w:t>
-      </w:r>
-      <w:proofErr w:type="spellStart"/>
-      <w:r>
-        <w:t>Tredinnick</w:t>
-      </w:r>
-      <w:proofErr w:type="spellEnd"/>
-      <w:r>
-        <w:t xml:space="preserve">, </w:t>
-      </w:r>
-      <w:r>
-        <w:t>Brady Boettcher</w:t>
-      </w:r>
-      <w:r>
-        <w:t xml:space="preserve">, Sam </w:t>
-      </w:r>
-      <w:proofErr w:type="spellStart"/>
-      <w:r>
-        <w:t>Solovy</w:t>
-      </w:r>
-      <w:proofErr w:type="spellEnd"/>
-      <w:r>
-        <w:t>, Kevin Ponto, Simon Smith</w:t>
-      </w:r>
-    </w:p>
-    <w:p>
-      <w:r>
-        <w:t>3/16</w:t>
-      </w:r>
-      <w:r>
-        <w:t>/2017</w:t>
-      </w:r>
-    </w:p>
-    <w:p>
-      <w:pPr>
-        <w:rPr>
-          <w:b/>
-          <w:u w:val="single"/>
-        </w:rPr>
-      </w:pPr>
-      <w:r>
-        <w:rPr>
-          <w:b/>
-          <w:u w:val="single"/>
-        </w:rPr>
-        <w:t>Contents</w:t>
-      </w:r>
-    </w:p>
-    <w:p>
-      <w:pPr>
-        <w:pStyle w:val="ListParagraph"/>
-        <w:numPr>
-          <w:ilvl w:val="0"/>
-          <w:numId w:val="1"/>
-        </w:numPr>
-      </w:pPr>
-      <w:r>
-        <w:t>Introduction</w:t>
-      </w:r>
-    </w:p>
-    <w:p>
-      <w:pPr>
-        <w:pStyle w:val="ListParagraph"/>
-        <w:numPr>
-          <w:ilvl w:val="0"/>
-          <w:numId w:val="1"/>
-        </w:numPr>
-      </w:pPr>
-      <w:r>
+      <w:r>
+        <w:t xml:space="preserve"> Plugin is a solution for running Unity within immersive projection VR display systems.  </w:t>
+      </w:r>
+      <w:r>
+        <w:t>The following document will guide on setup of the Plugin within Unity.  The plugin has been te</w:t>
+      </w:r>
+      <w:r>
+        <w:t>sted on Unity version 5.4.03f and Unity version 5.5.03f.</w:t>
+      </w:r>
+    </w:p>
+    <w:p>
+      <w:r>
+        <w:t>The UniCAVE plugin is an open source project meant to be built upon to increase support for Unity across different forms of immersive projection display setups and to increase support for Unity functionality for clusters of PCs.</w:t>
+      </w:r>
+    </w:p>
+    <w:p>
+      <w:pPr>
+        <w:pStyle w:val="ListParagraph"/>
+        <w:numPr>
+          <w:ilvl w:val="0"/>
+          <w:numId w:val="2"/>
+        </w:numPr>
+        <w:rPr>
+          <w:b/>
+        </w:rPr>
+      </w:pPr>
+      <w:r>
+        <w:rPr>
+          <w:b/>
+        </w:rPr>
         <w:t>Installation</w:t>
       </w:r>
     </w:p>
     <w:p>
-      <w:pPr>
-        <w:pStyle w:val="ListParagraph"/>
-        <w:numPr>
-          <w:ilvl w:val="0"/>
-          <w:numId w:val="1"/>
-        </w:numPr>
-      </w:pPr>
-      <w:r>
-        <w:t>Adapting to an existing Unity Scene</w:t>
-      </w:r>
-    </w:p>
-    <w:p>
-      <w:pPr>
-        <w:pStyle w:val="ListParagraph"/>
-        <w:numPr>
-          <w:ilvl w:val="0"/>
-          <w:numId w:val="1"/>
-        </w:numPr>
-      </w:pPr>
-      <w:r>
-        <w:t xml:space="preserve">Building </w:t>
-      </w:r>
-      <w:r>
-        <w:t xml:space="preserve">and Running </w:t>
-      </w:r>
-      <w:r>
-        <w:t>the Unity Scene</w:t>
-      </w:r>
-    </w:p>
-    <w:p>
-      <w:pPr>
-        <w:pStyle w:val="ListParagraph"/>
-        <w:numPr>
-          <w:ilvl w:val="0"/>
-          <w:numId w:val="1"/>
-        </w:numPr>
-      </w:pPr>
-      <w:r>
-        <w:t>Creating a new Immersive Projection Setup</w:t>
-      </w:r>
-    </w:p>
-    <w:p>
-      <w:pPr>
-        <w:pStyle w:val="ListParagraph"/>
-        <w:numPr>
-          <w:ilvl w:val="0"/>
-          <w:numId w:val="1"/>
-        </w:numPr>
-      </w:pPr>
-      <w:r>
-        <w:t>Examples</w:t>
-      </w:r>
-    </w:p>
-    <w:p>
-      <w:pPr>
-        <w:pStyle w:val="ListParagraph"/>
-        <w:numPr>
-          <w:ilvl w:val="0"/>
-          <w:numId w:val="1"/>
-        </w:numPr>
-      </w:pPr>
-      <w:r>
-        <w:t>Best Practices</w:t>
-      </w:r>
-    </w:p>
-    <w:p>
-      <w:pPr>
-        <w:pStyle w:val="ListParagraph"/>
-        <w:numPr>
-          <w:ilvl w:val="0"/>
-          <w:numId w:val="1"/>
-        </w:numPr>
-      </w:pPr>
-      <w:r>
-        <w:t>Change Log</w:t>
-      </w:r>
-    </w:p>
-    <w:p>
-      <w:pPr>
-        <w:pStyle w:val="ListParagraph"/>
-      </w:pPr>
-    </w:p>
-    <w:p>
-      <w:pPr>
-        <w:pStyle w:val="ListParagraph"/>
-      </w:pPr>
+      <w:r>
+        <w:t>Pull or download a zip of the current repository to a desired location.</w:t>
+      </w:r>
+    </w:p>
+    <w:p>
+      <w:r>
+        <w:t>The plugin can be added to a Unity project by clicking the “Assets” menu within the Unity editor, followed by clicking the “Import Package” sub-menu and choosing Custom Package…</w:t>
+      </w:r>
+      <w:r>
+        <w:t xml:space="preserve"> </w:t>
+      </w:r>
+    </w:p>
+    <w:p>
+      <w:r>
+        <w:t xml:space="preserve">Select the </w:t>
+      </w:r>
+      <w:r>
+        <w:t>Uni</w:t>
+      </w:r>
+      <w:r>
+        <w:t>CavePlugin.unitypackage in the PluginFiles directory of the repository or extracted zip.</w:t>
+      </w:r>
+    </w:p>
+    <w:p>
+      <w:r>
+        <w:t xml:space="preserve">Upon importing the package, several assets will appear </w:t>
+      </w:r>
+      <w:r>
+        <w:t>in</w:t>
+      </w:r>
+      <w:r>
+        <w:t xml:space="preserve"> a new folder titled “UniCave” in sub folders called </w:t>
+      </w:r>
+      <w:r>
+        <w:t>Plugins, Prefabs,</w:t>
+      </w:r>
+      <w:r>
+        <w:t xml:space="preserve"> Scripts</w:t>
+      </w:r>
+      <w:r>
+        <w:t xml:space="preserve">, and </w:t>
+      </w:r>
+      <w:r>
+        <w:t>Materials</w:t>
+      </w:r>
+      <w:r>
+        <w:t xml:space="preserve"> directories </w:t>
+      </w:r>
+      <w:r>
+        <w:t>in your project</w:t>
+      </w:r>
+      <w:r>
+        <w:t>.</w:t>
+      </w:r>
+      <w:r>
+        <w:t xml:space="preserve"> </w:t>
+      </w:r>
+    </w:p>
+    <w:p>
+      <w:r>
+        <w:t>The Plugins directory has plugin support for interfacing with 3D tracking systems via a VRPN Unity plugin.</w:t>
+      </w:r>
+    </w:p>
+    <w:p>
+      <w:r>
+        <w:t>The Scripts directory contains the necessary scripts for tracking and for asymmetric projection matrix calculation.</w:t>
+      </w:r>
+    </w:p>
+    <w:p>
+      <w:r>
+        <w:t xml:space="preserve">The Prefabs directory contains several example immersive projection setups.  </w:t>
+      </w:r>
+      <w:r>
+        <w:t xml:space="preserve">These prefabs can be dragged into your scene to enable support of the associated immersive projection setup.  </w:t>
+      </w:r>
+      <w:r>
+        <w:t xml:space="preserve">Each prefab consists of a hierarchy of Unity game objects which make up the immersive projection setup.  The objects within the hierarchy consist of quads which represent projection surfaces, cameras, and general game objects that contain scripts for performing correct projection.  The ordering of objects within the </w:t>
+      </w:r>
+      <w:r>
+        <w:lastRenderedPageBreak/>
+        <w:t>hierarchy matters (particularly camera order where left cameras appear as children before right eye cameras).</w:t>
+      </w:r>
     </w:p>
     <w:p>
       <w:pPr>
@@ -216,185 +322,287 @@
         <w:rPr>
           <w:b/>
         </w:rPr>
-        <w:t>Introduction</w:t>
-      </w:r>
-    </w:p>
-    <w:p>
-      <w:r>
-        <w:t xml:space="preserve">The </w:t>
-      </w:r>
-      <w:proofErr w:type="spellStart"/>
-      <w:r>
-        <w:t>Uni</w:t>
-      </w:r>
-      <w:r>
-        <w:t>CAVE</w:t>
-      </w:r>
-      <w:proofErr w:type="spellEnd"/>
-      <w:r>
-        <w:t xml:space="preserve"> Plugin is a solution for running Unity within immersive projection VR display systems.  </w:t>
-      </w:r>
-      <w:r>
-        <w:t>The following document will guide on setup of the Plugin within Unity.  The plugin has been te</w:t>
-      </w:r>
-      <w:r>
-        <w:t>sted on Unity version 5.4.03f and Unity version 5.5.03f.</w:t>
-      </w:r>
-    </w:p>
-    <w:p>
-      <w:r>
-        <w:t xml:space="preserve">The </w:t>
-      </w:r>
-      <w:proofErr w:type="spellStart"/>
-      <w:r>
-        <w:t>UniCAVE</w:t>
-      </w:r>
-      <w:proofErr w:type="spellEnd"/>
-      <w:r>
-        <w:t xml:space="preserve"> plugin is an open source project meant to be built upon to increase support for Unity across different forms of immersive projection display setups and to increase support for Unity functionality for clusters of PCs.</w:t>
-      </w:r>
-    </w:p>
-    <w:p>
-      <w:pPr>
-        <w:pStyle w:val="ListParagraph"/>
-        <w:numPr>
-          <w:ilvl w:val="0"/>
-          <w:numId w:val="2"/>
-        </w:numPr>
-        <w:rPr>
-          <w:b/>
-        </w:rPr>
-      </w:pPr>
-      <w:r>
-        <w:rPr>
-          <w:b/>
-        </w:rPr>
-        <w:t>Installation</w:t>
-      </w:r>
-    </w:p>
-    <w:p>
-      <w:r>
-        <w:t>Pull or download a zip of the current repository to a desired location.</w:t>
-      </w:r>
-    </w:p>
-    <w:p>
-      <w:r>
-        <w:t>The plugin can be added to a Unity project by clicking the “Assets” menu within the Unity editor, followed by clicking the “Import Package” sub-menu and choosing Custom Package…</w:t>
-      </w:r>
-      <w:r>
+        <w:t>Adapting to an Existing Unity Scene</w:t>
+      </w:r>
+    </w:p>
+    <w:p>
+      <w:r>
+        <w:t>To adapt the plugin to an existing scene follow these directions:</w:t>
+      </w:r>
+    </w:p>
+    <w:p>
+      <w:pPr>
+        <w:pStyle w:val="ListParagraph"/>
+        <w:numPr>
+          <w:ilvl w:val="0"/>
+          <w:numId w:val="3"/>
+        </w:numPr>
+      </w:pPr>
+      <w:r>
+        <w:t>Drag and drop a prefab that matches your physical display setup into your scene.</w:t>
+      </w:r>
+    </w:p>
+    <w:p>
+      <w:pPr>
+        <w:pStyle w:val="ListParagraph"/>
+        <w:numPr>
+          <w:ilvl w:val="0"/>
+          <w:numId w:val="3"/>
+        </w:numPr>
+      </w:pPr>
+      <w:r>
+        <w:t xml:space="preserve">Click on the root object of the prefab that you just dragged in.  There should be a script called </w:t>
+      </w:r>
+      <w:r>
+        <w:rPr>
+          <w:b/>
+        </w:rPr>
+        <w:t>Networking Sync</w:t>
+      </w:r>
+      <w:r>
+        <w:t xml:space="preserve"> on the object.  If you are running the UniCAVE plugin across a cluster of machines, keep this script on the object, if not, you can remove the script.  </w:t>
+      </w:r>
+      <w:r>
+        <w:t xml:space="preserve">For a cluster setup, 3 fields exist in this script </w:t>
+      </w:r>
+      <w:r>
+        <w:t xml:space="preserve">that should be edited, depending on your immersive projection setup.  </w:t>
+      </w:r>
+      <w:r>
+        <w:t xml:space="preserve">- - </w:t>
+      </w:r>
+      <w:r>
+        <w:t>“Head Node IP” should match the head node’s IP address of your cluster.</w:t>
+      </w:r>
+      <w:r>
+        <w:t xml:space="preserve">  </w:t>
+      </w:r>
+    </w:p>
+    <w:p>
+      <w:pPr>
+        <w:pStyle w:val="ListParagraph"/>
+      </w:pPr>
+      <w:r>
+        <w:t xml:space="preserve">- </w:t>
+      </w:r>
+      <w:r>
+        <w:t xml:space="preserve">“Port” should be set to an open port for opening a network connection between the head and slave nodes.  </w:t>
+      </w:r>
+    </w:p>
+    <w:p>
+      <w:pPr>
+        <w:pStyle w:val="ListParagraph"/>
+      </w:pPr>
+      <w:r>
+        <w:t xml:space="preserve">- </w:t>
+      </w:r>
+      <w:r>
+        <w:t xml:space="preserve">“Num Slave Nodes” should be set the number of slave nodes in the cluster.  </w:t>
+      </w:r>
+    </w:p>
+    <w:p>
+      <w:pPr>
+        <w:pStyle w:val="ListParagraph"/>
+      </w:pPr>
+      <w:r>
+        <w:t>An optional setting that can be edited is the “Network Updates per Second” which will alter how fast Unity’s networking system updates, which can have an influence on distributed rendering in a cluster.</w:t>
+      </w:r>
+    </w:p>
+    <w:p>
+      <w:pPr>
+        <w:pStyle w:val="ListParagraph"/>
+        <w:numPr>
+          <w:ilvl w:val="0"/>
+          <w:numId w:val="3"/>
+        </w:numPr>
+      </w:pPr>
+      <w:r>
+        <w:t xml:space="preserve">Another script called </w:t>
+      </w:r>
+      <w:r>
+        <w:rPr>
+          <w:b/>
+        </w:rPr>
+        <w:t>Master Tracking Data</w:t>
+      </w:r>
+      <w:r>
+        <w:t xml:space="preserve"> contains several global settings for the immer</w:t>
+      </w:r>
+      <w:r>
+        <w:t xml:space="preserve">sive projection display setup. </w:t>
+      </w:r>
+    </w:p>
+    <w:p>
+      <w:pPr>
+        <w:pStyle w:val="ListParagraph"/>
+      </w:pPr>
+    </w:p>
+    <w:p>
+      <w:pPr>
+        <w:pStyle w:val="ListParagraph"/>
+        <w:numPr>
+          <w:ilvl w:val="0"/>
+          <w:numId w:val="4"/>
+        </w:numPr>
+      </w:pPr>
+      <w:r>
+        <w:t>“Head Node Machine Name”</w:t>
+      </w:r>
+      <w:r>
+        <w:t xml:space="preserve"> is a string that </w:t>
+      </w:r>
+      <w:r>
+        <w:t xml:space="preserve">should be set to the name of the head node in a cluster setup, or the name of the machine running the plugin if no cluster is present. </w:t>
+      </w:r>
+    </w:p>
+    <w:p>
+      <w:pPr>
+        <w:pStyle w:val="ListParagraph"/>
+        <w:numPr>
+          <w:ilvl w:val="0"/>
+          <w:numId w:val="4"/>
+        </w:numPr>
+      </w:pPr>
+      <w:r>
+        <w:t xml:space="preserve">“Tracking System Offset” is a vector that can be added onto the tracking system’s per-frame position.  </w:t>
+      </w:r>
+    </w:p>
+    <w:p>
+      <w:pPr>
+        <w:pStyle w:val="ListParagraph"/>
+        <w:numPr>
+          <w:ilvl w:val="0"/>
+          <w:numId w:val="4"/>
+        </w:numPr>
+      </w:pPr>
+      <w:r>
+        <w:t xml:space="preserve">“Multiple Displays” will activate additional displays within Unity when working with a multiple monitor or projector setup. </w:t>
+      </w:r>
+      <w:r>
+        <w:t xml:space="preserve"> This should be checked if you have a system setup where one PC may be running multiple monitors or projectors in your immersive setup, without activating additional displays, they will most likely appear black when running the application.</w:t>
+      </w:r>
+      <w:bookmarkStart w:id="0" w:name="_GoBack"/>
+      <w:bookmarkEnd w:id="0"/>
+    </w:p>
+    <w:p>
+      <w:pPr>
+        <w:pStyle w:val="ListParagraph"/>
+        <w:numPr>
+          <w:ilvl w:val="0"/>
+          <w:numId w:val="4"/>
+        </w:numPr>
+      </w:pPr>
+      <w:r>
+        <w:t>Left stereo first</w:t>
+      </w:r>
+      <w:r>
+        <w:t xml:space="preserve"> (default = true) determines which eye Unity will render first, this should be set to match whichever eye is displayed first via the settings on your projectors or 3D monitors.</w:t>
+      </w:r>
+    </w:p>
+    <w:p>
+      <w:pPr>
+        <w:pStyle w:val="ListParagraph"/>
+        <w:numPr>
+          <w:ilvl w:val="0"/>
+          <w:numId w:val="4"/>
+        </w:numPr>
+      </w:pPr>
+      <w:r>
+        <w:t>The rest of the settings (Eye Offsets, clear flags, near/far clip, bac</w:t>
+      </w:r>
+      <w:r>
+        <w:t>kground color</w:t>
+      </w:r>
+      <w:r>
+        <w:t>) all serve as shortcuts for editing properties across all cameras that are within the hierarchy of the immersive display projection prefab.  To sync edits made to Master Tra</w:t>
+      </w:r>
+      <w:r>
+        <w:t>cking Data to all of the cameras</w:t>
+      </w:r>
+      <w:r>
+        <w:t>, right click on the title of the script and choose “Sync Camera Settings”</w:t>
+      </w:r>
+    </w:p>
+    <w:p>
+      <w:pPr>
+        <w:pStyle w:val="ListParagraph"/>
+        <w:numPr>
+          <w:ilvl w:val="0"/>
+          <w:numId w:val="3"/>
+        </w:numPr>
+      </w:pPr>
+      <w:r>
+        <w:t xml:space="preserve">Several </w:t>
+      </w:r>
+      <w:r>
+        <w:rPr>
+          <w:b/>
+        </w:rPr>
+        <w:t>VRPNTrack</w:t>
+      </w:r>
+      <w:r>
+        <w:rPr>
+          <w:b/>
+        </w:rPr>
         <w:t xml:space="preserve"> </w:t>
       </w:r>
-    </w:p>
-    <w:p>
-      <w:r>
-        <w:t xml:space="preserve">Select the </w:t>
-      </w:r>
-      <w:proofErr w:type="spellStart"/>
-      <w:r>
-        <w:t>Uni</w:t>
-      </w:r>
-      <w:r>
-        <w:t>CavePlugin.unitypackage</w:t>
-      </w:r>
-      <w:proofErr w:type="spellEnd"/>
-      <w:r>
-        <w:t xml:space="preserve"> in the </w:t>
-      </w:r>
-      <w:proofErr w:type="spellStart"/>
-      <w:r>
-        <w:t>PluginFiles</w:t>
-      </w:r>
-      <w:proofErr w:type="spellEnd"/>
-      <w:r>
-        <w:t xml:space="preserve"> directory of the repository or extracted zip.</w:t>
-      </w:r>
-    </w:p>
-    <w:p>
-      <w:r>
-        <w:t xml:space="preserve">Upon importing the package, several assets will appear </w:t>
-      </w:r>
-      <w:r>
-        <w:t>in</w:t>
-      </w:r>
-      <w:r>
-        <w:t xml:space="preserve"> a new folder titled “</w:t>
-      </w:r>
-      <w:proofErr w:type="spellStart"/>
-      <w:r>
-        <w:t>UniCave</w:t>
-      </w:r>
-      <w:proofErr w:type="spellEnd"/>
-      <w:r>
-        <w:t xml:space="preserve">” in sub folders called </w:t>
-      </w:r>
-      <w:r>
-        <w:t>Plugins, Prefabs,</w:t>
-      </w:r>
-      <w:r>
-        <w:t xml:space="preserve"> Scripts</w:t>
-      </w:r>
-      <w:r>
-        <w:t xml:space="preserve">, and </w:t>
-      </w:r>
-      <w:r>
-        <w:t>Materials</w:t>
-      </w:r>
-      <w:r>
-        <w:t xml:space="preserve"> directories </w:t>
-      </w:r>
-      <w:r>
-        <w:t>in your project</w:t>
-      </w:r>
-      <w:r>
-        <w:t>.</w:t>
-      </w:r>
-      <w:r>
-        <w:t xml:space="preserve"> </w:t>
-      </w:r>
-    </w:p>
-    <w:p>
-      <w:r>
-        <w:t>The Plugins directory has plugin support for interfacing with 3D tracking systems via a VRPN Unity plugin.</w:t>
-      </w:r>
-    </w:p>
-    <w:p>
+      <w:r>
+        <w:t xml:space="preserve">scripts exist on different objects in the hierarchy.  This script connects a particular tracked channel to an object in Unity.  For example, by default the object “Tracker Rotation” obtains the tracked rotation (check box “Track Rotation” is on) returned by VRPN for channel 0.  </w:t>
+      </w:r>
+    </w:p>
+    <w:p>
+      <w:pPr>
+        <w:pStyle w:val="ListParagraph"/>
+        <w:numPr>
+          <w:ilvl w:val="0"/>
+          <w:numId w:val="4"/>
+        </w:numPr>
+      </w:pPr>
+      <w:r>
+        <w:t xml:space="preserve">“Tracker </w:t>
+      </w:r>
+      <w:r>
+        <w:t>Address</w:t>
+      </w:r>
+      <w:r>
+        <w:t>” should be set to the tracker address name as used by VRPN.  For example, for an Intersene900 tracking system, “Isense900</w:t>
+      </w:r>
+      <w:r>
+        <w:t>@&lt;VRPN Server Address&gt;</w:t>
+      </w:r>
+      <w:r>
+        <w:t>” is used for 6-dof trackers, and “Wand#</w:t>
+      </w:r>
+      <w:r>
+        <w:t>@&lt;VRPN Server Address&gt;</w:t>
+      </w:r>
+      <w:r>
+        <w:t>” is used for button and analog tracking.</w:t>
+      </w:r>
+    </w:p>
+    <w:p>
+      <w:pPr>
+        <w:pStyle w:val="ListParagraph"/>
+        <w:numPr>
+          <w:ilvl w:val="0"/>
+          <w:numId w:val="4"/>
+        </w:numPr>
+      </w:pPr>
       <w:r>
         <w:lastRenderedPageBreak/>
-        <w:t>The Scripts directory contains the necessary scripts for tracking and for asymmetric projection matrix calculation.</w:t>
-      </w:r>
-    </w:p>
-    <w:p>
-      <w:r>
-        <w:t xml:space="preserve">The Prefabs directory contains several example immersive projection setups.  </w:t>
-      </w:r>
-      <w:r>
-        <w:t xml:space="preserve">These prefabs can be dragged into your scene to enable support of the associated immersive projection setup.  </w:t>
-      </w:r>
-      <w:r>
-        <w:t>Each prefab consists of a hierarchy of Unity game objects which make up the immersive projection setup.  The objects within the hierarchy consist of quads which represent projection surfaces, cameras, and general game objects that contain scripts for performing correct projection.  The ordering of objects within the hierarchy matters (particularly camera order where left cameras appear as children before right eye cameras).</w:t>
-      </w:r>
-    </w:p>
-    <w:p>
-      <w:pPr>
-        <w:pStyle w:val="ListParagraph"/>
-        <w:numPr>
-          <w:ilvl w:val="0"/>
-          <w:numId w:val="2"/>
-        </w:numPr>
-        <w:rPr>
-          <w:b/>
-        </w:rPr>
-      </w:pPr>
-      <w:r>
-        <w:rPr>
-          <w:b/>
-        </w:rPr>
-        <w:t>Adapting to an Existing Unity Scene</w:t>
-      </w:r>
-    </w:p>
-    <w:p>
-      <w:r>
-        <w:t>To adapt the plugin to an existing scene follow these directions:</w:t>
+        <w:t xml:space="preserve">Most of the prefabs are setup to use a CAVE wand-style input device for basic navigation.  </w:t>
+      </w:r>
+    </w:p>
+    <w:p>
+      <w:pPr>
+        <w:pStyle w:val="ListParagraph"/>
+        <w:numPr>
+          <w:ilvl w:val="0"/>
+          <w:numId w:val="4"/>
+        </w:numPr>
+      </w:pPr>
+      <w:r>
+        <w:t>“Holder” should have a reference back to the root object in the prefab hierarchy, this allows the basic navigation – holder only needs to be set for the “WandControls” object.</w:t>
       </w:r>
     </w:p>
     <w:p>
@@ -406,7 +614,70 @@
         </w:numPr>
       </w:pPr>
       <w:r>
-        <w:t>Drag and drop a prefab that matches your physical display setup into your scene.</w:t>
+        <w:t xml:space="preserve">The final script to edit is </w:t>
+      </w:r>
+      <w:r>
+        <w:rPr>
+          <w:b/>
+        </w:rPr>
+        <w:t>Projection Plane</w:t>
+      </w:r>
+      <w:r>
+        <w:t xml:space="preserve"> which exists on each child of the “Camera Holder” object within the hierarchy.  </w:t>
+      </w:r>
+      <w:r>
+        <w:t>In many of the prefab</w:t>
+      </w:r>
+      <w:r>
+        <w:t>s</w:t>
+      </w:r>
+      <w:r>
+        <w:t>, e</w:t>
+      </w:r>
+      <w:r>
+        <w:t xml:space="preserve">ach child of “Camera Holder” </w:t>
+      </w:r>
+      <w:r>
+        <w:t xml:space="preserve">defines the link between the plane geometry used to setup the physical projection </w:t>
+      </w:r>
+      <w:r>
+        <w:t>geometry</w:t>
+      </w:r>
+      <w:r>
+        <w:t xml:space="preserve">, and the cameras being used to render to that surface.  In each script, </w:t>
+      </w:r>
+      <w:r>
+        <w:t xml:space="preserve">“Machine Name” should be set to the machine name of the PC that drives the associated display as defined by the geometry of the “Plane” object that this scripts references.  For example, if one machine in your setup drives a front wall, The </w:t>
+      </w:r>
+      <w:r>
+        <w:rPr>
+          <w:b/>
+        </w:rPr>
+        <w:t>Projection Plane</w:t>
+      </w:r>
+      <w:r>
+        <w:t xml:space="preserve"> script on the “Frontcam” object’s “Machine Name” variable should be set to that </w:t>
+      </w:r>
+      <w:r>
+        <w:t xml:space="preserve">machine’s </w:t>
+      </w:r>
+      <w:r>
+        <w:t xml:space="preserve">name.  If another machine drives a floor wall, the </w:t>
+      </w:r>
+      <w:r>
+        <w:rPr>
+          <w:b/>
+        </w:rPr>
+        <w:t>Projection Plane</w:t>
+      </w:r>
+      <w:r>
+        <w:t xml:space="preserve"> script on the “FloorCam” object</w:t>
+      </w:r>
+      <w:r>
+        <w:t xml:space="preserve"> should be set to the floor machine.  In situations where a single machine drives several walls, just set each “Machine Name” variable to that same machine name.</w:t>
+      </w:r>
+      <w:r>
+        <w:t xml:space="preserve">  </w:t>
       </w:r>
     </w:p>
     <w:p>
@@ -418,409 +689,10 @@
         </w:numPr>
       </w:pPr>
       <w:r>
-        <w:t xml:space="preserve">Click on the root object of the prefab that you just dragged in.  There should be a script called </w:t>
-      </w:r>
-      <w:r>
-        <w:rPr>
-          <w:b/>
-        </w:rPr>
-        <w:t>Networking Sync</w:t>
-      </w:r>
-      <w:r>
-        <w:t xml:space="preserve"> on the object.  If you are running the </w:t>
-      </w:r>
-      <w:proofErr w:type="spellStart"/>
-      <w:r>
-        <w:t>UniCAVE</w:t>
-      </w:r>
-      <w:proofErr w:type="spellEnd"/>
-      <w:r>
-        <w:t xml:space="preserve"> plugin across a cluster of machines, keep this script on the object, if not, you can remove the script.  </w:t>
-      </w:r>
-      <w:r>
-        <w:t xml:space="preserve">For a cluster setup, 3 fields exist in this script </w:t>
-      </w:r>
-      <w:r>
-        <w:t xml:space="preserve">that should be edited, depending on your immersive projection setup.  </w:t>
-      </w:r>
-      <w:r>
-        <w:t xml:space="preserve">- - </w:t>
-      </w:r>
-      <w:r>
-        <w:t>“Head Node IP” should match the head node’s IP address of your cluster.</w:t>
-      </w:r>
-      <w:r>
-        <w:t xml:space="preserve">  </w:t>
-      </w:r>
-    </w:p>
-    <w:p>
-      <w:pPr>
-        <w:pStyle w:val="ListParagraph"/>
-      </w:pPr>
-      <w:r>
-        <w:t xml:space="preserve">- </w:t>
-      </w:r>
-      <w:r>
-        <w:t xml:space="preserve">“Port” should be set to an open port for opening a network connection between the head and slave nodes.  </w:t>
-      </w:r>
-    </w:p>
-    <w:p>
-      <w:pPr>
-        <w:pStyle w:val="ListParagraph"/>
-      </w:pPr>
-      <w:r>
-        <w:t xml:space="preserve">- </w:t>
-      </w:r>
-      <w:r>
-        <w:t>“</w:t>
-      </w:r>
-      <w:proofErr w:type="spellStart"/>
-      <w:r>
-        <w:t>Num</w:t>
-      </w:r>
-      <w:proofErr w:type="spellEnd"/>
-      <w:r>
-        <w:t xml:space="preserve"> Slave Nodes” should be set the number of </w:t>
-      </w:r>
-      <w:bookmarkStart w:id="0" w:name="_GoBack"/>
-      <w:r>
-        <w:t xml:space="preserve">slave nodes </w:t>
-      </w:r>
-      <w:bookmarkEnd w:id="0"/>
-      <w:r>
-        <w:t xml:space="preserve">in the cluster.  </w:t>
-      </w:r>
-    </w:p>
-    <w:p>
-      <w:pPr>
-        <w:pStyle w:val="ListParagraph"/>
-      </w:pPr>
-      <w:r>
-        <w:t>An optional setting that can be edited is the “Network Updates per Second” which will alter how fast Unity’s networking system updates, which can have an influence on distributed rendering in a cluster.</w:t>
-      </w:r>
-    </w:p>
-    <w:p>
-      <w:pPr>
-        <w:pStyle w:val="ListParagraph"/>
-        <w:numPr>
-          <w:ilvl w:val="0"/>
-          <w:numId w:val="3"/>
-        </w:numPr>
-      </w:pPr>
-      <w:r>
-        <w:t xml:space="preserve">Another script called </w:t>
-      </w:r>
-      <w:r>
-        <w:rPr>
-          <w:b/>
-        </w:rPr>
-        <w:t>Master Tracking Data</w:t>
-      </w:r>
-      <w:r>
-        <w:t xml:space="preserve"> contains several global settings for the immer</w:t>
-      </w:r>
-      <w:r>
-        <w:t xml:space="preserve">sive projection display setup. </w:t>
-      </w:r>
-    </w:p>
-    <w:p>
-      <w:pPr>
-        <w:pStyle w:val="ListParagraph"/>
-      </w:pPr>
-    </w:p>
-    <w:p>
-      <w:pPr>
-        <w:pStyle w:val="ListParagraph"/>
-        <w:numPr>
-          <w:ilvl w:val="0"/>
-          <w:numId w:val="4"/>
-        </w:numPr>
-      </w:pPr>
-      <w:r>
-        <w:t>“Head Node Machine Name”</w:t>
-      </w:r>
-      <w:r>
-        <w:t xml:space="preserve"> is a string that </w:t>
-      </w:r>
-      <w:r>
-        <w:t xml:space="preserve">should be set to the name of the head node in a cluster setup, or the name of the machine running the plugin if no cluster is present. </w:t>
-      </w:r>
-    </w:p>
-    <w:p>
-      <w:pPr>
-        <w:pStyle w:val="ListParagraph"/>
-        <w:numPr>
-          <w:ilvl w:val="0"/>
-          <w:numId w:val="4"/>
-        </w:numPr>
-      </w:pPr>
-      <w:r>
-        <w:t xml:space="preserve">“Tracking System Offset” is a vector that can be added onto the tracking system’s per-frame position.  </w:t>
-      </w:r>
-    </w:p>
-    <w:p>
-      <w:pPr>
-        <w:pStyle w:val="ListParagraph"/>
-        <w:numPr>
-          <w:ilvl w:val="0"/>
-          <w:numId w:val="4"/>
-        </w:numPr>
-      </w:pPr>
-      <w:r>
-        <w:t xml:space="preserve">“Multiple Displays” will activate additional displays within Unity when working with a multiple monitor or projector setup. </w:t>
-      </w:r>
-    </w:p>
-    <w:p>
-      <w:pPr>
-        <w:pStyle w:val="ListParagraph"/>
-        <w:numPr>
-          <w:ilvl w:val="0"/>
-          <w:numId w:val="4"/>
-        </w:numPr>
-      </w:pPr>
-      <w:r>
-        <w:t>Left stereo first</w:t>
-      </w:r>
-      <w:r>
-        <w:t xml:space="preserve"> (default = true) determines which eye Unity will render first, this should be set to match whichever eye is displayed first via the settings on your projectors or 3D monitors.</w:t>
-      </w:r>
-    </w:p>
-    <w:p>
-      <w:pPr>
-        <w:pStyle w:val="ListParagraph"/>
-        <w:numPr>
-          <w:ilvl w:val="0"/>
-          <w:numId w:val="4"/>
-        </w:numPr>
-      </w:pPr>
-      <w:r>
-        <w:t xml:space="preserve">The rest of the settings (Eye Offsets, clear flags, near/far clip, </w:t>
-      </w:r>
-      <w:proofErr w:type="gramStart"/>
-      <w:r>
-        <w:t>bac</w:t>
-      </w:r>
-      <w:r>
-        <w:t>kground</w:t>
-      </w:r>
-      <w:proofErr w:type="gramEnd"/>
-      <w:r>
-        <w:t xml:space="preserve"> color</w:t>
-      </w:r>
-      <w:r>
-        <w:t>) all serve as shortcuts for editing properties across all cameras that are within the hierarchy of the immersive display projection prefab.  To sync edits made to Master Tra</w:t>
-      </w:r>
-      <w:r>
-        <w:t>cking Data to all of the cameras</w:t>
-      </w:r>
-      <w:r>
-        <w:t>, right click on the title of the script and choose “Sync Camera Settings”</w:t>
-      </w:r>
-    </w:p>
-    <w:p>
-      <w:pPr>
-        <w:pStyle w:val="ListParagraph"/>
-        <w:numPr>
-          <w:ilvl w:val="0"/>
-          <w:numId w:val="3"/>
-        </w:numPr>
-      </w:pPr>
-      <w:r>
-        <w:t xml:space="preserve">Several </w:t>
-      </w:r>
-      <w:proofErr w:type="spellStart"/>
-      <w:r>
-        <w:rPr>
-          <w:b/>
-        </w:rPr>
-        <w:t>VRPNTrack</w:t>
-      </w:r>
-      <w:proofErr w:type="spellEnd"/>
-      <w:r>
-        <w:rPr>
-          <w:b/>
-        </w:rPr>
-        <w:t xml:space="preserve"> </w:t>
-      </w:r>
-      <w:r>
-        <w:t xml:space="preserve">scripts exist on different objects in the hierarchy.  This script connects a particular tracked channel to an object in Unity.  For example, by default the object “Tracker </w:t>
-      </w:r>
-      <w:r>
-        <w:lastRenderedPageBreak/>
-        <w:t xml:space="preserve">Rotation” obtains the tracked rotation (check box “Track Rotation” is on) returned by VRPN for channel 0.  </w:t>
-      </w:r>
-    </w:p>
-    <w:p>
-      <w:pPr>
-        <w:pStyle w:val="ListParagraph"/>
-        <w:numPr>
-          <w:ilvl w:val="0"/>
-          <w:numId w:val="4"/>
-        </w:numPr>
-      </w:pPr>
-      <w:r>
-        <w:t xml:space="preserve">“Tracker </w:t>
-      </w:r>
-      <w:r>
-        <w:t>Address</w:t>
-      </w:r>
-      <w:r>
-        <w:t>” should be set to the tracker address name as used by VRPN.  For example, for an Intersene900 tracking system, “Isense900</w:t>
-      </w:r>
-      <w:r>
-        <w:t>@&lt;VRPN Server Address&gt;</w:t>
-      </w:r>
-      <w:r>
-        <w:t>” is used for 6-dof trackers, and “Wand#</w:t>
-      </w:r>
-      <w:r>
-        <w:t>@&lt;VRPN Server Address&gt;</w:t>
-      </w:r>
-      <w:r>
-        <w:t>” is used for button and analog tracking.</w:t>
-      </w:r>
-    </w:p>
-    <w:p>
-      <w:pPr>
-        <w:pStyle w:val="ListParagraph"/>
-        <w:numPr>
-          <w:ilvl w:val="0"/>
-          <w:numId w:val="4"/>
-        </w:numPr>
-      </w:pPr>
-      <w:r>
-        <w:t xml:space="preserve">Most of the prefabs are setup to use a CAVE wand-style input device for basic navigation.  </w:t>
-      </w:r>
-    </w:p>
-    <w:p>
-      <w:pPr>
-        <w:pStyle w:val="ListParagraph"/>
-        <w:numPr>
-          <w:ilvl w:val="0"/>
-          <w:numId w:val="4"/>
-        </w:numPr>
-      </w:pPr>
-      <w:r>
-        <w:t>“Holder” should have a reference back to the root object in the prefab hierarchy, this allows the basic navigation – holder only needs to be set for the “</w:t>
-      </w:r>
-      <w:proofErr w:type="spellStart"/>
-      <w:r>
-        <w:t>WandControls</w:t>
-      </w:r>
-      <w:proofErr w:type="spellEnd"/>
-      <w:r>
-        <w:t>” object.</w:t>
-      </w:r>
-    </w:p>
-    <w:p>
-      <w:pPr>
-        <w:pStyle w:val="ListParagraph"/>
-        <w:numPr>
-          <w:ilvl w:val="0"/>
-          <w:numId w:val="3"/>
-        </w:numPr>
-      </w:pPr>
-      <w:r>
-        <w:t xml:space="preserve">The final script to edit is </w:t>
-      </w:r>
-      <w:r>
-        <w:rPr>
-          <w:b/>
-        </w:rPr>
-        <w:t>Projection Plane</w:t>
-      </w:r>
-      <w:r>
-        <w:t xml:space="preserve"> which exists on each child of the “Camera Holder” object within the hierarchy.  </w:t>
-      </w:r>
-      <w:r>
-        <w:t>In many of the prefab</w:t>
-      </w:r>
-      <w:r>
-        <w:t>s</w:t>
-      </w:r>
-      <w:r>
-        <w:t>, e</w:t>
-      </w:r>
-      <w:r>
-        <w:t xml:space="preserve">ach child of “Camera Holder” </w:t>
-      </w:r>
-      <w:r>
-        <w:t xml:space="preserve">defines the link between the plane geometry used to setup the physical projection </w:t>
-      </w:r>
-      <w:r>
-        <w:t>geometry</w:t>
-      </w:r>
-      <w:r>
-        <w:t xml:space="preserve">, and the cameras being used to render to that surface.  In each script, </w:t>
-      </w:r>
-      <w:r>
-        <w:t xml:space="preserve">“Machine Name” should be set to the machine name of the PC that drives the associated display as defined by the geometry of the “Plane” object that this scripts references.  For example, if one machine in your setup drives a front wall, The </w:t>
-      </w:r>
-      <w:r>
-        <w:rPr>
-          <w:b/>
-        </w:rPr>
-        <w:t>Projection Plane</w:t>
-      </w:r>
-      <w:r>
-        <w:t xml:space="preserve"> script on the “</w:t>
-      </w:r>
-      <w:proofErr w:type="spellStart"/>
-      <w:r>
-        <w:t>Frontcam</w:t>
-      </w:r>
-      <w:proofErr w:type="spellEnd"/>
-      <w:r>
-        <w:t xml:space="preserve">” object’s “Machine Name” variable should be set to that </w:t>
-      </w:r>
-      <w:r>
-        <w:t xml:space="preserve">machine’s </w:t>
-      </w:r>
-      <w:r>
-        <w:t xml:space="preserve">name.  If another machine drives a floor wall, the </w:t>
-      </w:r>
-      <w:r>
-        <w:rPr>
-          <w:b/>
-        </w:rPr>
-        <w:t>Projection Plane</w:t>
-      </w:r>
-      <w:r>
-        <w:t xml:space="preserve"> script on the “</w:t>
-      </w:r>
-      <w:proofErr w:type="spellStart"/>
-      <w:r>
-        <w:t>FloorCam</w:t>
-      </w:r>
-      <w:proofErr w:type="spellEnd"/>
-      <w:r>
-        <w:t>” object</w:t>
-      </w:r>
-      <w:r>
-        <w:t xml:space="preserve"> should be set to the floor machine.  In situations where a single machine drives several walls, just set each “Machine Name” variable to that same machine name.</w:t>
-      </w:r>
-      <w:r>
-        <w:t xml:space="preserve">  </w:t>
-      </w:r>
-    </w:p>
-    <w:p>
-      <w:pPr>
-        <w:pStyle w:val="ListParagraph"/>
-        <w:numPr>
-          <w:ilvl w:val="0"/>
-          <w:numId w:val="3"/>
-        </w:numPr>
-      </w:pPr>
-      <w:r>
         <w:t xml:space="preserve">Special considerations need to be adopted for situations where a single machine drives several displays.  </w:t>
       </w:r>
-      <w:proofErr w:type="spellStart"/>
-      <w:r>
-        <w:t>Todo</w:t>
-      </w:r>
-      <w:proofErr w:type="spellEnd"/>
-      <w:r>
-        <w:t xml:space="preserve"> – elaborate…</w:t>
+      <w:r>
+        <w:t>Todo – elaborate…</w:t>
       </w:r>
     </w:p>
     <w:p>
@@ -839,29 +711,21 @@
       <w:r>
         <w:t xml:space="preserve">Next some adjustments need to be made within the </w:t>
       </w:r>
-      <w:proofErr w:type="spellStart"/>
       <w:r>
         <w:rPr>
           <w:b/>
         </w:rPr>
         <w:t>VRPN.cs</w:t>
       </w:r>
-      <w:proofErr w:type="spellEnd"/>
       <w:r>
         <w:t xml:space="preserve"> script inside of the </w:t>
       </w:r>
-      <w:proofErr w:type="spellStart"/>
-      <w:r>
-        <w:t>LELUnityPlugins</w:t>
-      </w:r>
-      <w:proofErr w:type="spellEnd"/>
-      <w:r>
-        <w:t>\Scripts\VRPN Scripts</w:t>
+      <w:r>
+        <w:t>LELUnityPlugins\Scripts\VRPN Scripts</w:t>
       </w:r>
       <w:r>
         <w:t xml:space="preserve"> folder.  The two functions </w:t>
       </w:r>
-      <w:proofErr w:type="spellStart"/>
       <w:r>
         <w:rPr>
           <w:rFonts w:ascii="Consolas" w:hAnsi="Consolas" w:cs="Consolas"/>
@@ -874,7 +738,6 @@
         </w:rPr>
         <w:t>vrpnTrackerPos</w:t>
       </w:r>
-      <w:proofErr w:type="spellEnd"/>
       <w:r>
         <w:rPr>
           <w:rFonts w:ascii="Consolas" w:hAnsi="Consolas" w:cs="Consolas"/>
@@ -884,7 +747,6 @@
         </w:rPr>
         <w:t xml:space="preserve"> and </w:t>
       </w:r>
-      <w:proofErr w:type="spellStart"/>
       <w:r>
         <w:rPr>
           <w:rFonts w:ascii="Consolas" w:hAnsi="Consolas" w:cs="Consolas"/>
@@ -897,7 +759,6 @@
         </w:rPr>
         <w:t>vrpnTrackerRot</w:t>
       </w:r>
-      <w:proofErr w:type="spellEnd"/>
       <w:r>
         <w:rPr>
           <w:rFonts w:ascii="Consolas" w:hAnsi="Consolas" w:cs="Consolas"/>
@@ -916,7 +777,6 @@
         </w:rPr>
         <w:t xml:space="preserve">should be adjusted to reflect the transformation from your tracking system to Unity’s world space (z in/out, y up/down, x left/right).  Any sort of tracking system offset from your CAVE can be done in the </w:t>
       </w:r>
-      <w:proofErr w:type="spellStart"/>
       <w:r>
         <w:rPr>
           <w:rFonts w:cs="Consolas"/>
@@ -927,7 +787,6 @@
         </w:rPr>
         <w:t>vrpnTrackerPos</w:t>
       </w:r>
-      <w:proofErr w:type="spellEnd"/>
       <w:r>
         <w:rPr>
           <w:rFonts w:cs="Consolas"/>
@@ -936,7 +795,6 @@
         </w:rPr>
         <w:t xml:space="preserve"> function while any rotation can be done in </w:t>
       </w:r>
-      <w:proofErr w:type="spellStart"/>
       <w:r>
         <w:rPr>
           <w:rFonts w:cs="Consolas"/>
@@ -947,7 +805,6 @@
         </w:rPr>
         <w:t>vrpnTrackerRot</w:t>
       </w:r>
-      <w:proofErr w:type="spellEnd"/>
       <w:r>
         <w:rPr>
           <w:rFonts w:cs="Consolas"/>
@@ -991,18 +848,7 @@
     </w:p>
     <w:p>
       <w:r>
-        <w:t xml:space="preserve">After adapting the </w:t>
-      </w:r>
-      <w:proofErr w:type="spellStart"/>
-      <w:r>
-        <w:t>UniCave</w:t>
-      </w:r>
-      <w:proofErr w:type="spellEnd"/>
-      <w:r>
-        <w:t xml:space="preserve"> Plugin to your scene, you are ready to build the executable.  The plugin currently supports Windows and Linux compilation.  </w:t>
-      </w:r>
-      <w:r>
-        <w:t>32 or 64 bit compilation is supported for either OS.  Before building your scene, there are some Player Settings configurations that should be set for correct functionality of the plugin.</w:t>
+        <w:t>After adapting the UniCave Plugin to your scene, you are ready to build the executable.  The plugin currently supports Windows and Linux compilation.  32 or 64 bit compilation is supported for either OS.  Before building your scene, there are some Player Settings configurations that should be set for correct functionality of the plugin.</w:t>
       </w:r>
     </w:p>
     <w:p>
@@ -1100,43 +946,19 @@
     </w:p>
     <w:p>
       <w:r>
+        <w:t>Under “Resolution and Presentation”, uncheck the “Display Resolution Dialog” check box to prevent any popup of the dialog on clustered machines.</w:t>
+      </w:r>
+      <w:r>
+        <w:t xml:space="preserve">  Uncheck “Default is Full Screen”, as well as “Run in Background”.  Under Default Resolution – enter the resolution of one machine of your system.  So if you are running one system with multiple displays, enter the total resolution of the system.  If you are running a cluster, enter the desktop resolution of one machine in the cluster (if the system has several different resolutions across the machine, this can be taken care of in some run-time flags as described below).  </w:t>
+      </w:r>
+      <w:r>
+        <w:t xml:space="preserve">Also uncheck “Visible in Background”, “Allow Fullscreen Switch”, and “Force Single Instance”.  </w:t>
+      </w:r>
+    </w:p>
+    <w:p>
+      <w:r>
         <w:lastRenderedPageBreak/>
-        <w:t>Under “Resolution and Presentation”, uncheck the “Display Resolution Dialog” check box to prevent any popup of the dialog on clustered machines.</w:t>
-      </w:r>
-      <w:r>
-        <w:t xml:space="preserve">  Uncheck “Default is Full Screen”, as well as “Run in Background”.  Under Default Resolution – enter the resolution of one machine of your system.  So if you are running one system with multiple displays, enter the total resolution of the system.  If you are running a cluster, enter the desktop resolution of one machine in the cluster (if the system has several different resolutions across the machine, this can be taken care of in some run-time flags as described below).  </w:t>
-      </w:r>
-      <w:r>
-        <w:t xml:space="preserve">Also uncheck “Visible in Background”, “Allow </w:t>
-      </w:r>
-      <w:proofErr w:type="spellStart"/>
-      <w:r>
-        <w:t>Fullscreen</w:t>
-      </w:r>
-      <w:proofErr w:type="spellEnd"/>
-      <w:r>
-        <w:t xml:space="preserve"> Switch”, and “Force Single Instance”.  </w:t>
-      </w:r>
-    </w:p>
-    <w:p>
-      <w:r>
-        <w:t>When running the exe via your launcher tool for your system, consider adding the “-</w:t>
-      </w:r>
-      <w:proofErr w:type="spellStart"/>
-      <w:r>
-        <w:t>popupWindow</w:t>
-      </w:r>
-      <w:proofErr w:type="spellEnd"/>
-      <w:r>
-        <w:t>” flag to the command line arguments – this will remove any window title from the application.  Also, the “-</w:t>
-      </w:r>
-      <w:proofErr w:type="spellStart"/>
-      <w:r>
-        <w:t>logFile</w:t>
-      </w:r>
-      <w:proofErr w:type="spellEnd"/>
-      <w:r>
-        <w:t xml:space="preserve"> &lt;path to txt&gt;” will generate a Unity log file to help with debugging in case something goes wrong.</w:t>
+        <w:t>When running the exe via your launcher tool for your system, consider adding the “-popupWindow” flag to the command line arguments – this will remove any window title from the application.  Also, the “-logFile &lt;path to txt&gt;” will generate a Unity log file to help with debugging in case something goes wrong.</w:t>
       </w:r>
       <w:r>
         <w:t xml:space="preserve">  </w:t>
@@ -1145,7 +967,25 @@
         <w:rPr>
           <w:b/>
         </w:rPr>
-        <w:t xml:space="preserve">Under Linux and with Unity 5.5 +, when using multiple displays, one much supply the </w:t>
+        <w:t>W</w:t>
+      </w:r>
+      <w:r>
+        <w:rPr>
+          <w:b/>
+        </w:rPr>
+        <w:t>ith Unity 5.5 +,</w:t>
+      </w:r>
+      <w:r>
+        <w:rPr>
+          <w:b/>
+        </w:rPr>
+        <w:t xml:space="preserve"> it is suggested to </w:t>
+      </w:r>
+      <w:r>
+        <w:rPr>
+          <w:b/>
+        </w:rPr>
+        <w:t xml:space="preserve">supply the </w:t>
       </w:r>
       <w:r>
         <w:rPr>
@@ -1157,21 +997,7 @@
         <w:rPr>
           <w:b/>
         </w:rPr>
-        <w:t>–screen-</w:t>
-      </w:r>
-      <w:proofErr w:type="spellStart"/>
-      <w:r>
-        <w:rPr>
-          <w:b/>
-        </w:rPr>
-        <w:t>fullscreen</w:t>
-      </w:r>
-      <w:proofErr w:type="spellEnd"/>
-      <w:r>
-        <w:rPr>
-          <w:b/>
-        </w:rPr>
-        <w:t xml:space="preserve"> 0</w:t>
+        <w:t>–screen-fullscreen 0</w:t>
       </w:r>
       <w:r>
         <w:rPr>
@@ -1198,15 +1024,28 @@
         <w:t xml:space="preserve"> argument.  </w:t>
       </w:r>
       <w:r>
-        <w:t xml:space="preserve">This was changed from Unity 5.4.  Without this run-time flag the system will assume full screen (even when un-checking “Default is </w:t>
-      </w:r>
-      <w:proofErr w:type="spellStart"/>
-      <w:r>
-        <w:t>Fullscreen</w:t>
-      </w:r>
-      <w:proofErr w:type="spellEnd"/>
-      <w:r>
-        <w:t xml:space="preserve">” in the Player Settings.  </w:t>
+        <w:t xml:space="preserve">4.  </w:t>
+      </w:r>
+      <w:r>
+        <w:t>In Linux, w</w:t>
+      </w:r>
+      <w:r>
+        <w:t xml:space="preserve">ithout this run-time flag the system will assume full screen (even when un-checking “Default is Fullscreen” in the Player Settings.  </w:t>
+      </w:r>
+      <w:r>
+        <w:t xml:space="preserve">In Windows, certain scenes have shown to behave incorrectly without this flag (when running a dual pipe setup with 2 GPUs, certain </w:t>
+      </w:r>
+      <w:r>
+        <w:t>executions</w:t>
+      </w:r>
+      <w:r>
+        <w:t xml:space="preserve"> of the</w:t>
+      </w:r>
+      <w:r>
+        <w:t xml:space="preserve"> particular</w:t>
+      </w:r>
+      <w:r>
+        <w:t xml:space="preserve"> application were opening minimized)</w:t>
       </w:r>
     </w:p>
     <w:p>
@@ -1234,23 +1073,7 @@
         <w:t>2</w:t>
       </w:r>
       <w:r>
-        <w:t xml:space="preserve">, the “Virtual Reality Supported” options will be absent.  It is still possible to obtain quad-buffered stereo via the </w:t>
-      </w:r>
-      <w:proofErr w:type="spellStart"/>
-      <w:r>
-        <w:t>UniCAVE</w:t>
-      </w:r>
-      <w:proofErr w:type="spellEnd"/>
-      <w:r>
-        <w:t xml:space="preserve"> plugin.  Take the packaged “GLQBStereo.dll” and “OpenGL32.dll” files and place them in the same directory as your exe.  In addition, open the “config.ini” file and change the “</w:t>
-      </w:r>
-      <w:proofErr w:type="spellStart"/>
-      <w:r>
-        <w:t>NumViewports</w:t>
-      </w:r>
-      <w:proofErr w:type="spellEnd"/>
-      <w:r>
-        <w:t xml:space="preserve">” option to match the number of stereo viewports you have in your scene </w:t>
+        <w:t xml:space="preserve">, the “Virtual Reality Supported” options will be absent.  It is still possible to obtain quad-buffered stereo via the UniCAVE plugin.  Take the packaged “GLQBStereo.dll” and “OpenGL32.dll” files and place them in the same directory as your exe.  In addition, open the “config.ini” file and change the “NumViewports” option to match the number of stereo viewports you have in your scene </w:t>
       </w:r>
       <w:r>
         <w:rPr>
@@ -1268,47 +1091,7 @@
         <w:t xml:space="preserve">8.  </w:t>
       </w:r>
       <w:r>
-        <w:t>Finally in the packaged “gliConfig.ini” file, scroll all the way to the bottom to the “</w:t>
-      </w:r>
-      <w:proofErr w:type="spellStart"/>
-      <w:r>
-        <w:t>PluginData</w:t>
-      </w:r>
-      <w:proofErr w:type="spellEnd"/>
-      <w:r>
-        <w:t xml:space="preserve">” section.  Change the </w:t>
-      </w:r>
-      <w:proofErr w:type="spellStart"/>
-      <w:r>
-        <w:t>BaseDir</w:t>
-      </w:r>
-      <w:proofErr w:type="spellEnd"/>
-      <w:r>
-        <w:t xml:space="preserve"> to the directory of your exe.  Copy the .</w:t>
-      </w:r>
-      <w:proofErr w:type="spellStart"/>
-      <w:r>
-        <w:t>ini</w:t>
-      </w:r>
-      <w:proofErr w:type="spellEnd"/>
-      <w:r>
-        <w:t xml:space="preserve"> files plus the “</w:t>
-      </w:r>
-      <w:proofErr w:type="spellStart"/>
-      <w:r>
-        <w:t>GLFunctions</w:t>
-      </w:r>
-      <w:proofErr w:type="spellEnd"/>
-      <w:r>
-        <w:t xml:space="preserve">” directory to the location of the exe as well.  DirectX quad-buffered stereo is not supported by the </w:t>
-      </w:r>
-      <w:proofErr w:type="spellStart"/>
-      <w:r>
-        <w:t>UniCave</w:t>
-      </w:r>
-      <w:proofErr w:type="spellEnd"/>
-      <w:r>
-        <w:t xml:space="preserve"> plugin prior to Unity version 5.4.</w:t>
+        <w:t>Finally in the packaged “gliConfig.ini” file, scroll all the way to the bottom to the “PluginData” section.  Change the BaseDir to the directory of your exe.  Copy the .ini files plus the “GLFunctions” directory to the location of the exe as well.  DirectX quad-buffered stereo is not supported by the UniCave plugin prior to Unity version 5.4.</w:t>
       </w:r>
     </w:p>
     <w:p>
@@ -1401,8 +1184,17 @@
       </w:r>
     </w:p>
     <w:p>
-      <w:pPr>
+      <w:r>
+        <w:t>Several example scenes will soon be added to the repository.</w:t>
+      </w:r>
+    </w:p>
+    <w:p>
+      <w:pPr>
+        <w:pStyle w:val="ListParagraph"/>
         <w:ind w:left="360"/>
+        <w:rPr>
+          <w:b/>
+        </w:rPr>
       </w:pPr>
     </w:p>
     <w:p>
@@ -1420,6 +1212,30 @@
         <w:rPr>
           <w:b/>
         </w:rPr>
+        <w:t>Best Practices</w:t>
+      </w:r>
+    </w:p>
+    <w:p>
+      <w:r>
+        <w:t>This section mostly applies to clustered setups.  When trying to have a scene work correctly across a cluster, some editing and adjustments may be needed in any custom scripts that exist with the scene.</w:t>
+      </w:r>
+    </w:p>
+    <w:p/>
+    <w:p>
+      <w:pPr>
+        <w:pStyle w:val="ListParagraph"/>
+        <w:numPr>
+          <w:ilvl w:val="0"/>
+          <w:numId w:val="2"/>
+        </w:numPr>
+        <w:rPr>
+          <w:b/>
+        </w:rPr>
+      </w:pPr>
+      <w:r>
+        <w:rPr>
+          <w:b/>
+        </w:rPr>
         <w:t>Change Log</w:t>
       </w:r>
     </w:p>
@@ -1436,31 +1252,7 @@
     <w:p>
       <w:r>
         <w:lastRenderedPageBreak/>
-        <w:t xml:space="preserve">12/15/2016 – version 0.3: Added functionality to support Unity’s native Stereoscopic (non-head mounted) VR flag.  Got rid of the need for the </w:t>
-      </w:r>
-      <w:proofErr w:type="spellStart"/>
-      <w:r>
-        <w:t>UpdateProjectionPosition</w:t>
-      </w:r>
-      <w:proofErr w:type="spellEnd"/>
-      <w:r>
-        <w:t xml:space="preserve"> script on all cameras.  Corrections to </w:t>
-      </w:r>
-      <w:proofErr w:type="spellStart"/>
-      <w:r>
-        <w:t>MasterTrackingData</w:t>
-      </w:r>
-      <w:proofErr w:type="spellEnd"/>
-      <w:r>
-        <w:t xml:space="preserve"> script.  Testing and verification on </w:t>
-      </w:r>
-      <w:proofErr w:type="spellStart"/>
-      <w:r>
-        <w:t>Untiy</w:t>
-      </w:r>
-      <w:proofErr w:type="spellEnd"/>
-      <w:r>
-        <w:t xml:space="preserve"> 5.5.</w:t>
+        <w:t>12/15/2016 – version 0.3: Added functionality to support Unity’s native Stereoscopic (non-head mounted) VR flag.  Got rid of the need for the UpdateProjectionPosition script on all cameras.  Corrections to MasterTrackingData script.  Testing and verification on Untiy 5.5.</w:t>
       </w:r>
     </w:p>
     <w:p>

</xml_diff>

<commit_message>
Adding initial best practices for clustered setups.
</commit_message>
<xml_diff>
--- a/UniCAVEPluginDocumentation.docx
+++ b/UniCAVEPluginDocumentation.docx
@@ -1363,8 +1363,6 @@
       </w:pPr>
     </w:p>
     <w:p>
-      <w:bookmarkStart w:id="0" w:name="_GoBack"/>
-      <w:bookmarkEnd w:id="0"/>
       <w:r>
         <w:t xml:space="preserve">Please see the guide at </w:t>
       </w:r>
@@ -1443,6 +1441,116 @@
       <w:r>
         <w:t>This section mostly applies to clustered setups.  When trying to have a scene work correctly across a cluster, some editing and adjustments may be needed in any custom scripts that exist with the scene.</w:t>
       </w:r>
+      <w:r>
+        <w:t xml:space="preserve">  </w:t>
+      </w:r>
+      <w:r>
+        <w:t xml:space="preserve">In general, the goal should be to have as much happen as possible on a head node of the cluster, and have things that occur here reflected across the rest of the nodes in the cluster.  </w:t>
+      </w:r>
+      <w:r>
+        <w:t>Here are some guidelines that should help obtain a seamless display of a Unity3D scene across a clustered setup:</w:t>
+      </w:r>
+    </w:p>
+    <w:p>
+      <w:pPr>
+        <w:pStyle w:val="ListParagraph"/>
+        <w:numPr>
+          <w:ilvl w:val="1"/>
+          <w:numId w:val="2"/>
+        </w:numPr>
+      </w:pPr>
+      <w:r>
+        <w:t>By default</w:t>
+      </w:r>
+      <w:r>
+        <w:t>,</w:t>
+      </w:r>
+      <w:r>
+        <w:t xml:space="preserve"> the </w:t>
+      </w:r>
+      <w:proofErr w:type="spellStart"/>
+      <w:r>
+        <w:t>NetworkingSync</w:t>
+      </w:r>
+      <w:proofErr w:type="spellEnd"/>
+      <w:r>
+        <w:t xml:space="preserve"> script adds a </w:t>
+      </w:r>
+      <w:proofErr w:type="spellStart"/>
+      <w:r>
+        <w:t>NetworkView</w:t>
+      </w:r>
+      <w:proofErr w:type="spellEnd"/>
+      <w:r>
+        <w:t xml:space="preserve"> component to all Game Objects that have a Rigid Body component upon scene start, this is to help ensure synchronization for physics-based objects.</w:t>
+      </w:r>
+    </w:p>
+    <w:p>
+      <w:pPr>
+        <w:pStyle w:val="ListParagraph"/>
+        <w:numPr>
+          <w:ilvl w:val="1"/>
+          <w:numId w:val="2"/>
+        </w:numPr>
+      </w:pPr>
+      <w:r>
+        <w:lastRenderedPageBreak/>
+        <w:t>For objects that may spa</w:t>
+      </w:r>
+      <w:r>
+        <w:t>wn during run-time but after</w:t>
+      </w:r>
+      <w:r>
+        <w:t xml:space="preserve"> initial loading, place </w:t>
+      </w:r>
+      <w:proofErr w:type="spellStart"/>
+      <w:r>
+        <w:t>NetworkView</w:t>
+      </w:r>
+      <w:proofErr w:type="spellEnd"/>
+      <w:r>
+        <w:t xml:space="preserve"> components on those objects / prefabs ahead of time.  Observe the rigid body or transform component of the object.</w:t>
+      </w:r>
+    </w:p>
+    <w:p>
+      <w:pPr>
+        <w:pStyle w:val="ListParagraph"/>
+        <w:numPr>
+          <w:ilvl w:val="1"/>
+          <w:numId w:val="2"/>
+        </w:numPr>
+      </w:pPr>
+      <w:r>
+        <w:t>Instead of calling “Instanti</w:t>
+      </w:r>
+      <w:r>
+        <w:t>ate” on an object that spawns during run-</w:t>
+      </w:r>
+      <w:r>
+        <w:t>time, instead call “</w:t>
+      </w:r>
+      <w:proofErr w:type="spellStart"/>
+      <w:r>
+        <w:t>Network.Instantiate</w:t>
+      </w:r>
+      <w:proofErr w:type="spellEnd"/>
+      <w:r>
+        <w:t>” only on the head node of your cluster.</w:t>
+      </w:r>
+    </w:p>
+    <w:p>
+      <w:pPr>
+        <w:pStyle w:val="ListParagraph"/>
+        <w:numPr>
+          <w:ilvl w:val="1"/>
+          <w:numId w:val="2"/>
+        </w:numPr>
+      </w:pPr>
+      <w:r>
+        <w:t xml:space="preserve"> </w:t>
+      </w:r>
+      <w:bookmarkStart w:id="0" w:name="_GoBack"/>
+      <w:bookmarkEnd w:id="0"/>
     </w:p>
     <w:p/>
     <w:p>
@@ -1475,7 +1583,6 @@
     </w:p>
     <w:p>
       <w:r>
-        <w:lastRenderedPageBreak/>
         <w:t xml:space="preserve">12/15/2016 – version 0.3: Added functionality to support Unity’s native Stereoscopic (non-head mounted) VR flag.  Got rid of the need for the </w:t>
       </w:r>
       <w:proofErr w:type="spellStart"/>

</xml_diff>